<commit_message>
running final cells, report first draft
</commit_message>
<xml_diff>
--- a/finalReport.docx
+++ b/finalReport.docx
@@ -7,12 +7,14 @@
         <w:rPr>
           <w:rFonts w:ascii="Times New Roman" w:hAnsi="Times New Roman" w:cs="Times New Roman"/>
           <w:b/>
+          <w:u w:val="single"/>
         </w:rPr>
       </w:pPr>
       <w:r>
         <w:rPr>
           <w:rFonts w:ascii="Times New Roman" w:hAnsi="Times New Roman" w:cs="Times New Roman"/>
           <w:b/>
+          <w:u w:val="single"/>
         </w:rPr>
         <w:t>Introduction</w:t>
       </w:r>
@@ -69,12 +71,14 @@
       <w:pPr>
         <w:rPr>
           <w:rFonts w:ascii="Times New Roman" w:hAnsi="Times New Roman" w:cs="Times New Roman"/>
+          <w:u w:val="single"/>
         </w:rPr>
       </w:pPr>
       <w:r>
         <w:rPr>
           <w:rFonts w:ascii="Times New Roman" w:hAnsi="Times New Roman" w:cs="Times New Roman"/>
           <w:b/>
+          <w:u w:val="single"/>
         </w:rPr>
         <w:t>Methodology</w:t>
       </w:r>
@@ -357,6 +361,28 @@
       <w:pPr>
         <w:rPr>
           <w:rFonts w:ascii="Times New Roman" w:hAnsi="Times New Roman" w:cs="Times New Roman"/>
+          <w:b/>
+        </w:rPr>
+      </w:pPr>
+      <w:r>
+        <w:rPr>
+          <w:rFonts w:ascii="Times New Roman" w:hAnsi="Times New Roman" w:cs="Times New Roman"/>
+          <w:b/>
+        </w:rPr>
+        <w:t xml:space="preserve">Methodology- </w:t>
+      </w:r>
+      <w:r>
+        <w:rPr>
+          <w:rFonts w:ascii="Times New Roman" w:hAnsi="Times New Roman" w:cs="Times New Roman"/>
+          <w:b/>
+        </w:rPr>
+        <w:t>Graph Similarity</w:t>
+      </w:r>
+    </w:p>
+    <w:p>
+      <w:pPr>
+        <w:rPr>
+          <w:rFonts w:ascii="Times New Roman" w:hAnsi="Times New Roman" w:cs="Times New Roman"/>
         </w:rPr>
       </w:pPr>
       <w:r>
@@ -364,24 +390,2831 @@
           <w:rFonts w:ascii="Times New Roman" w:hAnsi="Times New Roman" w:cs="Times New Roman"/>
         </w:rPr>
         <w:tab/>
-        <w:t xml:space="preserve">Following, we define several different functions representative of similarity between graphs. First, </w:t>
+        <w:t>Following, we define several different functions representative of similarity between graphs</w:t>
+      </w:r>
+      <w:r>
+        <w:rPr>
+          <w:rFonts w:ascii="Times New Roman" w:hAnsi="Times New Roman" w:cs="Times New Roman"/>
+        </w:rPr>
+        <w:t xml:space="preserve">. In </w:t>
+      </w:r>
+      <w:proofErr w:type="gramStart"/>
+      <w:r>
+        <w:rPr>
+          <w:rFonts w:ascii="Times New Roman" w:hAnsi="Times New Roman" w:cs="Times New Roman"/>
+        </w:rPr>
+        <w:t>all of</w:t>
+      </w:r>
+      <w:proofErr w:type="gramEnd"/>
+      <w:r>
+        <w:rPr>
+          <w:rFonts w:ascii="Times New Roman" w:hAnsi="Times New Roman" w:cs="Times New Roman"/>
+        </w:rPr>
+        <w:t xml:space="preserve"> these following functions, the higher the number is in comparing a tweet to a graph model, the more similar the tweet is to that graph model.</w:t>
+      </w:r>
+    </w:p>
+    <w:p>
+      <w:pPr>
+        <w:ind w:firstLine="720"/>
+        <w:rPr>
+          <w:rFonts w:ascii="Times New Roman" w:hAnsi="Times New Roman" w:cs="Times New Roman"/>
+        </w:rPr>
+      </w:pPr>
+      <w:r>
+        <w:rPr>
+          <w:rFonts w:ascii="Times New Roman" w:hAnsi="Times New Roman" w:cs="Times New Roman"/>
+          <w:u w:val="single"/>
+        </w:rPr>
+        <w:t>Edge Similarity</w:t>
+      </w:r>
+      <w:r>
+        <w:rPr>
+          <w:rFonts w:ascii="Times New Roman" w:hAnsi="Times New Roman" w:cs="Times New Roman"/>
+        </w:rPr>
+        <w:t xml:space="preserve">: Counts the number of common edges between </w:t>
+      </w:r>
+      <w:r>
+        <w:rPr>
+          <w:rFonts w:ascii="Times New Roman" w:hAnsi="Times New Roman" w:cs="Times New Roman"/>
+        </w:rPr>
+        <w:t>the tweet graph and the graph model</w:t>
+      </w:r>
+      <w:r>
+        <w:rPr>
+          <w:rFonts w:ascii="Times New Roman" w:hAnsi="Times New Roman" w:cs="Times New Roman"/>
+        </w:rPr>
+        <w:t xml:space="preserve"> </w:t>
+      </w:r>
+      <w:r>
+        <w:rPr>
+          <w:rFonts w:ascii="Times New Roman" w:hAnsi="Times New Roman" w:cs="Times New Roman"/>
+        </w:rPr>
+        <w:t xml:space="preserve">and </w:t>
+      </w:r>
+      <w:r>
+        <w:rPr>
+          <w:rFonts w:ascii="Times New Roman" w:hAnsi="Times New Roman" w:cs="Times New Roman"/>
+        </w:rPr>
+        <w:t>normalized by the minimum number of nodes in either graph.</w:t>
+      </w:r>
+    </w:p>
+    <w:p>
+      <w:pPr>
+        <w:ind w:firstLine="720"/>
+        <w:rPr>
+          <w:rFonts w:ascii="Times New Roman" w:hAnsi="Times New Roman" w:cs="Times New Roman"/>
+        </w:rPr>
+      </w:pPr>
+      <w:r>
+        <w:rPr>
+          <w:rFonts w:ascii="Times New Roman" w:hAnsi="Times New Roman" w:cs="Times New Roman"/>
+        </w:rPr>
+        <w:t>The maximum common subgraph, or MCS, is generated by taking the</w:t>
+      </w:r>
+      <w:r>
+        <w:rPr>
+          <w:rFonts w:ascii="Times New Roman" w:hAnsi="Times New Roman" w:cs="Times New Roman"/>
+        </w:rPr>
+        <w:t xml:space="preserve"> </w:t>
+      </w:r>
+      <w:r>
+        <w:rPr>
+          <w:rFonts w:ascii="Times New Roman" w:hAnsi="Times New Roman" w:cs="Times New Roman"/>
+        </w:rPr>
+        <w:t>largest connected component generated by finding all common edges between the tweet graph and the graph model</w:t>
+      </w:r>
+      <w:r>
+        <w:rPr>
+          <w:rFonts w:ascii="Times New Roman" w:hAnsi="Times New Roman" w:cs="Times New Roman"/>
+        </w:rPr>
+        <w:t xml:space="preserve">, and can </w:t>
+      </w:r>
+      <w:r>
+        <w:rPr>
+          <w:rFonts w:ascii="Times New Roman" w:hAnsi="Times New Roman" w:cs="Times New Roman"/>
+        </w:rPr>
+        <w:t>treat edges as directed or undirected, depending on the parameter</w:t>
+      </w:r>
+      <w:r>
+        <w:rPr>
+          <w:rFonts w:ascii="Times New Roman" w:hAnsi="Times New Roman" w:cs="Times New Roman"/>
+        </w:rPr>
+        <w:t>. The MCS is referenced in the following three functions.</w:t>
+      </w:r>
+    </w:p>
+    <w:p>
+      <w:pPr>
+        <w:ind w:firstLine="720"/>
+        <w:rPr>
+          <w:rFonts w:ascii="Times New Roman" w:hAnsi="Times New Roman" w:cs="Times New Roman"/>
+        </w:rPr>
+      </w:pPr>
+      <w:r>
+        <w:rPr>
+          <w:rFonts w:ascii="Times New Roman" w:hAnsi="Times New Roman" w:cs="Times New Roman"/>
+          <w:u w:val="single"/>
+        </w:rPr>
+        <w:t>MCS</w:t>
+      </w:r>
+      <w:r>
+        <w:rPr>
+          <w:rFonts w:ascii="Times New Roman" w:hAnsi="Times New Roman" w:cs="Times New Roman"/>
+          <w:u w:val="single"/>
+        </w:rPr>
+        <w:t xml:space="preserve"> Node Similarity</w:t>
+      </w:r>
+      <w:r>
+        <w:rPr>
+          <w:rFonts w:ascii="Times New Roman" w:hAnsi="Times New Roman" w:cs="Times New Roman"/>
+          <w:u w:val="single"/>
+        </w:rPr>
+        <w:t xml:space="preserve"> (MCSNS)</w:t>
+      </w:r>
+      <w:r>
+        <w:rPr>
+          <w:rFonts w:ascii="Times New Roman" w:hAnsi="Times New Roman" w:cs="Times New Roman"/>
+        </w:rPr>
+        <w:t xml:space="preserve">: </w:t>
+      </w:r>
+      <w:r>
+        <w:rPr>
+          <w:rFonts w:ascii="Times New Roman" w:hAnsi="Times New Roman" w:cs="Times New Roman"/>
+        </w:rPr>
+        <w:t>Counts the number of nodes in the MCS</w:t>
+      </w:r>
+      <w:r>
+        <w:rPr>
+          <w:rFonts w:ascii="Times New Roman" w:hAnsi="Times New Roman" w:cs="Times New Roman"/>
+        </w:rPr>
+        <w:t>, normalized by the minimum number of nodes in either graph.</w:t>
+      </w:r>
+    </w:p>
+    <w:p>
+      <w:pPr>
+        <w:ind w:firstLine="720"/>
+        <w:rPr>
+          <w:rFonts w:ascii="Times New Roman" w:hAnsi="Times New Roman" w:cs="Times New Roman"/>
+        </w:rPr>
+      </w:pPr>
+      <w:r>
+        <w:rPr>
+          <w:rFonts w:ascii="Times New Roman" w:hAnsi="Times New Roman" w:cs="Times New Roman"/>
+          <w:u w:val="single"/>
+        </w:rPr>
+        <w:t>MCS</w:t>
+      </w:r>
+      <w:r>
+        <w:rPr>
+          <w:rFonts w:ascii="Times New Roman" w:hAnsi="Times New Roman" w:cs="Times New Roman"/>
+          <w:u w:val="single"/>
+        </w:rPr>
+        <w:t xml:space="preserve"> Undirected Edge Similarity</w:t>
+      </w:r>
+      <w:r>
+        <w:rPr>
+          <w:rFonts w:ascii="Times New Roman" w:hAnsi="Times New Roman" w:cs="Times New Roman"/>
+          <w:u w:val="single"/>
+        </w:rPr>
+        <w:t xml:space="preserve"> (MCSUES</w:t>
+      </w:r>
+      <w:r>
+        <w:rPr>
+          <w:rFonts w:ascii="Times New Roman" w:hAnsi="Times New Roman" w:cs="Times New Roman"/>
+          <w:u w:val="single"/>
+        </w:rPr>
+        <w:t>)</w:t>
+      </w:r>
+      <w:r>
+        <w:rPr>
+          <w:rFonts w:ascii="Times New Roman" w:hAnsi="Times New Roman" w:cs="Times New Roman"/>
+        </w:rPr>
+        <w:t xml:space="preserve">: </w:t>
+      </w:r>
+      <w:r>
+        <w:rPr>
+          <w:rFonts w:ascii="Times New Roman" w:hAnsi="Times New Roman" w:cs="Times New Roman"/>
+        </w:rPr>
+        <w:t xml:space="preserve">Here, common edges in the MCS are generated if the edge connects the same two nodes in both graphs, regardless of direction. The edges are then counted and normalized by the minimum number of nodes in either graph. </w:t>
+      </w:r>
+    </w:p>
+    <w:p>
+      <w:pPr>
+        <w:ind w:firstLine="720"/>
+        <w:rPr>
+          <w:rFonts w:ascii="Times New Roman" w:hAnsi="Times New Roman" w:cs="Times New Roman"/>
+        </w:rPr>
+      </w:pPr>
+      <w:r>
+        <w:rPr>
+          <w:rFonts w:ascii="Times New Roman" w:hAnsi="Times New Roman" w:cs="Times New Roman"/>
+          <w:u w:val="single"/>
+        </w:rPr>
+        <w:t>MCS</w:t>
+      </w:r>
+      <w:r>
+        <w:rPr>
+          <w:rFonts w:ascii="Times New Roman" w:hAnsi="Times New Roman" w:cs="Times New Roman"/>
+          <w:u w:val="single"/>
+        </w:rPr>
+        <w:t xml:space="preserve"> Directed Edge Similarity (MCSDES)</w:t>
+      </w:r>
+      <w:r>
+        <w:rPr>
+          <w:rFonts w:ascii="Times New Roman" w:hAnsi="Times New Roman" w:cs="Times New Roman"/>
+        </w:rPr>
+        <w:t xml:space="preserve">: Here, common edges in the MCS are generated only if the edge connects the same two nodes in both graph in the same direction. The edges are then counted and normalized by the minimum number of nodes in either graph. </w:t>
+      </w:r>
+    </w:p>
+    <w:p>
+      <w:pPr>
+        <w:ind w:firstLine="720"/>
+        <w:rPr>
+          <w:rFonts w:ascii="Times New Roman" w:hAnsi="Times New Roman" w:cs="Times New Roman"/>
+        </w:rPr>
+      </w:pPr>
+      <w:r>
+        <w:rPr>
+          <w:rFonts w:ascii="Times New Roman" w:hAnsi="Times New Roman" w:cs="Times New Roman"/>
+        </w:rPr>
+        <w:t>Term frequency inverse document frequency, or TF-IDF, i</w:t>
+      </w:r>
+      <w:r>
+        <w:rPr>
+          <w:rFonts w:ascii="Times New Roman" w:hAnsi="Times New Roman" w:cs="Times New Roman"/>
+        </w:rPr>
+        <w:t xml:space="preserve">s a generated statistic that </w:t>
+      </w:r>
+      <w:r>
+        <w:rPr>
+          <w:rFonts w:ascii="Times New Roman" w:hAnsi="Times New Roman" w:cs="Times New Roman"/>
+        </w:rPr>
+        <w:t xml:space="preserve">measures the frequency of a term in a document, discounted by the number of documents that have the word. </w:t>
+      </w:r>
+      <w:r>
+        <w:rPr>
+          <w:rFonts w:ascii="Times New Roman" w:hAnsi="Times New Roman" w:cs="Times New Roman"/>
+        </w:rPr>
+        <w:t xml:space="preserve">Its formula is as follows: </w:t>
+      </w:r>
+    </w:p>
+    <w:p>
+      <w:pPr>
+        <w:ind w:firstLine="720"/>
+        <w:rPr>
+          <w:rFonts w:ascii="Times New Roman" w:hAnsi="Times New Roman" w:cs="Times New Roman"/>
+        </w:rPr>
+      </w:pPr>
+      <m:oMathPara>
+        <m:oMath>
+          <m:r>
+            <w:rPr>
+              <w:rFonts w:ascii="Cambria Math" w:hAnsi="Cambria Math" w:cs="Times New Roman"/>
+            </w:rPr>
+            <m:t>TF IDF</m:t>
+          </m:r>
+          <m:r>
+            <w:rPr>
+              <w:rFonts w:ascii="Cambria Math" w:hAnsi="Cambria Math" w:cs="Times New Roman"/>
+            </w:rPr>
+            <m:t>=</m:t>
+          </m:r>
+          <m:f>
+            <m:fPr>
+              <m:ctrlPr>
+                <w:rPr>
+                  <w:rFonts w:ascii="Cambria Math" w:hAnsi="Cambria Math" w:cs="Times New Roman"/>
+                  <w:i/>
+                </w:rPr>
+              </m:ctrlPr>
+            </m:fPr>
+            <m:num>
+              <m:r>
+                <w:rPr>
+                  <w:rFonts w:ascii="Cambria Math" w:hAnsi="Cambria Math" w:cs="Times New Roman"/>
+                </w:rPr>
+                <m:t>frequency of term in document</m:t>
+              </m:r>
+            </m:num>
+            <m:den>
+              <m:r>
+                <w:rPr>
+                  <w:rFonts w:ascii="Cambria Math" w:hAnsi="Cambria Math" w:cs="Times New Roman"/>
+                </w:rPr>
+                <m:t>total number of terms in document</m:t>
+              </m:r>
+            </m:den>
+          </m:f>
+          <m:r>
+            <w:rPr>
+              <w:rFonts w:ascii="Cambria Math" w:hAnsi="Cambria Math" w:cs="Times New Roman"/>
+            </w:rPr>
+            <m:t xml:space="preserve"> ×</m:t>
+          </m:r>
+          <m:r>
+            <m:rPr>
+              <m:sty m:val="p"/>
+            </m:rPr>
+            <w:rPr>
+              <w:rFonts w:ascii="Cambria Math" w:hAnsi="Cambria Math" w:cs="Times New Roman"/>
+            </w:rPr>
+            <m:t>log⁡</m:t>
+          </m:r>
+          <m:r>
+            <w:rPr>
+              <w:rFonts w:ascii="Cambria Math" w:hAnsi="Cambria Math" w:cs="Times New Roman"/>
+            </w:rPr>
+            <m:t>(</m:t>
+          </m:r>
+          <m:f>
+            <m:fPr>
+              <m:ctrlPr>
+                <w:rPr>
+                  <w:rFonts w:ascii="Cambria Math" w:hAnsi="Cambria Math" w:cs="Times New Roman"/>
+                  <w:i/>
+                </w:rPr>
+              </m:ctrlPr>
+            </m:fPr>
+            <m:num>
+              <m:r>
+                <w:rPr>
+                  <w:rFonts w:ascii="Cambria Math" w:hAnsi="Cambria Math" w:cs="Times New Roman"/>
+                </w:rPr>
+                <m:t>total number of documents</m:t>
+              </m:r>
+            </m:num>
+            <m:den>
+              <m:r>
+                <w:rPr>
+                  <w:rFonts w:ascii="Cambria Math" w:hAnsi="Cambria Math" w:cs="Times New Roman"/>
+                </w:rPr>
+                <m:t xml:space="preserve">number of documents with </m:t>
+              </m:r>
+              <m:r>
+                <w:rPr>
+                  <w:rFonts w:ascii="Cambria Math" w:hAnsi="Cambria Math" w:cs="Times New Roman"/>
+                </w:rPr>
+                <m:t>term</m:t>
+              </m:r>
+            </m:den>
+          </m:f>
+          <m:r>
+            <w:rPr>
+              <w:rFonts w:ascii="Cambria Math" w:hAnsi="Cambria Math" w:cs="Times New Roman"/>
+            </w:rPr>
+            <m:t>)</m:t>
+          </m:r>
+        </m:oMath>
+      </m:oMathPara>
+    </w:p>
+    <w:p>
+      <w:pPr>
+        <w:ind w:firstLine="720"/>
+        <w:rPr>
+          <w:rFonts w:ascii="Times New Roman" w:hAnsi="Times New Roman" w:cs="Times New Roman"/>
+        </w:rPr>
+      </w:pPr>
+      <w:r>
+        <w:rPr>
+          <w:rFonts w:ascii="Times New Roman" w:hAnsi="Times New Roman" w:cs="Times New Roman"/>
+        </w:rPr>
+        <w:lastRenderedPageBreak/>
+        <w:t xml:space="preserve">In our case, we treated each edge </w:t>
+      </w:r>
+      <w:r>
+        <w:rPr>
+          <w:rFonts w:ascii="Times New Roman" w:hAnsi="Times New Roman" w:cs="Times New Roman"/>
+        </w:rPr>
+        <w:t xml:space="preserve">in the tweet </w:t>
+      </w:r>
+      <w:r>
+        <w:rPr>
+          <w:rFonts w:ascii="Times New Roman" w:hAnsi="Times New Roman" w:cs="Times New Roman"/>
+        </w:rPr>
+        <w:t xml:space="preserve">as a term, </w:t>
+      </w:r>
+      <w:r>
+        <w:rPr>
+          <w:rFonts w:ascii="Times New Roman" w:hAnsi="Times New Roman" w:cs="Times New Roman"/>
+        </w:rPr>
+        <w:t xml:space="preserve">and in evaluating each tweet model, we had three documents- the tweet model, the positive graph, and the negative graph. </w:t>
+      </w:r>
+      <w:r>
+        <w:rPr>
+          <w:rFonts w:ascii="Times New Roman" w:hAnsi="Times New Roman" w:cs="Times New Roman"/>
+        </w:rPr>
+        <w:t xml:space="preserve">Each edge also had an associated weight in it, which represented how many times the edge was represented in generating the graph model. </w:t>
+      </w:r>
+      <w:r>
+        <w:rPr>
+          <w:rFonts w:ascii="Times New Roman" w:hAnsi="Times New Roman" w:cs="Times New Roman"/>
+        </w:rPr>
+        <w:t>Each edge received a TF-IDF score. If</w:t>
+      </w:r>
+      <w:r>
+        <w:rPr>
+          <w:rFonts w:ascii="Times New Roman" w:hAnsi="Times New Roman" w:cs="Times New Roman"/>
+        </w:rPr>
+        <w:t xml:space="preserve"> an edge appeared in both the positive and the negative graphs, </w:t>
+      </w:r>
+      <w:r>
+        <w:rPr>
+          <w:rFonts w:ascii="Times New Roman" w:hAnsi="Times New Roman" w:cs="Times New Roman"/>
+        </w:rPr>
+        <w:t xml:space="preserve">regardless of the term frequency, the edge was discounted as </w:t>
+      </w:r>
+      <w:r>
+        <w:rPr>
+          <w:rFonts w:ascii="Times New Roman" w:hAnsi="Times New Roman" w:cs="Times New Roman"/>
+        </w:rPr>
+        <w:t xml:space="preserve">the number of models with the edge equals to the total number of documents, and </w:t>
+      </w:r>
+      <w:proofErr w:type="gramStart"/>
+      <w:r>
+        <w:rPr>
+          <w:rFonts w:ascii="Times New Roman" w:hAnsi="Times New Roman" w:cs="Times New Roman"/>
+        </w:rPr>
+        <w:t>log(</w:t>
+      </w:r>
+      <w:proofErr w:type="gramEnd"/>
+      <w:r>
+        <w:rPr>
+          <w:rFonts w:ascii="Times New Roman" w:hAnsi="Times New Roman" w:cs="Times New Roman"/>
+        </w:rPr>
+        <w:t xml:space="preserve">1) = 0, leaving us with only the </w:t>
+      </w:r>
+      <w:r>
+        <w:rPr>
+          <w:rFonts w:ascii="Times New Roman" w:hAnsi="Times New Roman" w:cs="Times New Roman"/>
+        </w:rPr>
+        <w:t>edges that were unique in either the positive or negative graph. The scores of each edge in the tweet model were then aggregated using some function</w:t>
+      </w:r>
+      <w:r>
+        <w:rPr>
+          <w:rFonts w:ascii="Times New Roman" w:hAnsi="Times New Roman" w:cs="Times New Roman"/>
+        </w:rPr>
+        <w:t xml:space="preserve">, generating a positive or negative vector for the tweet. </w:t>
+      </w:r>
+      <w:r>
+        <w:rPr>
+          <w:rFonts w:ascii="Times New Roman" w:hAnsi="Times New Roman" w:cs="Times New Roman"/>
+        </w:rPr>
+        <w:t>We used the following TF-IDF functions in our analysis:</w:t>
+      </w:r>
+    </w:p>
+    <w:p>
+      <w:pPr>
+        <w:ind w:firstLine="720"/>
+        <w:rPr>
+          <w:rFonts w:ascii="Times New Roman" w:hAnsi="Times New Roman" w:cs="Times New Roman"/>
+        </w:rPr>
+      </w:pPr>
+      <w:r>
+        <w:rPr>
+          <w:rFonts w:ascii="Times New Roman" w:hAnsi="Times New Roman" w:cs="Times New Roman"/>
+          <w:u w:val="single"/>
+        </w:rPr>
+        <w:t>Max TF-IDF</w:t>
+      </w:r>
+      <w:r>
+        <w:rPr>
+          <w:rFonts w:ascii="Times New Roman" w:hAnsi="Times New Roman" w:cs="Times New Roman"/>
+        </w:rPr>
+        <w:t>: The maximum score for the set of positive and negative vectors generated for each edge was used as representative for the entire tweet graph model.</w:t>
+      </w:r>
+    </w:p>
+    <w:p>
+      <w:pPr>
+        <w:ind w:firstLine="720"/>
+        <w:rPr>
+          <w:rFonts w:ascii="Times New Roman" w:hAnsi="Times New Roman" w:cs="Times New Roman"/>
+        </w:rPr>
+      </w:pPr>
+      <w:r>
+        <w:rPr>
+          <w:rFonts w:ascii="Times New Roman" w:hAnsi="Times New Roman" w:cs="Times New Roman"/>
+          <w:u w:val="single"/>
+        </w:rPr>
+        <w:t>Average TF-IDF</w:t>
+      </w:r>
+      <w:r>
+        <w:rPr>
+          <w:rFonts w:ascii="Times New Roman" w:hAnsi="Times New Roman" w:cs="Times New Roman"/>
+        </w:rPr>
+        <w:t>: The average score for the set of positive and negative vectors generated for each edge was used as representative for the entire tweet graph model.</w:t>
+      </w:r>
+    </w:p>
+    <w:p>
+      <w:pPr>
+        <w:ind w:firstLine="720"/>
+        <w:rPr>
+          <w:rFonts w:ascii="Times New Roman" w:hAnsi="Times New Roman" w:cs="Times New Roman"/>
+        </w:rPr>
+      </w:pPr>
+      <w:r>
+        <w:rPr>
+          <w:rFonts w:ascii="Times New Roman" w:hAnsi="Times New Roman" w:cs="Times New Roman"/>
+        </w:rPr>
+        <w:t xml:space="preserve"> </w:t>
+      </w:r>
+      <w:r>
+        <w:rPr>
+          <w:rFonts w:ascii="Times New Roman" w:hAnsi="Times New Roman" w:cs="Times New Roman"/>
+          <w:u w:val="single"/>
+        </w:rPr>
+        <w:t>Mo</w:t>
+      </w:r>
+      <w:r>
+        <w:rPr>
+          <w:rFonts w:ascii="Times New Roman" w:hAnsi="Times New Roman" w:cs="Times New Roman"/>
+          <w:u w:val="single"/>
+        </w:rPr>
+        <w:t>dified TF-</w:t>
+      </w:r>
+      <w:r>
+        <w:rPr>
+          <w:rFonts w:ascii="Times New Roman" w:hAnsi="Times New Roman" w:cs="Times New Roman"/>
+        </w:rPr>
+        <w:t>IDF</w:t>
+      </w:r>
+      <w:r>
+        <w:rPr>
+          <w:rFonts w:ascii="Times New Roman" w:hAnsi="Times New Roman" w:cs="Times New Roman"/>
+        </w:rPr>
+        <w:t xml:space="preserve">: </w:t>
+      </w:r>
+      <w:r>
+        <w:rPr>
+          <w:rFonts w:ascii="Times New Roman" w:hAnsi="Times New Roman" w:cs="Times New Roman"/>
+        </w:rPr>
+        <w:t>Finally</w:t>
+      </w:r>
+      <w:r>
+        <w:rPr>
+          <w:rFonts w:ascii="Times New Roman" w:hAnsi="Times New Roman" w:cs="Times New Roman"/>
+        </w:rPr>
+        <w:t xml:space="preserve">, we designed </w:t>
+      </w:r>
+      <w:r>
+        <w:rPr>
+          <w:rFonts w:ascii="Times New Roman" w:hAnsi="Times New Roman" w:cs="Times New Roman"/>
+        </w:rPr>
+        <w:t xml:space="preserve">a simple algorithm of our own. Although we called it TF-IDF, it diverges from the TF-IDF algorithm. Instead </w:t>
+      </w:r>
+      <w:r>
+        <w:rPr>
+          <w:rFonts w:ascii="Times New Roman" w:hAnsi="Times New Roman" w:cs="Times New Roman"/>
+        </w:rPr>
+        <w:t xml:space="preserve">of simply testing </w:t>
+      </w:r>
+      <w:proofErr w:type="gramStart"/>
+      <w:r>
+        <w:rPr>
+          <w:rFonts w:ascii="Times New Roman" w:hAnsi="Times New Roman" w:cs="Times New Roman"/>
+        </w:rPr>
+        <w:t>whether</w:t>
+      </w:r>
+      <w:r>
+        <w:rPr>
+          <w:rFonts w:ascii="Times New Roman" w:hAnsi="Times New Roman" w:cs="Times New Roman"/>
+        </w:rPr>
+        <w:t xml:space="preserve"> </w:t>
+      </w:r>
+      <w:r>
+        <w:rPr>
+          <w:rFonts w:ascii="Times New Roman" w:hAnsi="Times New Roman" w:cs="Times New Roman"/>
+        </w:rPr>
+        <w:t>or not</w:t>
+      </w:r>
+      <w:proofErr w:type="gramEnd"/>
+      <w:r>
+        <w:rPr>
+          <w:rFonts w:ascii="Times New Roman" w:hAnsi="Times New Roman" w:cs="Times New Roman"/>
+        </w:rPr>
+        <w:t xml:space="preserve"> </w:t>
+      </w:r>
+      <w:r>
+        <w:rPr>
+          <w:rFonts w:ascii="Times New Roman" w:hAnsi="Times New Roman" w:cs="Times New Roman"/>
+        </w:rPr>
+        <w:t xml:space="preserve">the </w:t>
+      </w:r>
+      <w:r>
+        <w:rPr>
+          <w:rFonts w:ascii="Times New Roman" w:hAnsi="Times New Roman" w:cs="Times New Roman"/>
+        </w:rPr>
+        <w:t>graph model had the edge</w:t>
+      </w:r>
+      <w:r>
+        <w:rPr>
+          <w:rFonts w:ascii="Times New Roman" w:hAnsi="Times New Roman" w:cs="Times New Roman"/>
+        </w:rPr>
+        <w:t xml:space="preserve">, we took into account the actual weight of the edge in the graph. For example, if we are evaluating how similar a term is to a </w:t>
+      </w:r>
+      <w:r>
+        <w:rPr>
+          <w:rFonts w:ascii="Times New Roman" w:hAnsi="Times New Roman" w:cs="Times New Roman"/>
+        </w:rPr>
+        <w:t>positive graph, it will generate a higher</w:t>
       </w:r>
       <w:bookmarkStart w:id="0" w:name="_GoBack"/>
       <w:bookmarkEnd w:id="0"/>
-    </w:p>
-    <w:p>
-      <w:pPr>
-        <w:rPr>
-          <w:rFonts w:ascii="Times New Roman" w:hAnsi="Times New Roman" w:cs="Times New Roman"/>
-        </w:rPr>
-      </w:pPr>
-    </w:p>
-    <w:p>
-      <w:pPr>
-        <w:rPr>
-          <w:rFonts w:ascii="Times New Roman" w:hAnsi="Times New Roman" w:cs="Times New Roman"/>
-        </w:rPr>
-      </w:pPr>
+      <w:r>
+        <w:rPr>
+          <w:rFonts w:ascii="Times New Roman" w:hAnsi="Times New Roman" w:cs="Times New Roman"/>
+        </w:rPr>
+        <w:t xml:space="preserve"> score if </w:t>
+      </w:r>
+      <w:r>
+        <w:rPr>
+          <w:rFonts w:ascii="Times New Roman" w:hAnsi="Times New Roman" w:cs="Times New Roman"/>
+        </w:rPr>
+        <w:t xml:space="preserve">the edge has a weight of 20 in the positive graph and only 1 the negative graph, versus the vice-versa situation. Additionally, the weight of </w:t>
+      </w:r>
+      <w:r>
+        <w:rPr>
+          <w:rFonts w:ascii="Times New Roman" w:hAnsi="Times New Roman" w:cs="Times New Roman"/>
+        </w:rPr>
+        <w:t xml:space="preserve">the edge in the tweet graph also factored into the equation. The final equation is as follows: </w:t>
+      </w:r>
+    </w:p>
+    <w:p>
+      <w:pPr>
+        <w:ind w:firstLine="720"/>
+        <w:rPr>
+          <w:rFonts w:ascii="Times New Roman" w:hAnsi="Times New Roman" w:cs="Times New Roman"/>
+        </w:rPr>
+      </w:pPr>
+      <m:oMathPara>
+        <m:oMath>
+          <m:sSub>
+            <m:sSubPr>
+              <m:ctrlPr>
+                <w:rPr>
+                  <w:rFonts w:ascii="Cambria Math" w:hAnsi="Cambria Math" w:cs="Times New Roman"/>
+                  <w:i/>
+                </w:rPr>
+              </m:ctrlPr>
+            </m:sSubPr>
+            <m:e>
+              <m:r>
+                <w:rPr>
+                  <w:rFonts w:ascii="Cambria Math" w:hAnsi="Cambria Math" w:cs="Times New Roman"/>
+                </w:rPr>
+                <m:t>TFIDF</m:t>
+              </m:r>
+            </m:e>
+            <m:sub>
+              <m:r>
+                <w:rPr>
+                  <w:rFonts w:ascii="Cambria Math" w:hAnsi="Cambria Math" w:cs="Times New Roman"/>
+                </w:rPr>
+                <m:t>mod</m:t>
+              </m:r>
+            </m:sub>
+          </m:sSub>
+          <m:r>
+            <w:rPr>
+              <w:rFonts w:ascii="Cambria Math" w:hAnsi="Cambria Math" w:cs="Times New Roman"/>
+            </w:rPr>
+            <m:t>=edge weight in tweet model ×</m:t>
+          </m:r>
+          <m:f>
+            <m:fPr>
+              <m:ctrlPr>
+                <w:rPr>
+                  <w:rFonts w:ascii="Cambria Math" w:hAnsi="Cambria Math" w:cs="Times New Roman"/>
+                  <w:i/>
+                </w:rPr>
+              </m:ctrlPr>
+            </m:fPr>
+            <m:num>
+              <m:f>
+                <m:fPr>
+                  <m:ctrlPr>
+                    <w:rPr>
+                      <w:rFonts w:ascii="Cambria Math" w:hAnsi="Cambria Math" w:cs="Times New Roman"/>
+                      <w:i/>
+                    </w:rPr>
+                  </m:ctrlPr>
+                </m:fPr>
+                <m:num>
+                  <m:r>
+                    <w:rPr>
+                      <w:rFonts w:ascii="Cambria Math" w:hAnsi="Cambria Math" w:cs="Times New Roman"/>
+                    </w:rPr>
+                    <m:t>weight in pos graph</m:t>
+                  </m:r>
+                </m:num>
+                <m:den>
+                  <m:r>
+                    <w:rPr>
+                      <w:rFonts w:ascii="Cambria Math" w:hAnsi="Cambria Math" w:cs="Times New Roman"/>
+                    </w:rPr>
+                    <m:t>weight in neg graph</m:t>
+                  </m:r>
+                </m:den>
+              </m:f>
+            </m:num>
+            <m:den>
+              <m:r>
+                <w:rPr>
+                  <w:rFonts w:ascii="Cambria Math" w:hAnsi="Cambria Math" w:cs="Times New Roman"/>
+                </w:rPr>
+                <m:t>weight in pos graph+weight in neg graph</m:t>
+              </m:r>
+            </m:den>
+          </m:f>
+        </m:oMath>
+      </m:oMathPara>
+    </w:p>
+    <w:p>
+      <w:pPr>
+        <w:rPr>
+          <w:rFonts w:ascii="Times New Roman" w:hAnsi="Times New Roman" w:cs="Times New Roman"/>
+        </w:rPr>
+      </w:pPr>
+      <w:r>
+        <w:rPr>
+          <w:rFonts w:ascii="Times New Roman" w:hAnsi="Times New Roman" w:cs="Times New Roman"/>
+          <w:b/>
+        </w:rPr>
+        <w:t>Methodology- Classification</w:t>
+      </w:r>
+    </w:p>
+    <w:p>
+      <w:pPr>
+        <w:ind w:firstLine="720"/>
+        <w:rPr>
+          <w:rFonts w:ascii="Times New Roman" w:hAnsi="Times New Roman" w:cs="Times New Roman"/>
+        </w:rPr>
+      </w:pPr>
+      <w:r>
+        <w:rPr>
+          <w:rFonts w:ascii="Times New Roman" w:hAnsi="Times New Roman" w:cs="Times New Roman"/>
+        </w:rPr>
+        <w:t xml:space="preserve">Lastly, we used several classification methods </w:t>
+      </w:r>
+      <w:r>
+        <w:rPr>
+          <w:rFonts w:ascii="Times New Roman" w:hAnsi="Times New Roman" w:cs="Times New Roman"/>
+        </w:rPr>
+        <w:t xml:space="preserve">in order to classify the positive/negative vectors generated from each tweet and </w:t>
+      </w:r>
+      <w:r>
+        <w:rPr>
+          <w:rFonts w:ascii="Times New Roman" w:hAnsi="Times New Roman" w:cs="Times New Roman"/>
+        </w:rPr>
+        <w:t>identify whether the tweet is positive or negative:</w:t>
+      </w:r>
+    </w:p>
+    <w:p>
+      <w:pPr>
+        <w:ind w:firstLine="720"/>
+        <w:rPr>
+          <w:rFonts w:ascii="Times New Roman" w:hAnsi="Times New Roman" w:cs="Times New Roman"/>
+        </w:rPr>
+      </w:pPr>
+      <w:r>
+        <w:rPr>
+          <w:rFonts w:ascii="Times New Roman" w:hAnsi="Times New Roman" w:cs="Times New Roman"/>
+          <w:u w:val="single"/>
+        </w:rPr>
+        <w:t>k-Nearest-Neighbors</w:t>
+      </w:r>
+      <w:r>
+        <w:rPr>
+          <w:rFonts w:ascii="Times New Roman" w:hAnsi="Times New Roman" w:cs="Times New Roman"/>
+        </w:rPr>
+        <w:t xml:space="preserve">: </w:t>
+      </w:r>
+      <w:r>
+        <w:rPr>
+          <w:rFonts w:ascii="Times New Roman" w:hAnsi="Times New Roman" w:cs="Times New Roman"/>
+        </w:rPr>
+        <w:t xml:space="preserve">Existing, labeled datapoints are plotted. For each new novel, unlabeled datapoint, the label is assigned by </w:t>
+      </w:r>
+      <w:r>
+        <w:rPr>
+          <w:rFonts w:ascii="Times New Roman" w:hAnsi="Times New Roman" w:cs="Times New Roman"/>
+        </w:rPr>
+        <w:t xml:space="preserve">taking the “majority vote” of the k-nearest neighbors on the graph by Euclidian distance. This </w:t>
+      </w:r>
+      <w:r>
+        <w:rPr>
+          <w:rFonts w:ascii="Times New Roman" w:hAnsi="Times New Roman" w:cs="Times New Roman"/>
+        </w:rPr>
+        <w:t xml:space="preserve">classifier </w:t>
+      </w:r>
+      <w:r>
+        <w:rPr>
+          <w:rFonts w:ascii="Times New Roman" w:hAnsi="Times New Roman" w:cs="Times New Roman"/>
+        </w:rPr>
+        <w:t xml:space="preserve">was chosen due to intuitiveness of model. </w:t>
+      </w:r>
+    </w:p>
+    <w:tbl>
+      <w:tblPr>
+        <w:tblpPr w:leftFromText="180" w:rightFromText="180" w:vertAnchor="text" w:horzAnchor="page" w:tblpX="8341" w:tblpY="-49"/>
+        <w:tblW w:w="2191" w:type="dxa"/>
+        <w:tblLook w:val="04A0" w:firstRow="1" w:lastRow="0" w:firstColumn="1" w:lastColumn="0" w:noHBand="0" w:noVBand="1"/>
+      </w:tblPr>
+      <w:tblGrid>
+        <w:gridCol w:w="1045"/>
+        <w:gridCol w:w="1146"/>
+      </w:tblGrid>
+      <w:tr>
+        <w:trPr>
+          <w:trHeight w:val="287"/>
+        </w:trPr>
+        <w:tc>
+          <w:tcPr>
+            <w:tcW w:w="1045" w:type="dxa"/>
+            <w:tcBorders>
+              <w:top w:val="single" w:sz="4" w:space="0" w:color="auto"/>
+              <w:left w:val="single" w:sz="4" w:space="0" w:color="auto"/>
+              <w:bottom w:val="single" w:sz="4" w:space="0" w:color="auto"/>
+              <w:right w:val="single" w:sz="4" w:space="0" w:color="auto"/>
+            </w:tcBorders>
+            <w:shd w:val="clear" w:color="auto" w:fill="auto"/>
+            <w:noWrap/>
+            <w:vAlign w:val="bottom"/>
+            <w:hideMark/>
+          </w:tcPr>
+          <w:p>
+            <w:pPr>
+              <w:spacing w:after="0" w:line="240" w:lineRule="auto"/>
+              <w:rPr>
+                <w:rFonts w:ascii="Calibri" w:eastAsia="Times New Roman" w:hAnsi="Calibri" w:cs="Calibri"/>
+                <w:b/>
+                <w:bCs/>
+                <w:color w:val="000000"/>
+              </w:rPr>
+            </w:pPr>
+            <w:r>
+              <w:rPr>
+                <w:rFonts w:ascii="Calibri" w:eastAsia="Times New Roman" w:hAnsi="Calibri" w:cs="Calibri"/>
+                <w:b/>
+                <w:bCs/>
+                <w:color w:val="000000"/>
+              </w:rPr>
+              <w:t>Kernel</w:t>
+            </w:r>
+          </w:p>
+        </w:tc>
+        <w:tc>
+          <w:tcPr>
+            <w:tcW w:w="1146" w:type="dxa"/>
+            <w:tcBorders>
+              <w:top w:val="single" w:sz="4" w:space="0" w:color="auto"/>
+              <w:left w:val="nil"/>
+              <w:bottom w:val="single" w:sz="4" w:space="0" w:color="auto"/>
+              <w:right w:val="single" w:sz="4" w:space="0" w:color="auto"/>
+            </w:tcBorders>
+            <w:shd w:val="clear" w:color="auto" w:fill="auto"/>
+            <w:noWrap/>
+            <w:vAlign w:val="bottom"/>
+            <w:hideMark/>
+          </w:tcPr>
+          <w:p>
+            <w:pPr>
+              <w:spacing w:after="0" w:line="240" w:lineRule="auto"/>
+              <w:rPr>
+                <w:rFonts w:ascii="Calibri" w:eastAsia="Times New Roman" w:hAnsi="Calibri" w:cs="Calibri"/>
+                <w:b/>
+                <w:bCs/>
+                <w:color w:val="000000"/>
+              </w:rPr>
+            </w:pPr>
+            <w:r>
+              <w:rPr>
+                <w:rFonts w:ascii="Calibri" w:eastAsia="Times New Roman" w:hAnsi="Calibri" w:cs="Calibri"/>
+                <w:b/>
+                <w:bCs/>
+                <w:color w:val="000000"/>
+              </w:rPr>
+              <w:t>Score</w:t>
+            </w:r>
+          </w:p>
+        </w:tc>
+      </w:tr>
+      <w:tr>
+        <w:trPr>
+          <w:trHeight w:val="287"/>
+        </w:trPr>
+        <w:tc>
+          <w:tcPr>
+            <w:tcW w:w="1045" w:type="dxa"/>
+            <w:tcBorders>
+              <w:top w:val="nil"/>
+              <w:left w:val="single" w:sz="4" w:space="0" w:color="auto"/>
+              <w:bottom w:val="single" w:sz="4" w:space="0" w:color="auto"/>
+              <w:right w:val="single" w:sz="4" w:space="0" w:color="auto"/>
+            </w:tcBorders>
+            <w:shd w:val="clear" w:color="auto" w:fill="auto"/>
+            <w:noWrap/>
+            <w:vAlign w:val="bottom"/>
+            <w:hideMark/>
+          </w:tcPr>
+          <w:p>
+            <w:pPr>
+              <w:spacing w:after="0" w:line="240" w:lineRule="auto"/>
+              <w:rPr>
+                <w:rFonts w:ascii="Calibri" w:eastAsia="Times New Roman" w:hAnsi="Calibri" w:cs="Calibri"/>
+                <w:color w:val="000000"/>
+              </w:rPr>
+            </w:pPr>
+            <w:r>
+              <w:rPr>
+                <w:rFonts w:ascii="Calibri" w:eastAsia="Times New Roman" w:hAnsi="Calibri" w:cs="Calibri"/>
+                <w:color w:val="000000"/>
+              </w:rPr>
+              <w:t>Linear</w:t>
+            </w:r>
+          </w:p>
+        </w:tc>
+        <w:tc>
+          <w:tcPr>
+            <w:tcW w:w="1146" w:type="dxa"/>
+            <w:tcBorders>
+              <w:top w:val="nil"/>
+              <w:left w:val="nil"/>
+              <w:bottom w:val="single" w:sz="4" w:space="0" w:color="auto"/>
+              <w:right w:val="single" w:sz="4" w:space="0" w:color="auto"/>
+            </w:tcBorders>
+            <w:shd w:val="clear" w:color="auto" w:fill="auto"/>
+            <w:noWrap/>
+            <w:vAlign w:val="bottom"/>
+            <w:hideMark/>
+          </w:tcPr>
+          <w:p>
+            <w:pPr>
+              <w:spacing w:after="0" w:line="240" w:lineRule="auto"/>
+              <w:jc w:val="right"/>
+              <w:rPr>
+                <w:rFonts w:ascii="Calibri" w:eastAsia="Times New Roman" w:hAnsi="Calibri" w:cs="Calibri"/>
+                <w:color w:val="000000"/>
+              </w:rPr>
+            </w:pPr>
+            <w:r>
+              <w:rPr>
+                <w:rFonts w:ascii="Calibri" w:eastAsia="Times New Roman" w:hAnsi="Calibri" w:cs="Calibri"/>
+                <w:color w:val="000000"/>
+              </w:rPr>
+              <w:t>0.613151</w:t>
+            </w:r>
+          </w:p>
+        </w:tc>
+      </w:tr>
+      <w:tr>
+        <w:trPr>
+          <w:trHeight w:val="287"/>
+        </w:trPr>
+        <w:tc>
+          <w:tcPr>
+            <w:tcW w:w="1045" w:type="dxa"/>
+            <w:tcBorders>
+              <w:top w:val="nil"/>
+              <w:left w:val="single" w:sz="4" w:space="0" w:color="auto"/>
+              <w:bottom w:val="single" w:sz="4" w:space="0" w:color="auto"/>
+              <w:right w:val="single" w:sz="4" w:space="0" w:color="auto"/>
+            </w:tcBorders>
+            <w:shd w:val="clear" w:color="auto" w:fill="auto"/>
+            <w:noWrap/>
+            <w:vAlign w:val="bottom"/>
+            <w:hideMark/>
+          </w:tcPr>
+          <w:p>
+            <w:pPr>
+              <w:spacing w:after="0" w:line="240" w:lineRule="auto"/>
+              <w:rPr>
+                <w:rFonts w:ascii="Calibri" w:eastAsia="Times New Roman" w:hAnsi="Calibri" w:cs="Calibri"/>
+                <w:color w:val="000000"/>
+              </w:rPr>
+            </w:pPr>
+            <w:r>
+              <w:rPr>
+                <w:rFonts w:ascii="Calibri" w:eastAsia="Times New Roman" w:hAnsi="Calibri" w:cs="Calibri"/>
+                <w:color w:val="000000"/>
+              </w:rPr>
+              <w:t>RBF</w:t>
+            </w:r>
+          </w:p>
+        </w:tc>
+        <w:tc>
+          <w:tcPr>
+            <w:tcW w:w="1146" w:type="dxa"/>
+            <w:tcBorders>
+              <w:top w:val="nil"/>
+              <w:left w:val="nil"/>
+              <w:bottom w:val="single" w:sz="4" w:space="0" w:color="auto"/>
+              <w:right w:val="single" w:sz="4" w:space="0" w:color="auto"/>
+            </w:tcBorders>
+            <w:shd w:val="clear" w:color="auto" w:fill="auto"/>
+            <w:noWrap/>
+            <w:vAlign w:val="bottom"/>
+            <w:hideMark/>
+          </w:tcPr>
+          <w:p>
+            <w:pPr>
+              <w:spacing w:after="0" w:line="240" w:lineRule="auto"/>
+              <w:jc w:val="right"/>
+              <w:rPr>
+                <w:rFonts w:ascii="Calibri" w:eastAsia="Times New Roman" w:hAnsi="Calibri" w:cs="Calibri"/>
+                <w:color w:val="000000"/>
+              </w:rPr>
+            </w:pPr>
+            <w:r>
+              <w:rPr>
+                <w:rFonts w:ascii="Calibri" w:eastAsia="Times New Roman" w:hAnsi="Calibri" w:cs="Calibri"/>
+                <w:color w:val="000000"/>
+              </w:rPr>
+              <w:t>0.609004</w:t>
+            </w:r>
+          </w:p>
+        </w:tc>
+      </w:tr>
+      <w:tr>
+        <w:trPr>
+          <w:trHeight w:val="287"/>
+        </w:trPr>
+        <w:tc>
+          <w:tcPr>
+            <w:tcW w:w="1045" w:type="dxa"/>
+            <w:tcBorders>
+              <w:top w:val="nil"/>
+              <w:left w:val="single" w:sz="4" w:space="0" w:color="auto"/>
+              <w:bottom w:val="single" w:sz="4" w:space="0" w:color="auto"/>
+              <w:right w:val="single" w:sz="4" w:space="0" w:color="auto"/>
+            </w:tcBorders>
+            <w:shd w:val="clear" w:color="auto" w:fill="auto"/>
+            <w:noWrap/>
+            <w:vAlign w:val="bottom"/>
+            <w:hideMark/>
+          </w:tcPr>
+          <w:p>
+            <w:pPr>
+              <w:spacing w:after="0" w:line="240" w:lineRule="auto"/>
+              <w:rPr>
+                <w:rFonts w:ascii="Calibri" w:eastAsia="Times New Roman" w:hAnsi="Calibri" w:cs="Calibri"/>
+                <w:color w:val="000000"/>
+              </w:rPr>
+            </w:pPr>
+            <w:r>
+              <w:rPr>
+                <w:rFonts w:ascii="Calibri" w:eastAsia="Times New Roman" w:hAnsi="Calibri" w:cs="Calibri"/>
+                <w:color w:val="000000"/>
+              </w:rPr>
+              <w:t>Poly</w:t>
+            </w:r>
+          </w:p>
+        </w:tc>
+        <w:tc>
+          <w:tcPr>
+            <w:tcW w:w="1146" w:type="dxa"/>
+            <w:tcBorders>
+              <w:top w:val="nil"/>
+              <w:left w:val="nil"/>
+              <w:bottom w:val="single" w:sz="4" w:space="0" w:color="auto"/>
+              <w:right w:val="single" w:sz="4" w:space="0" w:color="auto"/>
+            </w:tcBorders>
+            <w:shd w:val="clear" w:color="auto" w:fill="auto"/>
+            <w:noWrap/>
+            <w:vAlign w:val="bottom"/>
+            <w:hideMark/>
+          </w:tcPr>
+          <w:p>
+            <w:pPr>
+              <w:spacing w:after="0" w:line="240" w:lineRule="auto"/>
+              <w:jc w:val="right"/>
+              <w:rPr>
+                <w:rFonts w:ascii="Calibri" w:eastAsia="Times New Roman" w:hAnsi="Calibri" w:cs="Calibri"/>
+                <w:color w:val="000000"/>
+              </w:rPr>
+            </w:pPr>
+            <w:r>
+              <w:rPr>
+                <w:rFonts w:ascii="Calibri" w:eastAsia="Times New Roman" w:hAnsi="Calibri" w:cs="Calibri"/>
+                <w:color w:val="000000"/>
+              </w:rPr>
+              <w:t>0.549763</w:t>
+            </w:r>
+          </w:p>
+        </w:tc>
+      </w:tr>
+      <w:tr>
+        <w:trPr>
+          <w:trHeight w:val="287"/>
+        </w:trPr>
+        <w:tc>
+          <w:tcPr>
+            <w:tcW w:w="1045" w:type="dxa"/>
+            <w:tcBorders>
+              <w:top w:val="nil"/>
+              <w:left w:val="single" w:sz="4" w:space="0" w:color="auto"/>
+              <w:bottom w:val="nil"/>
+              <w:right w:val="single" w:sz="4" w:space="0" w:color="auto"/>
+            </w:tcBorders>
+            <w:shd w:val="clear" w:color="auto" w:fill="auto"/>
+            <w:noWrap/>
+            <w:vAlign w:val="bottom"/>
+            <w:hideMark/>
+          </w:tcPr>
+          <w:p>
+            <w:pPr>
+              <w:spacing w:after="0" w:line="240" w:lineRule="auto"/>
+              <w:rPr>
+                <w:rFonts w:ascii="Calibri" w:eastAsia="Times New Roman" w:hAnsi="Calibri" w:cs="Calibri"/>
+                <w:color w:val="000000"/>
+              </w:rPr>
+            </w:pPr>
+            <w:r>
+              <w:rPr>
+                <w:rFonts w:ascii="Calibri" w:eastAsia="Times New Roman" w:hAnsi="Calibri" w:cs="Calibri"/>
+                <w:color w:val="000000"/>
+              </w:rPr>
+              <w:t>Sigmoid</w:t>
+            </w:r>
+          </w:p>
+        </w:tc>
+        <w:tc>
+          <w:tcPr>
+            <w:tcW w:w="1146" w:type="dxa"/>
+            <w:tcBorders>
+              <w:top w:val="nil"/>
+              <w:left w:val="nil"/>
+              <w:bottom w:val="nil"/>
+              <w:right w:val="single" w:sz="4" w:space="0" w:color="auto"/>
+            </w:tcBorders>
+            <w:shd w:val="clear" w:color="auto" w:fill="auto"/>
+            <w:noWrap/>
+            <w:vAlign w:val="bottom"/>
+            <w:hideMark/>
+          </w:tcPr>
+          <w:p>
+            <w:pPr>
+              <w:spacing w:after="0" w:line="240" w:lineRule="auto"/>
+              <w:jc w:val="right"/>
+              <w:rPr>
+                <w:rFonts w:ascii="Calibri" w:eastAsia="Times New Roman" w:hAnsi="Calibri" w:cs="Calibri"/>
+                <w:color w:val="000000"/>
+              </w:rPr>
+            </w:pPr>
+            <w:r>
+              <w:rPr>
+                <w:rFonts w:ascii="Calibri" w:eastAsia="Times New Roman" w:hAnsi="Calibri" w:cs="Calibri"/>
+                <w:color w:val="000000"/>
+              </w:rPr>
+              <w:t>0.506516</w:t>
+            </w:r>
+          </w:p>
+        </w:tc>
+      </w:tr>
+      <w:tr>
+        <w:trPr>
+          <w:trHeight w:val="80"/>
+        </w:trPr>
+        <w:tc>
+          <w:tcPr>
+            <w:tcW w:w="1045" w:type="dxa"/>
+            <w:tcBorders>
+              <w:top w:val="nil"/>
+              <w:left w:val="single" w:sz="4" w:space="0" w:color="auto"/>
+              <w:bottom w:val="single" w:sz="4" w:space="0" w:color="auto"/>
+              <w:right w:val="single" w:sz="4" w:space="0" w:color="auto"/>
+            </w:tcBorders>
+            <w:shd w:val="clear" w:color="auto" w:fill="auto"/>
+            <w:noWrap/>
+            <w:vAlign w:val="bottom"/>
+          </w:tcPr>
+          <w:p>
+            <w:pPr>
+              <w:spacing w:after="0" w:line="240" w:lineRule="auto"/>
+              <w:rPr>
+                <w:rFonts w:ascii="Calibri" w:eastAsia="Times New Roman" w:hAnsi="Calibri" w:cs="Calibri"/>
+                <w:color w:val="000000"/>
+              </w:rPr>
+            </w:pPr>
+          </w:p>
+        </w:tc>
+        <w:tc>
+          <w:tcPr>
+            <w:tcW w:w="1146" w:type="dxa"/>
+            <w:tcBorders>
+              <w:top w:val="nil"/>
+              <w:left w:val="nil"/>
+              <w:bottom w:val="single" w:sz="4" w:space="0" w:color="auto"/>
+              <w:right w:val="single" w:sz="4" w:space="0" w:color="auto"/>
+            </w:tcBorders>
+            <w:shd w:val="clear" w:color="auto" w:fill="auto"/>
+            <w:noWrap/>
+            <w:vAlign w:val="bottom"/>
+          </w:tcPr>
+          <w:p>
+            <w:pPr>
+              <w:spacing w:after="0" w:line="240" w:lineRule="auto"/>
+              <w:jc w:val="right"/>
+              <w:rPr>
+                <w:rFonts w:ascii="Calibri" w:eastAsia="Times New Roman" w:hAnsi="Calibri" w:cs="Calibri"/>
+                <w:color w:val="000000"/>
+              </w:rPr>
+            </w:pPr>
+          </w:p>
+        </w:tc>
+      </w:tr>
+    </w:tbl>
+    <w:p>
+      <w:pPr>
+        <w:rPr>
+          <w:rFonts w:ascii="Times New Roman" w:hAnsi="Times New Roman" w:cs="Times New Roman"/>
+        </w:rPr>
+      </w:pPr>
+      <w:r>
+        <w:rPr>
+          <w:rFonts w:ascii="Times New Roman" w:hAnsi="Times New Roman" w:cs="Times New Roman"/>
+        </w:rPr>
+        <w:tab/>
+      </w:r>
+      <w:r>
+        <w:rPr>
+          <w:rFonts w:ascii="Times New Roman" w:hAnsi="Times New Roman" w:cs="Times New Roman"/>
+          <w:u w:val="single"/>
+        </w:rPr>
+        <w:t>Support Vector Machine</w:t>
+      </w:r>
+      <w:r>
+        <w:rPr>
+          <w:rFonts w:ascii="Times New Roman" w:hAnsi="Times New Roman" w:cs="Times New Roman"/>
+        </w:rPr>
+        <w:t xml:space="preserve">: </w:t>
+      </w:r>
+      <w:r>
+        <w:rPr>
+          <w:rFonts w:ascii="Times New Roman" w:hAnsi="Times New Roman" w:cs="Times New Roman"/>
+        </w:rPr>
+        <w:t xml:space="preserve">This is a discriminative classifier that uses a separating hyperplane. </w:t>
+      </w:r>
+      <w:r>
+        <w:rPr>
+          <w:rFonts w:ascii="Times New Roman" w:hAnsi="Times New Roman" w:cs="Times New Roman"/>
+        </w:rPr>
+        <w:t>We decided to use a linear kernel, as our</w:t>
+      </w:r>
+      <w:r>
+        <w:rPr>
+          <w:rFonts w:ascii="Times New Roman" w:hAnsi="Times New Roman" w:cs="Times New Roman"/>
+        </w:rPr>
+        <w:t xml:space="preserve"> two-dimensional data is likely to </w:t>
+      </w:r>
+      <w:r>
+        <w:rPr>
+          <w:rFonts w:ascii="Times New Roman" w:hAnsi="Times New Roman" w:cs="Times New Roman"/>
+        </w:rPr>
+        <w:t xml:space="preserve">have a linear separator. </w:t>
+      </w:r>
+      <w:r>
+        <w:rPr>
+          <w:rFonts w:ascii="Times New Roman" w:hAnsi="Times New Roman" w:cs="Times New Roman"/>
+        </w:rPr>
+        <w:t xml:space="preserve">In </w:t>
+      </w:r>
+      <w:r>
+        <w:rPr>
+          <w:rFonts w:ascii="Times New Roman" w:hAnsi="Times New Roman" w:cs="Times New Roman"/>
+        </w:rPr>
+        <w:t>preliminary</w:t>
+      </w:r>
+      <w:r>
+        <w:rPr>
+          <w:rFonts w:ascii="Times New Roman" w:hAnsi="Times New Roman" w:cs="Times New Roman"/>
+        </w:rPr>
+        <w:t xml:space="preserve"> analysis, a linear kernel performed the best.</w:t>
+      </w:r>
+    </w:p>
+    <w:p>
+      <w:pPr>
+        <w:rPr>
+          <w:rFonts w:ascii="Times New Roman" w:hAnsi="Times New Roman" w:cs="Times New Roman"/>
+        </w:rPr>
+      </w:pPr>
+      <w:r>
+        <w:rPr>
+          <w:rFonts w:ascii="Times New Roman" w:hAnsi="Times New Roman" w:cs="Times New Roman"/>
+        </w:rPr>
+        <w:tab/>
+      </w:r>
+      <w:r>
+        <w:rPr>
+          <w:rFonts w:ascii="Times New Roman" w:hAnsi="Times New Roman" w:cs="Times New Roman"/>
+          <w:u w:val="single"/>
+        </w:rPr>
+        <w:t>Decision Tree (ID3)</w:t>
+      </w:r>
+      <w:r>
+        <w:rPr>
+          <w:rFonts w:ascii="Times New Roman" w:hAnsi="Times New Roman" w:cs="Times New Roman"/>
+        </w:rPr>
+        <w:t xml:space="preserve">: </w:t>
+      </w:r>
+      <w:r>
+        <w:rPr>
+          <w:rFonts w:ascii="Times New Roman" w:hAnsi="Times New Roman" w:cs="Times New Roman"/>
+        </w:rPr>
+        <w:t xml:space="preserve">We wanted to explore how </w:t>
+      </w:r>
+      <w:r>
+        <w:rPr>
+          <w:rFonts w:ascii="Times New Roman" w:hAnsi="Times New Roman" w:cs="Times New Roman"/>
+        </w:rPr>
+        <w:t>using an information gain met</w:t>
+      </w:r>
+      <w:r>
+        <w:rPr>
+          <w:rFonts w:ascii="Times New Roman" w:hAnsi="Times New Roman" w:cs="Times New Roman"/>
+        </w:rPr>
+        <w:t xml:space="preserve">hod may work- this was out of curiosity and not </w:t>
+      </w:r>
+      <w:r>
+        <w:rPr>
+          <w:rFonts w:ascii="Times New Roman" w:hAnsi="Times New Roman" w:cs="Times New Roman"/>
+        </w:rPr>
+        <w:t xml:space="preserve">founded on a basis of confidence it would work well. In fact, because of the </w:t>
+      </w:r>
+      <w:r>
+        <w:rPr>
+          <w:rFonts w:ascii="Times New Roman" w:hAnsi="Times New Roman" w:cs="Times New Roman"/>
+        </w:rPr>
+        <w:t>numerical and potential minute fluctuations in data that would classify a tweet as positive or negative, we did not expect this method to work out well.</w:t>
+      </w:r>
+    </w:p>
+    <w:p>
+      <w:pPr>
+        <w:rPr>
+          <w:rFonts w:ascii="Times New Roman" w:hAnsi="Times New Roman" w:cs="Times New Roman"/>
+        </w:rPr>
+      </w:pPr>
+      <w:r>
+        <w:rPr>
+          <w:rFonts w:ascii="Times New Roman" w:hAnsi="Times New Roman" w:cs="Times New Roman"/>
+        </w:rPr>
+        <w:tab/>
+      </w:r>
+      <w:r>
+        <w:rPr>
+          <w:rFonts w:ascii="Times New Roman" w:hAnsi="Times New Roman" w:cs="Times New Roman"/>
+          <w:u w:val="single"/>
+        </w:rPr>
+        <w:t>Logistic Regression</w:t>
+      </w:r>
+      <w:r>
+        <w:rPr>
+          <w:rFonts w:ascii="Times New Roman" w:hAnsi="Times New Roman" w:cs="Times New Roman"/>
+        </w:rPr>
+        <w:t xml:space="preserve">: </w:t>
+      </w:r>
+      <w:proofErr w:type="gramStart"/>
+      <w:r>
+        <w:rPr>
+          <w:rFonts w:ascii="Times New Roman" w:hAnsi="Times New Roman" w:cs="Times New Roman"/>
+        </w:rPr>
+        <w:t>Similar to</w:t>
+      </w:r>
+      <w:proofErr w:type="gramEnd"/>
+      <w:r>
+        <w:rPr>
+          <w:rFonts w:ascii="Times New Roman" w:hAnsi="Times New Roman" w:cs="Times New Roman"/>
+        </w:rPr>
+        <w:t xml:space="preserve"> the support vector machine kernel, because our data is likely to have a linear separator, we wanted to attempt the simplest method and analyze results produced by it.</w:t>
+      </w:r>
+    </w:p>
+    <w:p>
+      <w:pPr>
+        <w:rPr>
+          <w:rFonts w:ascii="Times New Roman" w:hAnsi="Times New Roman" w:cs="Times New Roman"/>
+        </w:rPr>
+      </w:pPr>
+    </w:p>
+    <w:p>
+      <w:pPr>
+        <w:rPr>
+          <w:rFonts w:ascii="Times New Roman" w:hAnsi="Times New Roman" w:cs="Times New Roman"/>
+          <w:b/>
+          <w:u w:val="single"/>
+        </w:rPr>
+      </w:pPr>
+      <w:r>
+        <w:rPr>
+          <w:rFonts w:ascii="Times New Roman" w:hAnsi="Times New Roman" w:cs="Times New Roman"/>
+          <w:b/>
+          <w:u w:val="single"/>
+        </w:rPr>
+        <w:lastRenderedPageBreak/>
+        <w:t>Analysis of Data</w:t>
+      </w:r>
+    </w:p>
+    <w:p>
+      <w:pPr>
+        <w:rPr>
+          <w:rFonts w:ascii="Times New Roman" w:hAnsi="Times New Roman" w:cs="Times New Roman"/>
+        </w:rPr>
+      </w:pPr>
+      <w:r>
+        <w:rPr>
+          <w:noProof/>
+        </w:rPr>
+        <w:drawing>
+          <wp:anchor distT="0" distB="0" distL="114300" distR="114300" simplePos="0" relativeHeight="251665408" behindDoc="1" locked="0" layoutInCell="1" allowOverlap="1" wp14:anchorId="4C2A188D" wp14:editId="5D4A697A">
+            <wp:simplePos x="0" y="0"/>
+            <wp:positionH relativeFrom="column">
+              <wp:posOffset>3190875</wp:posOffset>
+            </wp:positionH>
+            <wp:positionV relativeFrom="paragraph">
+              <wp:posOffset>429895</wp:posOffset>
+            </wp:positionV>
+            <wp:extent cx="2948305" cy="2076450"/>
+            <wp:effectExtent l="0" t="0" r="4445" b="0"/>
+            <wp:wrapTight wrapText="bothSides">
+              <wp:wrapPolygon edited="0">
+                <wp:start x="10607" y="0"/>
+                <wp:lineTo x="1256" y="594"/>
+                <wp:lineTo x="837" y="1982"/>
+                <wp:lineTo x="2373" y="3567"/>
+                <wp:lineTo x="977" y="4954"/>
+                <wp:lineTo x="977" y="5747"/>
+                <wp:lineTo x="2373" y="6738"/>
+                <wp:lineTo x="419" y="8125"/>
+                <wp:lineTo x="0" y="8719"/>
+                <wp:lineTo x="0" y="11692"/>
+                <wp:lineTo x="977" y="13079"/>
+                <wp:lineTo x="2373" y="13079"/>
+                <wp:lineTo x="837" y="16250"/>
+                <wp:lineTo x="2791" y="19420"/>
+                <wp:lineTo x="2931" y="20015"/>
+                <wp:lineTo x="11444" y="21402"/>
+                <wp:lineTo x="12980" y="21402"/>
+                <wp:lineTo x="21214" y="20015"/>
+                <wp:lineTo x="21493" y="1585"/>
+                <wp:lineTo x="19539" y="594"/>
+                <wp:lineTo x="15073" y="0"/>
+                <wp:lineTo x="10607" y="0"/>
+              </wp:wrapPolygon>
+            </wp:wrapTight>
+            <wp:docPr id="10" name="Picture 10" descr="C:\Users\Harrison Lu\AppData\Local\Microsoft\Windows\INetCache\Content.MSO\AC158768.tmp"/>
+            <wp:cNvGraphicFramePr>
+              <a:graphicFrameLocks xmlns:a="http://schemas.openxmlformats.org/drawingml/2006/main" noChangeAspect="1"/>
+            </wp:cNvGraphicFramePr>
+            <a:graphic xmlns:a="http://schemas.openxmlformats.org/drawingml/2006/main">
+              <a:graphicData uri="http://schemas.openxmlformats.org/drawingml/2006/picture">
+                <pic:pic xmlns:pic="http://schemas.openxmlformats.org/drawingml/2006/picture">
+                  <pic:nvPicPr>
+                    <pic:cNvPr id="0" name="Picture 3" descr="C:\Users\Harrison Lu\AppData\Local\Microsoft\Windows\INetCache\Content.MSO\AC158768.tmp"/>
+                    <pic:cNvPicPr>
+                      <a:picLocks noChangeAspect="1" noChangeArrowheads="1"/>
+                    </pic:cNvPicPr>
+                  </pic:nvPicPr>
+                  <pic:blipFill>
+                    <a:blip r:embed="rId6">
+                      <a:extLst>
+                        <a:ext uri="{28A0092B-C50C-407E-A947-70E740481C1C}">
+                          <a14:useLocalDpi xmlns:a14="http://schemas.microsoft.com/office/drawing/2010/main" val="0"/>
+                        </a:ext>
+                      </a:extLst>
+                    </a:blip>
+                    <a:srcRect/>
+                    <a:stretch>
+                      <a:fillRect/>
+                    </a:stretch>
+                  </pic:blipFill>
+                  <pic:spPr bwMode="auto">
+                    <a:xfrm>
+                      <a:off x="0" y="0"/>
+                      <a:ext cx="2948305" cy="2076450"/>
+                    </a:xfrm>
+                    <a:prstGeom prst="rect">
+                      <a:avLst/>
+                    </a:prstGeom>
+                    <a:noFill/>
+                    <a:ln>
+                      <a:noFill/>
+                    </a:ln>
+                  </pic:spPr>
+                </pic:pic>
+              </a:graphicData>
+            </a:graphic>
+            <wp14:sizeRelH relativeFrom="margin">
+              <wp14:pctWidth>0</wp14:pctWidth>
+            </wp14:sizeRelH>
+            <wp14:sizeRelV relativeFrom="margin">
+              <wp14:pctHeight>0</wp14:pctHeight>
+            </wp14:sizeRelV>
+          </wp:anchor>
+        </w:drawing>
+      </w:r>
+      <w:r>
+        <w:rPr>
+          <w:rFonts w:ascii="Times New Roman" w:hAnsi="Times New Roman" w:cs="Times New Roman"/>
+        </w:rPr>
+        <w:tab/>
+      </w:r>
+      <w:r>
+        <w:rPr>
+          <w:rFonts w:ascii="Times New Roman" w:hAnsi="Times New Roman" w:cs="Times New Roman"/>
+        </w:rPr>
+        <w:t xml:space="preserve">Because </w:t>
+      </w:r>
+      <w:r>
+        <w:rPr>
+          <w:rFonts w:ascii="Times New Roman" w:hAnsi="Times New Roman" w:cs="Times New Roman"/>
+        </w:rPr>
+        <w:t xml:space="preserve">of limitations in computational power, we decided to attempt to analyze our data beginning with </w:t>
+      </w:r>
+      <w:r>
+        <w:rPr>
+          <w:rFonts w:ascii="Times New Roman" w:hAnsi="Times New Roman" w:cs="Times New Roman"/>
+        </w:rPr>
+        <w:t xml:space="preserve">only 0.5% of our entire dataset, or a total of 8000 tweets. </w:t>
+      </w:r>
+    </w:p>
+    <w:p>
+      <w:pPr>
+        <w:rPr>
+          <w:rFonts w:ascii="Times New Roman" w:hAnsi="Times New Roman" w:cs="Times New Roman"/>
+        </w:rPr>
+      </w:pPr>
+      <w:r>
+        <w:rPr>
+          <w:rFonts w:ascii="Times New Roman" w:hAnsi="Times New Roman" w:cs="Times New Roman"/>
+        </w:rPr>
+        <w:tab/>
+        <w:t xml:space="preserve">Initially, we wanted to see how </w:t>
+      </w:r>
+      <w:r>
+        <w:rPr>
+          <w:rFonts w:ascii="Times New Roman" w:hAnsi="Times New Roman" w:cs="Times New Roman"/>
+        </w:rPr>
+        <w:t xml:space="preserve">difference in frame </w:t>
+      </w:r>
+      <w:r>
+        <w:rPr>
+          <w:rFonts w:ascii="Times New Roman" w:hAnsi="Times New Roman" w:cs="Times New Roman"/>
+        </w:rPr>
+        <w:t xml:space="preserve">when generating our positive or negative word models </w:t>
+      </w:r>
+      <w:r>
+        <w:rPr>
+          <w:rFonts w:ascii="Times New Roman" w:hAnsi="Times New Roman" w:cs="Times New Roman"/>
+        </w:rPr>
+        <w:t xml:space="preserve">changes the outcome of our results. </w:t>
+      </w:r>
+      <w:r>
+        <w:rPr>
+          <w:rFonts w:ascii="Times New Roman" w:hAnsi="Times New Roman" w:cs="Times New Roman"/>
+        </w:rPr>
+        <w:t>We expected, in general, for the accuracy to increase as frame went up because of an</w:t>
+      </w:r>
+      <w:r>
+        <w:rPr>
+          <w:rFonts w:ascii="Times New Roman" w:hAnsi="Times New Roman" w:cs="Times New Roman"/>
+        </w:rPr>
+        <w:t xml:space="preserve"> increase in density of data, and to plateau and decrease after a certain point where the graphs were too densely connected and started to become similar. </w:t>
+      </w:r>
+      <w:r>
+        <w:rPr>
+          <w:rFonts w:ascii="Times New Roman" w:hAnsi="Times New Roman" w:cs="Times New Roman"/>
+        </w:rPr>
+        <w:t xml:space="preserve">Interestingly, </w:t>
+      </w:r>
+      <w:r>
+        <w:rPr>
+          <w:rFonts w:ascii="Times New Roman" w:hAnsi="Times New Roman" w:cs="Times New Roman"/>
+        </w:rPr>
+        <w:t>t</w:t>
+      </w:r>
+      <w:r>
+        <w:rPr>
+          <w:rFonts w:ascii="Times New Roman" w:hAnsi="Times New Roman" w:cs="Times New Roman"/>
+        </w:rPr>
+        <w:t>he accuracy of our</w:t>
+      </w:r>
+      <w:r>
+        <w:rPr>
+          <w:rFonts w:ascii="Times New Roman" w:hAnsi="Times New Roman" w:cs="Times New Roman"/>
+        </w:rPr>
+        <w:t xml:space="preserve"> SVM and logistic regression peaked at around a frame of 3-4</w:t>
+      </w:r>
+      <w:r>
+        <w:rPr>
+          <w:rFonts w:ascii="Times New Roman" w:hAnsi="Times New Roman" w:cs="Times New Roman"/>
+        </w:rPr>
+        <w:t xml:space="preserve"> which was much smaller than what we expected</w:t>
+      </w:r>
+      <w:r>
+        <w:rPr>
+          <w:rFonts w:ascii="Times New Roman" w:hAnsi="Times New Roman" w:cs="Times New Roman"/>
+        </w:rPr>
+        <w:t xml:space="preserve">, whereas the accuracy of our </w:t>
+      </w:r>
+      <w:proofErr w:type="spellStart"/>
+      <w:r>
+        <w:rPr>
+          <w:rFonts w:ascii="Times New Roman" w:hAnsi="Times New Roman" w:cs="Times New Roman"/>
+        </w:rPr>
+        <w:t>kNN</w:t>
+      </w:r>
+      <w:proofErr w:type="spellEnd"/>
+      <w:r>
+        <w:rPr>
+          <w:rFonts w:ascii="Times New Roman" w:hAnsi="Times New Roman" w:cs="Times New Roman"/>
+        </w:rPr>
+        <w:t xml:space="preserve"> and decision tree models peaked at around a frame of 10. </w:t>
+      </w:r>
+      <w:r>
+        <w:rPr>
+          <w:rFonts w:ascii="Times New Roman" w:hAnsi="Times New Roman" w:cs="Times New Roman"/>
+        </w:rPr>
+        <w:t xml:space="preserve">After approximately a frame of 40 </w:t>
+      </w:r>
+      <w:r>
+        <w:rPr>
+          <w:rFonts w:ascii="Times New Roman" w:hAnsi="Times New Roman" w:cs="Times New Roman"/>
+        </w:rPr>
+        <w:t xml:space="preserve">Additionally, SVM and logistic regression almost consistently performed </w:t>
+      </w:r>
+      <w:r>
+        <w:rPr>
+          <w:rFonts w:ascii="Times New Roman" w:hAnsi="Times New Roman" w:cs="Times New Roman"/>
+        </w:rPr>
+        <w:t xml:space="preserve">better than </w:t>
+      </w:r>
+      <w:proofErr w:type="spellStart"/>
+      <w:r>
+        <w:rPr>
+          <w:rFonts w:ascii="Times New Roman" w:hAnsi="Times New Roman" w:cs="Times New Roman"/>
+        </w:rPr>
+        <w:t>kNN</w:t>
+      </w:r>
+      <w:proofErr w:type="spellEnd"/>
+      <w:r>
+        <w:rPr>
+          <w:rFonts w:ascii="Times New Roman" w:hAnsi="Times New Roman" w:cs="Times New Roman"/>
+        </w:rPr>
+        <w:t xml:space="preserve"> and decision tree, with decision tree consistently performing the worst. </w:t>
+      </w:r>
+    </w:p>
+    <w:p>
+      <w:pPr>
+        <w:rPr>
+          <w:rFonts w:ascii="Times New Roman" w:hAnsi="Times New Roman" w:cs="Times New Roman"/>
+        </w:rPr>
+      </w:pPr>
+      <w:r>
+        <w:rPr>
+          <w:noProof/>
+        </w:rPr>
+        <w:drawing>
+          <wp:anchor distT="0" distB="0" distL="114300" distR="114300" simplePos="0" relativeHeight="251672576" behindDoc="1" locked="0" layoutInCell="1" allowOverlap="1" wp14:anchorId="3E949E1C" wp14:editId="0186CF9B">
+            <wp:simplePos x="0" y="0"/>
+            <wp:positionH relativeFrom="margin">
+              <wp:posOffset>4438650</wp:posOffset>
+            </wp:positionH>
+            <wp:positionV relativeFrom="paragraph">
+              <wp:posOffset>2111375</wp:posOffset>
+            </wp:positionV>
+            <wp:extent cx="2057400" cy="1453515"/>
+            <wp:effectExtent l="0" t="0" r="0" b="0"/>
+            <wp:wrapTight wrapText="bothSides">
+              <wp:wrapPolygon edited="0">
+                <wp:start x="5200" y="0"/>
+                <wp:lineTo x="1000" y="849"/>
+                <wp:lineTo x="800" y="4813"/>
+                <wp:lineTo x="1800" y="4813"/>
+                <wp:lineTo x="200" y="6794"/>
+                <wp:lineTo x="0" y="7360"/>
+                <wp:lineTo x="0" y="13305"/>
+                <wp:lineTo x="600" y="19533"/>
+                <wp:lineTo x="5200" y="20949"/>
+                <wp:lineTo x="9200" y="21232"/>
+                <wp:lineTo x="14400" y="21232"/>
+                <wp:lineTo x="20800" y="20100"/>
+                <wp:lineTo x="21400" y="19817"/>
+                <wp:lineTo x="21400" y="1982"/>
+                <wp:lineTo x="20800" y="1132"/>
+                <wp:lineTo x="18000" y="0"/>
+                <wp:lineTo x="5200" y="0"/>
+              </wp:wrapPolygon>
+            </wp:wrapTight>
+            <wp:docPr id="17" name="Picture 17" descr="C:\Users\Harrison Lu\AppData\Local\Microsoft\Windows\INetCache\Content.MSO\92A03CFA.tmp"/>
+            <wp:cNvGraphicFramePr>
+              <a:graphicFrameLocks xmlns:a="http://schemas.openxmlformats.org/drawingml/2006/main" noChangeAspect="1"/>
+            </wp:cNvGraphicFramePr>
+            <a:graphic xmlns:a="http://schemas.openxmlformats.org/drawingml/2006/main">
+              <a:graphicData uri="http://schemas.openxmlformats.org/drawingml/2006/picture">
+                <pic:pic xmlns:pic="http://schemas.openxmlformats.org/drawingml/2006/picture">
+                  <pic:nvPicPr>
+                    <pic:cNvPr id="0" name="Picture 17" descr="C:\Users\Harrison Lu\AppData\Local\Microsoft\Windows\INetCache\Content.MSO\92A03CFA.tmp"/>
+                    <pic:cNvPicPr>
+                      <a:picLocks noChangeAspect="1" noChangeArrowheads="1"/>
+                    </pic:cNvPicPr>
+                  </pic:nvPicPr>
+                  <pic:blipFill>
+                    <a:blip r:embed="rId7">
+                      <a:extLst>
+                        <a:ext uri="{28A0092B-C50C-407E-A947-70E740481C1C}">
+                          <a14:useLocalDpi xmlns:a14="http://schemas.microsoft.com/office/drawing/2010/main" val="0"/>
+                        </a:ext>
+                      </a:extLst>
+                    </a:blip>
+                    <a:srcRect/>
+                    <a:stretch>
+                      <a:fillRect/>
+                    </a:stretch>
+                  </pic:blipFill>
+                  <pic:spPr bwMode="auto">
+                    <a:xfrm>
+                      <a:off x="0" y="0"/>
+                      <a:ext cx="2057400" cy="1453515"/>
+                    </a:xfrm>
+                    <a:prstGeom prst="rect">
+                      <a:avLst/>
+                    </a:prstGeom>
+                    <a:noFill/>
+                    <a:ln>
+                      <a:noFill/>
+                    </a:ln>
+                  </pic:spPr>
+                </pic:pic>
+              </a:graphicData>
+            </a:graphic>
+            <wp14:sizeRelH relativeFrom="margin">
+              <wp14:pctWidth>0</wp14:pctWidth>
+            </wp14:sizeRelH>
+            <wp14:sizeRelV relativeFrom="margin">
+              <wp14:pctHeight>0</wp14:pctHeight>
+            </wp14:sizeRelV>
+          </wp:anchor>
+        </w:drawing>
+      </w:r>
+      <w:r>
+        <w:rPr>
+          <w:noProof/>
+        </w:rPr>
+        <w:drawing>
+          <wp:anchor distT="0" distB="0" distL="114300" distR="114300" simplePos="0" relativeHeight="251671552" behindDoc="1" locked="0" layoutInCell="1" allowOverlap="1" wp14:anchorId="5BA42DE2" wp14:editId="59001FFF">
+            <wp:simplePos x="0" y="0"/>
+            <wp:positionH relativeFrom="column">
+              <wp:posOffset>1952625</wp:posOffset>
+            </wp:positionH>
+            <wp:positionV relativeFrom="paragraph">
+              <wp:posOffset>2117090</wp:posOffset>
+            </wp:positionV>
+            <wp:extent cx="2219325" cy="1441450"/>
+            <wp:effectExtent l="0" t="0" r="9525" b="6350"/>
+            <wp:wrapTight wrapText="bothSides">
+              <wp:wrapPolygon edited="0">
+                <wp:start x="6860" y="0"/>
+                <wp:lineTo x="742" y="1142"/>
+                <wp:lineTo x="556" y="4282"/>
+                <wp:lineTo x="927" y="5424"/>
+                <wp:lineTo x="0" y="6851"/>
+                <wp:lineTo x="0" y="13417"/>
+                <wp:lineTo x="556" y="19411"/>
+                <wp:lineTo x="7231" y="21124"/>
+                <wp:lineTo x="9827" y="21410"/>
+                <wp:lineTo x="14647" y="21410"/>
+                <wp:lineTo x="21322" y="20268"/>
+                <wp:lineTo x="21507" y="19411"/>
+                <wp:lineTo x="20766" y="18555"/>
+                <wp:lineTo x="21136" y="1998"/>
+                <wp:lineTo x="20395" y="1142"/>
+                <wp:lineTo x="17058" y="0"/>
+                <wp:lineTo x="6860" y="0"/>
+              </wp:wrapPolygon>
+            </wp:wrapTight>
+            <wp:docPr id="16" name="Picture 16" descr="C:\Users\Harrison Lu\AppData\Local\Microsoft\Windows\INetCache\Content.MSO\B3D6E70C.tmp"/>
+            <wp:cNvGraphicFramePr>
+              <a:graphicFrameLocks xmlns:a="http://schemas.openxmlformats.org/drawingml/2006/main" noChangeAspect="1"/>
+            </wp:cNvGraphicFramePr>
+            <a:graphic xmlns:a="http://schemas.openxmlformats.org/drawingml/2006/main">
+              <a:graphicData uri="http://schemas.openxmlformats.org/drawingml/2006/picture">
+                <pic:pic xmlns:pic="http://schemas.openxmlformats.org/drawingml/2006/picture">
+                  <pic:nvPicPr>
+                    <pic:cNvPr id="0" name="Picture 15" descr="C:\Users\Harrison Lu\AppData\Local\Microsoft\Windows\INetCache\Content.MSO\B3D6E70C.tmp"/>
+                    <pic:cNvPicPr>
+                      <a:picLocks noChangeAspect="1" noChangeArrowheads="1"/>
+                    </pic:cNvPicPr>
+                  </pic:nvPicPr>
+                  <pic:blipFill>
+                    <a:blip r:embed="rId8">
+                      <a:extLst>
+                        <a:ext uri="{28A0092B-C50C-407E-A947-70E740481C1C}">
+                          <a14:useLocalDpi xmlns:a14="http://schemas.microsoft.com/office/drawing/2010/main" val="0"/>
+                        </a:ext>
+                      </a:extLst>
+                    </a:blip>
+                    <a:srcRect/>
+                    <a:stretch>
+                      <a:fillRect/>
+                    </a:stretch>
+                  </pic:blipFill>
+                  <pic:spPr bwMode="auto">
+                    <a:xfrm>
+                      <a:off x="0" y="0"/>
+                      <a:ext cx="2219325" cy="1441450"/>
+                    </a:xfrm>
+                    <a:prstGeom prst="rect">
+                      <a:avLst/>
+                    </a:prstGeom>
+                    <a:noFill/>
+                    <a:ln>
+                      <a:noFill/>
+                    </a:ln>
+                  </pic:spPr>
+                </pic:pic>
+              </a:graphicData>
+            </a:graphic>
+            <wp14:sizeRelH relativeFrom="margin">
+              <wp14:pctWidth>0</wp14:pctWidth>
+            </wp14:sizeRelH>
+            <wp14:sizeRelV relativeFrom="margin">
+              <wp14:pctHeight>0</wp14:pctHeight>
+            </wp14:sizeRelV>
+          </wp:anchor>
+        </w:drawing>
+      </w:r>
+      <w:r>
+        <w:rPr>
+          <w:noProof/>
+        </w:rPr>
+        <w:drawing>
+          <wp:anchor distT="0" distB="0" distL="114300" distR="114300" simplePos="0" relativeHeight="251669504" behindDoc="1" locked="0" layoutInCell="1" allowOverlap="1" wp14:anchorId="1B3630EA" wp14:editId="2820933F">
+            <wp:simplePos x="0" y="0"/>
+            <wp:positionH relativeFrom="column">
+              <wp:posOffset>4960620</wp:posOffset>
+            </wp:positionH>
+            <wp:positionV relativeFrom="paragraph">
+              <wp:posOffset>754380</wp:posOffset>
+            </wp:positionV>
+            <wp:extent cx="1838325" cy="1313815"/>
+            <wp:effectExtent l="0" t="0" r="9525" b="635"/>
+            <wp:wrapTight wrapText="bothSides">
+              <wp:wrapPolygon edited="0">
+                <wp:start x="6267" y="0"/>
+                <wp:lineTo x="1119" y="1566"/>
+                <wp:lineTo x="672" y="3132"/>
+                <wp:lineTo x="1791" y="5324"/>
+                <wp:lineTo x="448" y="5638"/>
+                <wp:lineTo x="0" y="6890"/>
+                <wp:lineTo x="0" y="13467"/>
+                <wp:lineTo x="672" y="15347"/>
+                <wp:lineTo x="1791" y="15347"/>
+                <wp:lineTo x="895" y="17539"/>
+                <wp:lineTo x="1567" y="19731"/>
+                <wp:lineTo x="8730" y="21297"/>
+                <wp:lineTo x="14549" y="21297"/>
+                <wp:lineTo x="19697" y="20358"/>
+                <wp:lineTo x="21488" y="19105"/>
+                <wp:lineTo x="21488" y="1566"/>
+                <wp:lineTo x="21040" y="1253"/>
+                <wp:lineTo x="17011" y="0"/>
+                <wp:lineTo x="6267" y="0"/>
+              </wp:wrapPolygon>
+            </wp:wrapTight>
+            <wp:docPr id="14" name="Picture 14" descr="C:\Users\Harrison Lu\AppData\Local\Microsoft\Windows\INetCache\Content.MSO\5DE31DC0.tmp"/>
+            <wp:cNvGraphicFramePr>
+              <a:graphicFrameLocks xmlns:a="http://schemas.openxmlformats.org/drawingml/2006/main" noChangeAspect="1"/>
+            </wp:cNvGraphicFramePr>
+            <a:graphic xmlns:a="http://schemas.openxmlformats.org/drawingml/2006/main">
+              <a:graphicData uri="http://schemas.openxmlformats.org/drawingml/2006/picture">
+                <pic:pic xmlns:pic="http://schemas.openxmlformats.org/drawingml/2006/picture">
+                  <pic:nvPicPr>
+                    <pic:cNvPr id="0" name="Picture 11" descr="C:\Users\Harrison Lu\AppData\Local\Microsoft\Windows\INetCache\Content.MSO\5DE31DC0.tmp"/>
+                    <pic:cNvPicPr>
+                      <a:picLocks noChangeAspect="1" noChangeArrowheads="1"/>
+                    </pic:cNvPicPr>
+                  </pic:nvPicPr>
+                  <pic:blipFill>
+                    <a:blip r:embed="rId9">
+                      <a:extLst>
+                        <a:ext uri="{28A0092B-C50C-407E-A947-70E740481C1C}">
+                          <a14:useLocalDpi xmlns:a14="http://schemas.microsoft.com/office/drawing/2010/main" val="0"/>
+                        </a:ext>
+                      </a:extLst>
+                    </a:blip>
+                    <a:srcRect/>
+                    <a:stretch>
+                      <a:fillRect/>
+                    </a:stretch>
+                  </pic:blipFill>
+                  <pic:spPr bwMode="auto">
+                    <a:xfrm>
+                      <a:off x="0" y="0"/>
+                      <a:ext cx="1838325" cy="1313815"/>
+                    </a:xfrm>
+                    <a:prstGeom prst="rect">
+                      <a:avLst/>
+                    </a:prstGeom>
+                    <a:noFill/>
+                    <a:ln>
+                      <a:noFill/>
+                    </a:ln>
+                  </pic:spPr>
+                </pic:pic>
+              </a:graphicData>
+            </a:graphic>
+            <wp14:sizeRelH relativeFrom="margin">
+              <wp14:pctWidth>0</wp14:pctWidth>
+            </wp14:sizeRelH>
+            <wp14:sizeRelV relativeFrom="margin">
+              <wp14:pctHeight>0</wp14:pctHeight>
+            </wp14:sizeRelV>
+          </wp:anchor>
+        </w:drawing>
+      </w:r>
+      <w:r>
+        <w:rPr>
+          <w:noProof/>
+        </w:rPr>
+        <w:drawing>
+          <wp:anchor distT="0" distB="0" distL="114300" distR="114300" simplePos="0" relativeHeight="251666432" behindDoc="1" locked="0" layoutInCell="1" allowOverlap="1" wp14:anchorId="6BF02C94" wp14:editId="7AF51B2D">
+            <wp:simplePos x="0" y="0"/>
+            <wp:positionH relativeFrom="column">
+              <wp:posOffset>-685800</wp:posOffset>
+            </wp:positionH>
+            <wp:positionV relativeFrom="paragraph">
+              <wp:posOffset>754380</wp:posOffset>
+            </wp:positionV>
+            <wp:extent cx="1852295" cy="1323975"/>
+            <wp:effectExtent l="0" t="0" r="0" b="9525"/>
+            <wp:wrapTight wrapText="bothSides">
+              <wp:wrapPolygon edited="0">
+                <wp:start x="5109" y="0"/>
+                <wp:lineTo x="1333" y="1554"/>
+                <wp:lineTo x="889" y="3108"/>
+                <wp:lineTo x="1777" y="5283"/>
+                <wp:lineTo x="444" y="5594"/>
+                <wp:lineTo x="0" y="6837"/>
+                <wp:lineTo x="0" y="13053"/>
+                <wp:lineTo x="666" y="18647"/>
+                <wp:lineTo x="3110" y="20201"/>
+                <wp:lineTo x="8664" y="20201"/>
+                <wp:lineTo x="8664" y="21445"/>
+                <wp:lineTo x="14439" y="21445"/>
+                <wp:lineTo x="18882" y="20201"/>
+                <wp:lineTo x="21326" y="18958"/>
+                <wp:lineTo x="21326" y="1865"/>
+                <wp:lineTo x="20660" y="932"/>
+                <wp:lineTo x="17550" y="0"/>
+                <wp:lineTo x="5109" y="0"/>
+              </wp:wrapPolygon>
+            </wp:wrapTight>
+            <wp:docPr id="11" name="Picture 11" descr="C:\Users\Harrison Lu\AppData\Local\Microsoft\Windows\INetCache\Content.MSO\4DB929B6.tmp"/>
+            <wp:cNvGraphicFramePr>
+              <a:graphicFrameLocks xmlns:a="http://schemas.openxmlformats.org/drawingml/2006/main" noChangeAspect="1"/>
+            </wp:cNvGraphicFramePr>
+            <a:graphic xmlns:a="http://schemas.openxmlformats.org/drawingml/2006/main">
+              <a:graphicData uri="http://schemas.openxmlformats.org/drawingml/2006/picture">
+                <pic:pic xmlns:pic="http://schemas.openxmlformats.org/drawingml/2006/picture">
+                  <pic:nvPicPr>
+                    <pic:cNvPr id="0" name="Picture 5" descr="C:\Users\Harrison Lu\AppData\Local\Microsoft\Windows\INetCache\Content.MSO\4DB929B6.tmp"/>
+                    <pic:cNvPicPr>
+                      <a:picLocks noChangeAspect="1" noChangeArrowheads="1"/>
+                    </pic:cNvPicPr>
+                  </pic:nvPicPr>
+                  <pic:blipFill>
+                    <a:blip r:embed="rId10">
+                      <a:extLst>
+                        <a:ext uri="{28A0092B-C50C-407E-A947-70E740481C1C}">
+                          <a14:useLocalDpi xmlns:a14="http://schemas.microsoft.com/office/drawing/2010/main" val="0"/>
+                        </a:ext>
+                      </a:extLst>
+                    </a:blip>
+                    <a:srcRect/>
+                    <a:stretch>
+                      <a:fillRect/>
+                    </a:stretch>
+                  </pic:blipFill>
+                  <pic:spPr bwMode="auto">
+                    <a:xfrm>
+                      <a:off x="0" y="0"/>
+                      <a:ext cx="1852295" cy="1323975"/>
+                    </a:xfrm>
+                    <a:prstGeom prst="rect">
+                      <a:avLst/>
+                    </a:prstGeom>
+                    <a:noFill/>
+                    <a:ln>
+                      <a:noFill/>
+                    </a:ln>
+                  </pic:spPr>
+                </pic:pic>
+              </a:graphicData>
+            </a:graphic>
+            <wp14:sizeRelH relativeFrom="margin">
+              <wp14:pctWidth>0</wp14:pctWidth>
+            </wp14:sizeRelH>
+            <wp14:sizeRelV relativeFrom="margin">
+              <wp14:pctHeight>0</wp14:pctHeight>
+            </wp14:sizeRelV>
+          </wp:anchor>
+        </w:drawing>
+      </w:r>
+      <w:r>
+        <w:rPr>
+          <w:noProof/>
+        </w:rPr>
+        <w:drawing>
+          <wp:anchor distT="0" distB="0" distL="114300" distR="114300" simplePos="0" relativeHeight="251668480" behindDoc="1" locked="0" layoutInCell="1" allowOverlap="1" wp14:anchorId="68DC929B" wp14:editId="5574BFF6">
+            <wp:simplePos x="0" y="0"/>
+            <wp:positionH relativeFrom="column">
+              <wp:posOffset>3076575</wp:posOffset>
+            </wp:positionH>
+            <wp:positionV relativeFrom="paragraph">
+              <wp:posOffset>763905</wp:posOffset>
+            </wp:positionV>
+            <wp:extent cx="1884045" cy="1346835"/>
+            <wp:effectExtent l="0" t="0" r="1905" b="5715"/>
+            <wp:wrapTight wrapText="bothSides">
+              <wp:wrapPolygon edited="0">
+                <wp:start x="6334" y="0"/>
+                <wp:lineTo x="1310" y="1528"/>
+                <wp:lineTo x="874" y="3055"/>
+                <wp:lineTo x="1966" y="5194"/>
+                <wp:lineTo x="655" y="5499"/>
+                <wp:lineTo x="0" y="7027"/>
+                <wp:lineTo x="0" y="12832"/>
+                <wp:lineTo x="655" y="17414"/>
+                <wp:lineTo x="1529" y="19859"/>
+                <wp:lineTo x="2402" y="20164"/>
+                <wp:lineTo x="8954" y="21386"/>
+                <wp:lineTo x="14633" y="21386"/>
+                <wp:lineTo x="15507" y="21081"/>
+                <wp:lineTo x="20967" y="19859"/>
+                <wp:lineTo x="21403" y="17109"/>
+                <wp:lineTo x="21403" y="1528"/>
+                <wp:lineTo x="20967" y="1222"/>
+                <wp:lineTo x="17035" y="0"/>
+                <wp:lineTo x="6334" y="0"/>
+              </wp:wrapPolygon>
+            </wp:wrapTight>
+            <wp:docPr id="13" name="Picture 13" descr="C:\Users\Harrison Lu\AppData\Local\Microsoft\Windows\INetCache\Content.MSO\FE24A762.tmp"/>
+            <wp:cNvGraphicFramePr>
+              <a:graphicFrameLocks xmlns:a="http://schemas.openxmlformats.org/drawingml/2006/main" noChangeAspect="1"/>
+            </wp:cNvGraphicFramePr>
+            <a:graphic xmlns:a="http://schemas.openxmlformats.org/drawingml/2006/main">
+              <a:graphicData uri="http://schemas.openxmlformats.org/drawingml/2006/picture">
+                <pic:pic xmlns:pic="http://schemas.openxmlformats.org/drawingml/2006/picture">
+                  <pic:nvPicPr>
+                    <pic:cNvPr id="0" name="Picture 9" descr="C:\Users\Harrison Lu\AppData\Local\Microsoft\Windows\INetCache\Content.MSO\FE24A762.tmp"/>
+                    <pic:cNvPicPr>
+                      <a:picLocks noChangeAspect="1" noChangeArrowheads="1"/>
+                    </pic:cNvPicPr>
+                  </pic:nvPicPr>
+                  <pic:blipFill>
+                    <a:blip r:embed="rId11">
+                      <a:extLst>
+                        <a:ext uri="{28A0092B-C50C-407E-A947-70E740481C1C}">
+                          <a14:useLocalDpi xmlns:a14="http://schemas.microsoft.com/office/drawing/2010/main" val="0"/>
+                        </a:ext>
+                      </a:extLst>
+                    </a:blip>
+                    <a:srcRect/>
+                    <a:stretch>
+                      <a:fillRect/>
+                    </a:stretch>
+                  </pic:blipFill>
+                  <pic:spPr bwMode="auto">
+                    <a:xfrm>
+                      <a:off x="0" y="0"/>
+                      <a:ext cx="1884045" cy="1346835"/>
+                    </a:xfrm>
+                    <a:prstGeom prst="rect">
+                      <a:avLst/>
+                    </a:prstGeom>
+                    <a:noFill/>
+                    <a:ln>
+                      <a:noFill/>
+                    </a:ln>
+                  </pic:spPr>
+                </pic:pic>
+              </a:graphicData>
+            </a:graphic>
+            <wp14:sizeRelH relativeFrom="margin">
+              <wp14:pctWidth>0</wp14:pctWidth>
+            </wp14:sizeRelH>
+            <wp14:sizeRelV relativeFrom="margin">
+              <wp14:pctHeight>0</wp14:pctHeight>
+            </wp14:sizeRelV>
+          </wp:anchor>
+        </w:drawing>
+      </w:r>
+      <w:r>
+        <w:rPr>
+          <w:noProof/>
+        </w:rPr>
+        <w:drawing>
+          <wp:anchor distT="0" distB="0" distL="114300" distR="114300" simplePos="0" relativeHeight="251667456" behindDoc="1" locked="0" layoutInCell="1" allowOverlap="1" wp14:anchorId="6F2273E5" wp14:editId="2753D08F">
+            <wp:simplePos x="0" y="0"/>
+            <wp:positionH relativeFrom="column">
+              <wp:posOffset>1209675</wp:posOffset>
+            </wp:positionH>
+            <wp:positionV relativeFrom="paragraph">
+              <wp:posOffset>754380</wp:posOffset>
+            </wp:positionV>
+            <wp:extent cx="1847850" cy="1320800"/>
+            <wp:effectExtent l="0" t="0" r="0" b="0"/>
+            <wp:wrapTight wrapText="bothSides">
+              <wp:wrapPolygon edited="0">
+                <wp:start x="6458" y="0"/>
+                <wp:lineTo x="1781" y="1246"/>
+                <wp:lineTo x="668" y="2181"/>
+                <wp:lineTo x="0" y="6854"/>
+                <wp:lineTo x="0" y="13396"/>
+                <wp:lineTo x="668" y="15265"/>
+                <wp:lineTo x="1781" y="15265"/>
+                <wp:lineTo x="891" y="17446"/>
+                <wp:lineTo x="1559" y="19627"/>
+                <wp:lineTo x="8685" y="21185"/>
+                <wp:lineTo x="14474" y="21185"/>
+                <wp:lineTo x="20041" y="20250"/>
+                <wp:lineTo x="21377" y="19315"/>
+                <wp:lineTo x="21377" y="1558"/>
+                <wp:lineTo x="20932" y="1246"/>
+                <wp:lineTo x="16701" y="0"/>
+                <wp:lineTo x="6458" y="0"/>
+              </wp:wrapPolygon>
+            </wp:wrapTight>
+            <wp:docPr id="12" name="Picture 12" descr="C:\Users\Harrison Lu\AppData\Local\Microsoft\Windows\INetCache\Content.MSO\54235734.tmp"/>
+            <wp:cNvGraphicFramePr>
+              <a:graphicFrameLocks xmlns:a="http://schemas.openxmlformats.org/drawingml/2006/main" noChangeAspect="1"/>
+            </wp:cNvGraphicFramePr>
+            <a:graphic xmlns:a="http://schemas.openxmlformats.org/drawingml/2006/main">
+              <a:graphicData uri="http://schemas.openxmlformats.org/drawingml/2006/picture">
+                <pic:pic xmlns:pic="http://schemas.openxmlformats.org/drawingml/2006/picture">
+                  <pic:nvPicPr>
+                    <pic:cNvPr id="0" name="Picture 7" descr="C:\Users\Harrison Lu\AppData\Local\Microsoft\Windows\INetCache\Content.MSO\54235734.tmp"/>
+                    <pic:cNvPicPr>
+                      <a:picLocks noChangeAspect="1" noChangeArrowheads="1"/>
+                    </pic:cNvPicPr>
+                  </pic:nvPicPr>
+                  <pic:blipFill>
+                    <a:blip r:embed="rId12">
+                      <a:extLst>
+                        <a:ext uri="{28A0092B-C50C-407E-A947-70E740481C1C}">
+                          <a14:useLocalDpi xmlns:a14="http://schemas.microsoft.com/office/drawing/2010/main" val="0"/>
+                        </a:ext>
+                      </a:extLst>
+                    </a:blip>
+                    <a:srcRect/>
+                    <a:stretch>
+                      <a:fillRect/>
+                    </a:stretch>
+                  </pic:blipFill>
+                  <pic:spPr bwMode="auto">
+                    <a:xfrm>
+                      <a:off x="0" y="0"/>
+                      <a:ext cx="1847850" cy="1320800"/>
+                    </a:xfrm>
+                    <a:prstGeom prst="rect">
+                      <a:avLst/>
+                    </a:prstGeom>
+                    <a:noFill/>
+                    <a:ln>
+                      <a:noFill/>
+                    </a:ln>
+                  </pic:spPr>
+                </pic:pic>
+              </a:graphicData>
+            </a:graphic>
+            <wp14:sizeRelH relativeFrom="margin">
+              <wp14:pctWidth>0</wp14:pctWidth>
+            </wp14:sizeRelH>
+            <wp14:sizeRelV relativeFrom="margin">
+              <wp14:pctHeight>0</wp14:pctHeight>
+            </wp14:sizeRelV>
+          </wp:anchor>
+        </w:drawing>
+      </w:r>
+      <w:r>
+        <w:rPr>
+          <w:rFonts w:ascii="Times New Roman" w:hAnsi="Times New Roman" w:cs="Times New Roman"/>
+        </w:rPr>
+        <w:tab/>
+        <w:t xml:space="preserve">Following, we wanted to see </w:t>
+      </w:r>
+      <w:r>
+        <w:rPr>
+          <w:rFonts w:ascii="Times New Roman" w:hAnsi="Times New Roman" w:cs="Times New Roman"/>
+        </w:rPr>
+        <w:t>how well our similarity measures separated tweets of different classes based</w:t>
+      </w:r>
+      <w:r>
+        <w:rPr>
+          <w:rFonts w:ascii="Times New Roman" w:hAnsi="Times New Roman" w:cs="Times New Roman"/>
+        </w:rPr>
+        <w:t xml:space="preserve"> on evaluating the similarity between the tweet and the positive or negative model</w:t>
+      </w:r>
+      <w:r>
+        <w:rPr>
+          <w:rFonts w:ascii="Times New Roman" w:hAnsi="Times New Roman" w:cs="Times New Roman"/>
+        </w:rPr>
+        <w:t xml:space="preserve">. </w:t>
+      </w:r>
+      <w:r>
+        <w:rPr>
+          <w:rFonts w:ascii="Times New Roman" w:hAnsi="Times New Roman" w:cs="Times New Roman"/>
+        </w:rPr>
+        <w:t>Below are graphs</w:t>
+      </w:r>
+      <w:r>
+        <w:rPr>
+          <w:rFonts w:ascii="Times New Roman" w:hAnsi="Times New Roman" w:cs="Times New Roman"/>
+        </w:rPr>
+        <w:t xml:space="preserve"> of how each similarity measure performed</w:t>
+      </w:r>
+      <w:r>
+        <w:rPr>
+          <w:rFonts w:ascii="Times New Roman" w:hAnsi="Times New Roman" w:cs="Times New Roman"/>
+        </w:rPr>
+        <w:t>. Blue points are positive tweets, and red points are negative tweets. The x-scale is the negative score, and the y-scale is the positive score in each graph.</w:t>
+      </w:r>
+    </w:p>
+    <w:p>
+      <w:pPr>
+        <w:rPr>
+          <w:rFonts w:ascii="Times New Roman" w:hAnsi="Times New Roman" w:cs="Times New Roman"/>
+        </w:rPr>
+      </w:pPr>
+      <w:r>
+        <w:rPr>
+          <w:noProof/>
+        </w:rPr>
+        <w:drawing>
+          <wp:anchor distT="0" distB="0" distL="114300" distR="114300" simplePos="0" relativeHeight="251670528" behindDoc="1" locked="0" layoutInCell="1" allowOverlap="1" wp14:anchorId="76F7D91B" wp14:editId="521F4628">
+            <wp:simplePos x="0" y="0"/>
+            <wp:positionH relativeFrom="column">
+              <wp:posOffset>-543560</wp:posOffset>
+            </wp:positionH>
+            <wp:positionV relativeFrom="paragraph">
+              <wp:posOffset>1292860</wp:posOffset>
+            </wp:positionV>
+            <wp:extent cx="2300605" cy="1504950"/>
+            <wp:effectExtent l="0" t="0" r="4445" b="0"/>
+            <wp:wrapTight wrapText="bothSides">
+              <wp:wrapPolygon edited="0">
+                <wp:start x="10374" y="0"/>
+                <wp:lineTo x="894" y="547"/>
+                <wp:lineTo x="715" y="4375"/>
+                <wp:lineTo x="0" y="7109"/>
+                <wp:lineTo x="0" y="15038"/>
+                <wp:lineTo x="1610" y="17772"/>
+                <wp:lineTo x="715" y="18046"/>
+                <wp:lineTo x="1073" y="19686"/>
+                <wp:lineTo x="9658" y="21327"/>
+                <wp:lineTo x="10553" y="21327"/>
+                <wp:lineTo x="21105" y="20780"/>
+                <wp:lineTo x="21463" y="19413"/>
+                <wp:lineTo x="20569" y="17772"/>
+                <wp:lineTo x="20747" y="1914"/>
+                <wp:lineTo x="19138" y="547"/>
+                <wp:lineTo x="15203" y="0"/>
+                <wp:lineTo x="10374" y="0"/>
+              </wp:wrapPolygon>
+            </wp:wrapTight>
+            <wp:docPr id="15" name="Picture 15" descr="C:\Users\Harrison Lu\AppData\Local\Microsoft\Windows\INetCache\Content.MSO\5BB909CE.tmp"/>
+            <wp:cNvGraphicFramePr>
+              <a:graphicFrameLocks xmlns:a="http://schemas.openxmlformats.org/drawingml/2006/main" noChangeAspect="1"/>
+            </wp:cNvGraphicFramePr>
+            <a:graphic xmlns:a="http://schemas.openxmlformats.org/drawingml/2006/main">
+              <a:graphicData uri="http://schemas.openxmlformats.org/drawingml/2006/picture">
+                <pic:pic xmlns:pic="http://schemas.openxmlformats.org/drawingml/2006/picture">
+                  <pic:nvPicPr>
+                    <pic:cNvPr id="0" name="Picture 13" descr="C:\Users\Harrison Lu\AppData\Local\Microsoft\Windows\INetCache\Content.MSO\5BB909CE.tmp"/>
+                    <pic:cNvPicPr>
+                      <a:picLocks noChangeAspect="1" noChangeArrowheads="1"/>
+                    </pic:cNvPicPr>
+                  </pic:nvPicPr>
+                  <pic:blipFill>
+                    <a:blip r:embed="rId13">
+                      <a:extLst>
+                        <a:ext uri="{28A0092B-C50C-407E-A947-70E740481C1C}">
+                          <a14:useLocalDpi xmlns:a14="http://schemas.microsoft.com/office/drawing/2010/main" val="0"/>
+                        </a:ext>
+                      </a:extLst>
+                    </a:blip>
+                    <a:srcRect/>
+                    <a:stretch>
+                      <a:fillRect/>
+                    </a:stretch>
+                  </pic:blipFill>
+                  <pic:spPr bwMode="auto">
+                    <a:xfrm>
+                      <a:off x="0" y="0"/>
+                      <a:ext cx="2300605" cy="1504950"/>
+                    </a:xfrm>
+                    <a:prstGeom prst="rect">
+                      <a:avLst/>
+                    </a:prstGeom>
+                    <a:noFill/>
+                    <a:ln>
+                      <a:noFill/>
+                    </a:ln>
+                  </pic:spPr>
+                </pic:pic>
+              </a:graphicData>
+            </a:graphic>
+            <wp14:sizeRelH relativeFrom="margin">
+              <wp14:pctWidth>0</wp14:pctWidth>
+            </wp14:sizeRelH>
+            <wp14:sizeRelV relativeFrom="margin">
+              <wp14:pctHeight>0</wp14:pctHeight>
+            </wp14:sizeRelV>
+          </wp:anchor>
+        </w:drawing>
+      </w:r>
+    </w:p>
+    <w:p>
+      <w:pPr>
+        <w:rPr>
+          <w:rFonts w:ascii="Times New Roman" w:hAnsi="Times New Roman" w:cs="Times New Roman"/>
+        </w:rPr>
+      </w:pPr>
+      <w:r>
+        <w:rPr>
+          <w:rFonts w:ascii="Times New Roman" w:hAnsi="Times New Roman" w:cs="Times New Roman"/>
+        </w:rPr>
+        <w:tab/>
+        <w:t xml:space="preserve">Ideally, </w:t>
+      </w:r>
+      <w:r>
+        <w:rPr>
+          <w:rFonts w:ascii="Times New Roman" w:hAnsi="Times New Roman" w:cs="Times New Roman"/>
+        </w:rPr>
+        <w:t xml:space="preserve">positive tweets have a high positive attribute and a low negative attribute, meaning that blue </w:t>
+      </w:r>
+      <w:r>
+        <w:rPr>
+          <w:rFonts w:ascii="Times New Roman" w:hAnsi="Times New Roman" w:cs="Times New Roman"/>
+        </w:rPr>
+        <w:t xml:space="preserve">(positive) </w:t>
+      </w:r>
+      <w:r>
+        <w:rPr>
+          <w:rFonts w:ascii="Times New Roman" w:hAnsi="Times New Roman" w:cs="Times New Roman"/>
+        </w:rPr>
+        <w:t xml:space="preserve">points will cluster at the top left corner. Similarly, </w:t>
+      </w:r>
+      <w:r>
+        <w:rPr>
+          <w:rFonts w:ascii="Times New Roman" w:hAnsi="Times New Roman" w:cs="Times New Roman"/>
+        </w:rPr>
+        <w:t>red (negative) points will cluster in the bottom right corner. However, it’s clear from these scatterplots that, regardless of similarity measure, the boundary between positive and negative tweets is very blurred. Even so, one can see tha</w:t>
+      </w:r>
+      <w:r>
+        <w:rPr>
+          <w:rFonts w:ascii="Times New Roman" w:hAnsi="Times New Roman" w:cs="Times New Roman"/>
+        </w:rPr>
+        <w:t xml:space="preserve">t the TF-IDF measures do a </w:t>
+      </w:r>
+      <w:r>
+        <w:rPr>
+          <w:rFonts w:ascii="Times New Roman" w:hAnsi="Times New Roman" w:cs="Times New Roman"/>
+        </w:rPr>
+        <w:t xml:space="preserve">better job of separating the positive from the negative tweets, with the modified method seemingly performing the best. </w:t>
+      </w:r>
+      <w:r>
+        <w:rPr>
+          <w:rFonts w:ascii="Times New Roman" w:hAnsi="Times New Roman" w:cs="Times New Roman"/>
+        </w:rPr>
+        <w:t xml:space="preserve"> </w:t>
+      </w:r>
+    </w:p>
+    <w:p>
+      <w:pPr>
+        <w:rPr>
+          <w:rFonts w:ascii="Times New Roman" w:hAnsi="Times New Roman" w:cs="Times New Roman"/>
+        </w:rPr>
+      </w:pPr>
+      <w:r>
+        <w:rPr>
+          <w:noProof/>
+        </w:rPr>
+        <w:lastRenderedPageBreak/>
+        <w:drawing>
+          <wp:anchor distT="0" distB="0" distL="114300" distR="114300" simplePos="0" relativeHeight="251674624" behindDoc="1" locked="0" layoutInCell="1" allowOverlap="1" wp14:anchorId="3E4F51D5" wp14:editId="1625171D">
+            <wp:simplePos x="0" y="0"/>
+            <wp:positionH relativeFrom="column">
+              <wp:posOffset>4848225</wp:posOffset>
+            </wp:positionH>
+            <wp:positionV relativeFrom="paragraph">
+              <wp:posOffset>1190625</wp:posOffset>
+            </wp:positionV>
+            <wp:extent cx="1699895" cy="1195705"/>
+            <wp:effectExtent l="0" t="0" r="0" b="4445"/>
+            <wp:wrapTight wrapText="bothSides">
+              <wp:wrapPolygon edited="0">
+                <wp:start x="5083" y="0"/>
+                <wp:lineTo x="726" y="1721"/>
+                <wp:lineTo x="484" y="5162"/>
+                <wp:lineTo x="2179" y="5850"/>
+                <wp:lineTo x="484" y="7571"/>
+                <wp:lineTo x="0" y="8603"/>
+                <wp:lineTo x="0" y="13765"/>
+                <wp:lineTo x="1210" y="16862"/>
+                <wp:lineTo x="484" y="17551"/>
+                <wp:lineTo x="968" y="19960"/>
+                <wp:lineTo x="8956" y="21336"/>
+                <wp:lineTo x="14524" y="21336"/>
+                <wp:lineTo x="19365" y="20992"/>
+                <wp:lineTo x="21301" y="19960"/>
+                <wp:lineTo x="21301" y="1721"/>
+                <wp:lineTo x="20817" y="1032"/>
+                <wp:lineTo x="17671" y="0"/>
+                <wp:lineTo x="5083" y="0"/>
+              </wp:wrapPolygon>
+            </wp:wrapTight>
+            <wp:docPr id="21" name="Picture 21" descr="C:\Users\Harrison Lu\AppData\Local\Microsoft\Windows\INetCache\Content.MSO\B4E68592.tmp"/>
+            <wp:cNvGraphicFramePr>
+              <a:graphicFrameLocks xmlns:a="http://schemas.openxmlformats.org/drawingml/2006/main" noChangeAspect="1"/>
+            </wp:cNvGraphicFramePr>
+            <a:graphic xmlns:a="http://schemas.openxmlformats.org/drawingml/2006/main">
+              <a:graphicData uri="http://schemas.openxmlformats.org/drawingml/2006/picture">
+                <pic:pic xmlns:pic="http://schemas.openxmlformats.org/drawingml/2006/picture">
+                  <pic:nvPicPr>
+                    <pic:cNvPr id="0" name="Picture 25" descr="C:\Users\Harrison Lu\AppData\Local\Microsoft\Windows\INetCache\Content.MSO\B4E68592.tmp"/>
+                    <pic:cNvPicPr>
+                      <a:picLocks noChangeAspect="1" noChangeArrowheads="1"/>
+                    </pic:cNvPicPr>
+                  </pic:nvPicPr>
+                  <pic:blipFill>
+                    <a:blip r:embed="rId14">
+                      <a:extLst>
+                        <a:ext uri="{28A0092B-C50C-407E-A947-70E740481C1C}">
+                          <a14:useLocalDpi xmlns:a14="http://schemas.microsoft.com/office/drawing/2010/main" val="0"/>
+                        </a:ext>
+                      </a:extLst>
+                    </a:blip>
+                    <a:srcRect/>
+                    <a:stretch>
+                      <a:fillRect/>
+                    </a:stretch>
+                  </pic:blipFill>
+                  <pic:spPr bwMode="auto">
+                    <a:xfrm>
+                      <a:off x="0" y="0"/>
+                      <a:ext cx="1699895" cy="1195705"/>
+                    </a:xfrm>
+                    <a:prstGeom prst="rect">
+                      <a:avLst/>
+                    </a:prstGeom>
+                    <a:noFill/>
+                    <a:ln>
+                      <a:noFill/>
+                    </a:ln>
+                  </pic:spPr>
+                </pic:pic>
+              </a:graphicData>
+            </a:graphic>
+            <wp14:sizeRelH relativeFrom="margin">
+              <wp14:pctWidth>0</wp14:pctWidth>
+            </wp14:sizeRelH>
+            <wp14:sizeRelV relativeFrom="margin">
+              <wp14:pctHeight>0</wp14:pctHeight>
+            </wp14:sizeRelV>
+          </wp:anchor>
+        </w:drawing>
+      </w:r>
+      <w:r>
+        <w:rPr>
+          <w:noProof/>
+        </w:rPr>
+        <w:drawing>
+          <wp:anchor distT="0" distB="0" distL="114300" distR="114300" simplePos="0" relativeHeight="251673600" behindDoc="1" locked="0" layoutInCell="1" allowOverlap="1" wp14:anchorId="7A47CD8E" wp14:editId="58022D7A">
+            <wp:simplePos x="0" y="0"/>
+            <wp:positionH relativeFrom="column">
+              <wp:posOffset>4848225</wp:posOffset>
+            </wp:positionH>
+            <wp:positionV relativeFrom="paragraph">
+              <wp:posOffset>0</wp:posOffset>
+            </wp:positionV>
+            <wp:extent cx="1695450" cy="1193165"/>
+            <wp:effectExtent l="0" t="0" r="0" b="6985"/>
+            <wp:wrapTight wrapText="bothSides">
+              <wp:wrapPolygon edited="0">
+                <wp:start x="4854" y="0"/>
+                <wp:lineTo x="1213" y="1724"/>
+                <wp:lineTo x="728" y="3449"/>
+                <wp:lineTo x="2184" y="5863"/>
+                <wp:lineTo x="971" y="5863"/>
+                <wp:lineTo x="0" y="8277"/>
+                <wp:lineTo x="0" y="11381"/>
+                <wp:lineTo x="485" y="18968"/>
+                <wp:lineTo x="4854" y="21037"/>
+                <wp:lineTo x="8980" y="21382"/>
+                <wp:lineTo x="14562" y="21382"/>
+                <wp:lineTo x="19416" y="21037"/>
+                <wp:lineTo x="21357" y="20002"/>
+                <wp:lineTo x="21357" y="1724"/>
+                <wp:lineTo x="21115" y="1379"/>
+                <wp:lineTo x="18688" y="0"/>
+                <wp:lineTo x="4854" y="0"/>
+              </wp:wrapPolygon>
+            </wp:wrapTight>
+            <wp:docPr id="20" name="Picture 20" descr="C:\Users\Harrison Lu\AppData\Local\Microsoft\Windows\INetCache\Content.MSO\749471E4.tmp"/>
+            <wp:cNvGraphicFramePr>
+              <a:graphicFrameLocks xmlns:a="http://schemas.openxmlformats.org/drawingml/2006/main" noChangeAspect="1"/>
+            </wp:cNvGraphicFramePr>
+            <a:graphic xmlns:a="http://schemas.openxmlformats.org/drawingml/2006/main">
+              <a:graphicData uri="http://schemas.openxmlformats.org/drawingml/2006/picture">
+                <pic:pic xmlns:pic="http://schemas.openxmlformats.org/drawingml/2006/picture">
+                  <pic:nvPicPr>
+                    <pic:cNvPr id="0" name="Picture 23" descr="C:\Users\Harrison Lu\AppData\Local\Microsoft\Windows\INetCache\Content.MSO\749471E4.tmp"/>
+                    <pic:cNvPicPr>
+                      <a:picLocks noChangeAspect="1" noChangeArrowheads="1"/>
+                    </pic:cNvPicPr>
+                  </pic:nvPicPr>
+                  <pic:blipFill>
+                    <a:blip r:embed="rId15">
+                      <a:extLst>
+                        <a:ext uri="{28A0092B-C50C-407E-A947-70E740481C1C}">
+                          <a14:useLocalDpi xmlns:a14="http://schemas.microsoft.com/office/drawing/2010/main" val="0"/>
+                        </a:ext>
+                      </a:extLst>
+                    </a:blip>
+                    <a:srcRect/>
+                    <a:stretch>
+                      <a:fillRect/>
+                    </a:stretch>
+                  </pic:blipFill>
+                  <pic:spPr bwMode="auto">
+                    <a:xfrm>
+                      <a:off x="0" y="0"/>
+                      <a:ext cx="1695450" cy="1193165"/>
+                    </a:xfrm>
+                    <a:prstGeom prst="rect">
+                      <a:avLst/>
+                    </a:prstGeom>
+                    <a:noFill/>
+                    <a:ln>
+                      <a:noFill/>
+                    </a:ln>
+                  </pic:spPr>
+                </pic:pic>
+              </a:graphicData>
+            </a:graphic>
+            <wp14:sizeRelH relativeFrom="margin">
+              <wp14:pctWidth>0</wp14:pctWidth>
+            </wp14:sizeRelH>
+            <wp14:sizeRelV relativeFrom="margin">
+              <wp14:pctHeight>0</wp14:pctHeight>
+            </wp14:sizeRelV>
+          </wp:anchor>
+        </w:drawing>
+      </w:r>
+      <w:r>
+        <w:rPr>
+          <w:rFonts w:ascii="Times New Roman" w:hAnsi="Times New Roman" w:cs="Times New Roman"/>
+        </w:rPr>
+        <w:tab/>
+      </w:r>
+      <w:r>
+        <w:rPr>
+          <w:rFonts w:ascii="Times New Roman" w:hAnsi="Times New Roman" w:cs="Times New Roman"/>
+        </w:rPr>
+        <w:t>Finally, we wanted to see if trimming edges</w:t>
+      </w:r>
+      <w:r>
+        <w:rPr>
+          <w:rFonts w:ascii="Times New Roman" w:hAnsi="Times New Roman" w:cs="Times New Roman"/>
+        </w:rPr>
+        <w:t xml:space="preserve"> with low edge weight would make a difference to our analysis. </w:t>
+      </w:r>
+      <w:r>
+        <w:rPr>
+          <w:rFonts w:ascii="Times New Roman" w:hAnsi="Times New Roman" w:cs="Times New Roman"/>
+        </w:rPr>
+        <w:t xml:space="preserve">Since edges with low edge weight mean that </w:t>
+      </w:r>
+      <w:r>
+        <w:rPr>
+          <w:rFonts w:ascii="Times New Roman" w:hAnsi="Times New Roman" w:cs="Times New Roman"/>
+        </w:rPr>
+        <w:t xml:space="preserve">the edges are not really represented in the majority of positive or negative tweets, trimming them may make computations easier as well as </w:t>
+      </w:r>
+      <w:r>
+        <w:rPr>
+          <w:rFonts w:ascii="Times New Roman" w:hAnsi="Times New Roman" w:cs="Times New Roman"/>
+        </w:rPr>
+        <w:t>potentially reduce confounding calculations (</w:t>
+      </w:r>
+      <w:proofErr w:type="spellStart"/>
+      <w:r>
+        <w:rPr>
+          <w:rFonts w:ascii="Times New Roman" w:hAnsi="Times New Roman" w:cs="Times New Roman"/>
+        </w:rPr>
+        <w:t>eg</w:t>
+      </w:r>
+      <w:proofErr w:type="spellEnd"/>
+      <w:r>
+        <w:rPr>
+          <w:rFonts w:ascii="Times New Roman" w:hAnsi="Times New Roman" w:cs="Times New Roman"/>
+        </w:rPr>
+        <w:t xml:space="preserve">, </w:t>
+      </w:r>
+      <w:r>
+        <w:rPr>
+          <w:rFonts w:ascii="Times New Roman" w:hAnsi="Times New Roman" w:cs="Times New Roman"/>
+        </w:rPr>
+        <w:t xml:space="preserve">an edge between the words “not good” may be represented once or twice in positive tweets, but thousands of times in negative tweets. Yet, we don’t want these to carry equal weight in calculations where edge weight is not </w:t>
+      </w:r>
+      <w:proofErr w:type="gramStart"/>
+      <w:r>
+        <w:rPr>
+          <w:rFonts w:ascii="Times New Roman" w:hAnsi="Times New Roman" w:cs="Times New Roman"/>
+        </w:rPr>
+        <w:t>taken into account</w:t>
+      </w:r>
+      <w:proofErr w:type="gramEnd"/>
+      <w:r>
+        <w:rPr>
+          <w:rFonts w:ascii="Times New Roman" w:hAnsi="Times New Roman" w:cs="Times New Roman"/>
+        </w:rPr>
+        <w:t>.)</w:t>
+      </w:r>
+      <w:r>
+        <w:rPr>
+          <w:rFonts w:ascii="Times New Roman" w:hAnsi="Times New Roman" w:cs="Times New Roman"/>
+        </w:rPr>
+        <w:t xml:space="preserve"> It quickly became clear that trimming models affected the accuracy of all classifiers, in both similarity measures that </w:t>
+      </w:r>
+      <w:proofErr w:type="gramStart"/>
+      <w:r>
+        <w:rPr>
+          <w:rFonts w:ascii="Times New Roman" w:hAnsi="Times New Roman" w:cs="Times New Roman"/>
+        </w:rPr>
+        <w:t>took into account</w:t>
+      </w:r>
+      <w:proofErr w:type="gramEnd"/>
+      <w:r>
+        <w:rPr>
+          <w:rFonts w:ascii="Times New Roman" w:hAnsi="Times New Roman" w:cs="Times New Roman"/>
+        </w:rPr>
+        <w:t xml:space="preserve"> edge weight as well as those which did not. We did not pursue trimming </w:t>
+      </w:r>
+      <w:r>
+        <w:rPr>
+          <w:rFonts w:ascii="Times New Roman" w:hAnsi="Times New Roman" w:cs="Times New Roman"/>
+        </w:rPr>
+        <w:t>edges any further.</w:t>
+      </w:r>
+      <w:r>
+        <w:t xml:space="preserve"> </w:t>
+      </w:r>
+    </w:p>
+    <w:p>
+      <w:pPr>
+        <w:rPr>
+          <w:rFonts w:ascii="Times New Roman" w:hAnsi="Times New Roman" w:cs="Times New Roman"/>
+        </w:rPr>
+      </w:pPr>
+      <w:r>
+        <w:rPr>
+          <w:rFonts w:ascii="Times New Roman" w:hAnsi="Times New Roman" w:cs="Times New Roman"/>
+          <w:b/>
+          <w:u w:val="single"/>
+        </w:rPr>
+        <w:t>Results</w:t>
+      </w:r>
+    </w:p>
+    <w:p>
+      <w:pPr>
+        <w:rPr>
+          <w:rFonts w:ascii="Times New Roman" w:hAnsi="Times New Roman" w:cs="Times New Roman"/>
+        </w:rPr>
+      </w:pPr>
+      <w:r>
+        <w:rPr>
+          <w:rFonts w:ascii="Times New Roman" w:hAnsi="Times New Roman" w:cs="Times New Roman"/>
+        </w:rPr>
+        <w:tab/>
+        <w:t>Below is a table of our results</w:t>
+      </w:r>
+      <w:r>
+        <w:rPr>
+          <w:rFonts w:ascii="Times New Roman" w:hAnsi="Times New Roman" w:cs="Times New Roman"/>
+        </w:rPr>
+        <w:t xml:space="preserve">. </w:t>
+      </w:r>
+      <w:r>
+        <w:rPr>
+          <w:rFonts w:ascii="Times New Roman" w:hAnsi="Times New Roman" w:cs="Times New Roman"/>
+        </w:rPr>
+        <w:t xml:space="preserve">For some of the 50% of entire dataset calculations, the program ran for over 5 hours. </w:t>
+      </w:r>
+      <w:r>
+        <w:rPr>
+          <w:rFonts w:ascii="Times New Roman" w:hAnsi="Times New Roman" w:cs="Times New Roman"/>
+        </w:rPr>
+        <w:t xml:space="preserve">Thus, we were unable to continuously refine our results, or test 100% of the dataset, as some of our algorithms are NPC. </w:t>
+      </w:r>
+    </w:p>
+    <w:p>
+      <w:pPr>
+        <w:rPr>
+          <w:rFonts w:ascii="Times New Roman" w:hAnsi="Times New Roman" w:cs="Times New Roman"/>
+        </w:rPr>
+      </w:pPr>
+    </w:p>
+    <w:p>
+      <w:pPr>
+        <w:rPr>
+          <w:rFonts w:ascii="Times New Roman" w:hAnsi="Times New Roman" w:cs="Times New Roman"/>
+        </w:rPr>
+      </w:pPr>
+    </w:p>
+    <w:p>
+      <w:pPr>
+        <w:rPr>
+          <w:rFonts w:ascii="Times New Roman" w:hAnsi="Times New Roman" w:cs="Times New Roman"/>
+        </w:rPr>
+      </w:pPr>
+    </w:p>
+    <w:p>
+      <w:pPr>
+        <w:rPr>
+          <w:rFonts w:ascii="Times New Roman" w:hAnsi="Times New Roman" w:cs="Times New Roman"/>
+        </w:rPr>
+      </w:pPr>
+    </w:p>
+    <w:p>
+      <w:pPr>
+        <w:rPr>
+          <w:rFonts w:ascii="Times New Roman" w:hAnsi="Times New Roman" w:cs="Times New Roman"/>
+        </w:rPr>
+      </w:pPr>
+    </w:p>
+    <w:p>
+      <w:pPr>
+        <w:rPr>
+          <w:rFonts w:ascii="Times New Roman" w:hAnsi="Times New Roman" w:cs="Times New Roman"/>
+        </w:rPr>
+      </w:pPr>
+    </w:p>
+    <w:p>
+      <w:pPr>
+        <w:rPr>
+          <w:rFonts w:ascii="Times New Roman" w:hAnsi="Times New Roman" w:cs="Times New Roman"/>
+        </w:rPr>
+      </w:pPr>
+    </w:p>
+    <w:p>
+      <w:pPr>
+        <w:rPr>
+          <w:rFonts w:ascii="Times New Roman" w:hAnsi="Times New Roman" w:cs="Times New Roman"/>
+        </w:rPr>
+      </w:pPr>
+    </w:p>
+    <w:p>
+      <w:pPr>
+        <w:rPr>
+          <w:rFonts w:ascii="Times New Roman" w:hAnsi="Times New Roman" w:cs="Times New Roman"/>
+        </w:rPr>
+      </w:pPr>
+      <w:r>
+        <w:rPr>
+          <w:rFonts w:ascii="Times New Roman" w:hAnsi="Times New Roman" w:cs="Times New Roman"/>
+          <w:b/>
+          <w:u w:val="single"/>
+        </w:rPr>
+        <w:t xml:space="preserve">Sentiment Analysis of </w:t>
+      </w:r>
+      <w:r>
+        <w:rPr>
+          <w:rFonts w:ascii="Times New Roman" w:hAnsi="Times New Roman" w:cs="Times New Roman"/>
+          <w:b/>
+          <w:u w:val="single"/>
+        </w:rPr>
+        <w:t>427 Homework Sentiments</w:t>
+      </w:r>
+    </w:p>
+    <w:p>
+      <w:pPr>
+        <w:rPr>
+          <w:rFonts w:ascii="Times New Roman" w:hAnsi="Times New Roman" w:cs="Times New Roman"/>
+          <w:color w:val="FF0000"/>
+        </w:rPr>
+      </w:pPr>
+      <w:r>
+        <w:rPr>
+          <w:rFonts w:ascii="Times New Roman" w:hAnsi="Times New Roman" w:cs="Times New Roman"/>
+        </w:rPr>
+        <w:tab/>
+      </w:r>
+      <w:r>
+        <w:rPr>
+          <w:rFonts w:ascii="Times New Roman" w:hAnsi="Times New Roman" w:cs="Times New Roman"/>
+          <w:color w:val="FF0000"/>
+        </w:rPr>
+        <w:t>MICHELLE PLEASE FILL IN THANK YOU</w:t>
+      </w:r>
     </w:p>
     <w:sectPr>
       <w:pgSz w:w="12240" w:h="15840"/>
@@ -818,6 +3651,16 @@
     <w:semiHidden/>
     <w:unhideWhenUsed/>
   </w:style>
+  <w:style w:type="character" w:styleId="PlaceholderText">
+    <w:name w:val="Placeholder Text"/>
+    <w:basedOn w:val="DefaultParagraphFont"/>
+    <w:uiPriority w:val="99"/>
+    <w:semiHidden/>
+    <w:rsid w:val="00626148"/>
+    <w:rPr>
+      <w:color w:val="808080"/>
+    </w:rPr>
+  </w:style>
 </w:styles>
 </file>
 

</xml_diff>

<commit_message>
final report and presentation
</commit_message>
<xml_diff>
--- a/finalReport.docx
+++ b/finalReport.docx
@@ -50,21 +50,7 @@
         <w:rPr>
           <w:rFonts w:ascii="Times New Roman" w:hAnsi="Times New Roman" w:cs="Times New Roman"/>
         </w:rPr>
-        <w:t xml:space="preserve">tweets that were classified as neutral.) We constructed several different graph models that are representative of positive tweets, as well as another set of graph model representative of negative tweets. We also generated graph models of individual tweets in order to train a classifier, of which we used several, such as k-nearest-neighbors, support vector machine, ID3 decision tree algorithm, </w:t>
-      </w:r>
-      <w:proofErr w:type="gramStart"/>
-      <w:r>
-        <w:rPr>
-          <w:rFonts w:ascii="Times New Roman" w:hAnsi="Times New Roman" w:cs="Times New Roman"/>
-        </w:rPr>
-        <w:t>and also</w:t>
-      </w:r>
-      <w:proofErr w:type="gramEnd"/>
-      <w:r>
-        <w:rPr>
-          <w:rFonts w:ascii="Times New Roman" w:hAnsi="Times New Roman" w:cs="Times New Roman"/>
-        </w:rPr>
-        <w:t xml:space="preserve"> logistic regression. To train the classifier, we used several different methods to generate vectors representing each graph model of each tweet, which we will discuss in further detail later. </w:t>
+        <w:t xml:space="preserve">tweets that were classified as neutral.) We constructed several different graph models that are representative of positive tweets, as well as another set of graph model representative of negative tweets. We also generated graph models of individual tweets in order to train a classifier, of which we used several, such as k-nearest-neighbors, support vector machine, ID3 decision tree algorithm, and also logistic regression. To train the classifier, we used several different methods to generate vectors representing each graph model of each tweet, which we will discuss in further detail later. </w:t>
       </w:r>
     </w:p>
     <w:p>
@@ -190,27 +176,97 @@
           <w:rFonts w:ascii="Times New Roman" w:hAnsi="Times New Roman" w:cs="Times New Roman"/>
         </w:rPr>
         <w:tab/>
-        <w:t xml:space="preserve">We split our data 80/20 into a training set as well as a testing set. The training set was further split 60/40 into a set to develop our positive and negative representative models, </w:t>
-      </w:r>
-      <w:proofErr w:type="gramStart"/>
-      <w:r>
-        <w:rPr>
-          <w:rFonts w:ascii="Times New Roman" w:hAnsi="Times New Roman" w:cs="Times New Roman"/>
-        </w:rPr>
-        <w:t>and also</w:t>
-      </w:r>
-      <w:proofErr w:type="gramEnd"/>
-      <w:r>
-        <w:rPr>
-          <w:rFonts w:ascii="Times New Roman" w:hAnsi="Times New Roman" w:cs="Times New Roman"/>
-        </w:rPr>
-        <w:t xml:space="preserve"> a set to train our data mining classifier, respectively</w:t>
-      </w:r>
-      <w:r>
-        <w:rPr>
-          <w:rFonts w:ascii="Times New Roman" w:hAnsi="Times New Roman" w:cs="Times New Roman"/>
-        </w:rPr>
-        <w:t>. Finally, the set that was set aside to train our positive/negative model was split into positive and negative tweets, which was already classified in the given dataset.</w:t>
+        <w:t>We split our data 80/20 into a training set as well as a testing set. The training set was further split</w:t>
+      </w:r>
+      <w:r>
+        <w:rPr>
+          <w:rFonts w:ascii="Times New Roman" w:hAnsi="Times New Roman" w:cs="Times New Roman"/>
+        </w:rPr>
+        <w:t>—60% of the training set developed</w:t>
+      </w:r>
+      <w:r>
+        <w:rPr>
+          <w:rFonts w:ascii="Times New Roman" w:hAnsi="Times New Roman" w:cs="Times New Roman"/>
+        </w:rPr>
+        <w:t xml:space="preserve"> our positive and negative representative models, and </w:t>
+      </w:r>
+      <w:r>
+        <w:rPr>
+          <w:rFonts w:ascii="Times New Roman" w:hAnsi="Times New Roman" w:cs="Times New Roman"/>
+        </w:rPr>
+        <w:t>40%</w:t>
+      </w:r>
+      <w:r>
+        <w:rPr>
+          <w:rFonts w:ascii="Times New Roman" w:hAnsi="Times New Roman" w:cs="Times New Roman"/>
+        </w:rPr>
+        <w:t xml:space="preserve"> </w:t>
+      </w:r>
+      <w:r>
+        <w:rPr>
+          <w:rFonts w:ascii="Times New Roman" w:hAnsi="Times New Roman" w:cs="Times New Roman"/>
+        </w:rPr>
+        <w:t xml:space="preserve">of the training set </w:t>
+      </w:r>
+      <w:r>
+        <w:rPr>
+          <w:rFonts w:ascii="Times New Roman" w:hAnsi="Times New Roman" w:cs="Times New Roman"/>
+        </w:rPr>
+        <w:t>train</w:t>
+      </w:r>
+      <w:r>
+        <w:rPr>
+          <w:rFonts w:ascii="Times New Roman" w:hAnsi="Times New Roman" w:cs="Times New Roman"/>
+        </w:rPr>
+        <w:t>ed</w:t>
+      </w:r>
+      <w:r>
+        <w:rPr>
+          <w:rFonts w:ascii="Times New Roman" w:hAnsi="Times New Roman" w:cs="Times New Roman"/>
+        </w:rPr>
+        <w:t xml:space="preserve"> our data mining classifier</w:t>
+      </w:r>
+      <w:r>
+        <w:rPr>
+          <w:rFonts w:ascii="Times New Roman" w:hAnsi="Times New Roman" w:cs="Times New Roman"/>
+        </w:rPr>
+        <w:t xml:space="preserve">. </w:t>
+      </w:r>
+      <w:r>
+        <w:rPr>
+          <w:rFonts w:ascii="Times New Roman" w:hAnsi="Times New Roman" w:cs="Times New Roman"/>
+        </w:rPr>
+        <w:t>T</w:t>
+      </w:r>
+      <w:r>
+        <w:rPr>
+          <w:rFonts w:ascii="Times New Roman" w:hAnsi="Times New Roman" w:cs="Times New Roman"/>
+        </w:rPr>
+        <w:t xml:space="preserve">he set </w:t>
+      </w:r>
+      <w:r>
+        <w:rPr>
+          <w:rFonts w:ascii="Times New Roman" w:hAnsi="Times New Roman" w:cs="Times New Roman"/>
+        </w:rPr>
+        <w:t>used to</w:t>
+      </w:r>
+      <w:r>
+        <w:rPr>
+          <w:rFonts w:ascii="Times New Roman" w:hAnsi="Times New Roman" w:cs="Times New Roman"/>
+        </w:rPr>
+        <w:t xml:space="preserve"> train our positive/negative model was </w:t>
+      </w:r>
+      <w:r>
+        <w:rPr>
+          <w:rFonts w:ascii="Times New Roman" w:hAnsi="Times New Roman" w:cs="Times New Roman"/>
+        </w:rPr>
+        <w:t xml:space="preserve">also </w:t>
+      </w:r>
+      <w:r>
+        <w:rPr>
+          <w:rFonts w:ascii="Times New Roman" w:hAnsi="Times New Roman" w:cs="Times New Roman"/>
+        </w:rPr>
+        <w:t>split into positive and negative tweets, which was already classified in the given dataset.</w:t>
       </w:r>
     </w:p>
     <w:p>
@@ -396,21 +452,7 @@
         <w:rPr>
           <w:rFonts w:ascii="Times New Roman" w:hAnsi="Times New Roman" w:cs="Times New Roman"/>
         </w:rPr>
-        <w:t xml:space="preserve">. In </w:t>
-      </w:r>
-      <w:proofErr w:type="gramStart"/>
-      <w:r>
-        <w:rPr>
-          <w:rFonts w:ascii="Times New Roman" w:hAnsi="Times New Roman" w:cs="Times New Roman"/>
-        </w:rPr>
-        <w:t>all of</w:t>
-      </w:r>
-      <w:proofErr w:type="gramEnd"/>
-      <w:r>
-        <w:rPr>
-          <w:rFonts w:ascii="Times New Roman" w:hAnsi="Times New Roman" w:cs="Times New Roman"/>
-        </w:rPr>
-        <w:t xml:space="preserve"> these following functions, the higher the number is in comparing a tweet to a graph model, the more similar the tweet is to that graph model.</w:t>
+        <w:t>. In all of these following functions, the higher the number is in comparing a tweet to a graph model, the more similar the tweet is to that graph model.</w:t>
       </w:r>
     </w:p>
     <w:p>
@@ -630,13 +672,35 @@
         <w:ind w:firstLine="720"/>
         <w:rPr>
           <w:rFonts w:ascii="Times New Roman" w:hAnsi="Times New Roman" w:cs="Times New Roman"/>
-        </w:rPr>
-      </w:pPr>
-      <w:r>
-        <w:rPr>
-          <w:rFonts w:ascii="Times New Roman" w:hAnsi="Times New Roman" w:cs="Times New Roman"/>
-        </w:rPr>
-        <w:t>Term frequency inverse document frequency, or TF-IDF, i</w:t>
+          <w:u w:val="single"/>
+        </w:rPr>
+      </w:pPr>
+      <w:r>
+        <w:rPr>
+          <w:rFonts w:ascii="Times New Roman" w:hAnsi="Times New Roman" w:cs="Times New Roman"/>
+          <w:u w:val="single"/>
+        </w:rPr>
+        <w:t>Term Frequency Inverse Document Frequency (TF-IDF):</w:t>
+      </w:r>
+    </w:p>
+    <w:p>
+      <w:pPr>
+        <w:ind w:firstLine="720"/>
+        <w:rPr>
+          <w:rFonts w:ascii="Times New Roman" w:hAnsi="Times New Roman" w:cs="Times New Roman"/>
+        </w:rPr>
+      </w:pPr>
+      <w:r>
+        <w:rPr>
+          <w:rFonts w:ascii="Times New Roman" w:hAnsi="Times New Roman" w:cs="Times New Roman"/>
+        </w:rPr>
+        <w:t>TF-IDF</w:t>
+      </w:r>
+      <w:r>
+        <w:rPr>
+          <w:rFonts w:ascii="Times New Roman" w:hAnsi="Times New Roman" w:cs="Times New Roman"/>
+        </w:rPr>
+        <w:t xml:space="preserve"> i</w:t>
       </w:r>
       <w:r>
         <w:rPr>
@@ -670,13 +734,7 @@
             <w:rPr>
               <w:rFonts w:ascii="Cambria Math" w:hAnsi="Cambria Math" w:cs="Times New Roman"/>
             </w:rPr>
-            <m:t>TF IDF</m:t>
-          </m:r>
-          <m:r>
-            <w:rPr>
-              <w:rFonts w:ascii="Cambria Math" w:hAnsi="Cambria Math" w:cs="Times New Roman"/>
-            </w:rPr>
-            <m:t>=</m:t>
+            <m:t>TF IDF=</m:t>
           </m:r>
           <m:f>
             <m:fPr>
@@ -747,13 +805,7 @@
                 <w:rPr>
                   <w:rFonts w:ascii="Cambria Math" w:hAnsi="Cambria Math" w:cs="Times New Roman"/>
                 </w:rPr>
-                <m:t xml:space="preserve">number of documents with </m:t>
-              </m:r>
-              <m:r>
-                <w:rPr>
-                  <w:rFonts w:ascii="Cambria Math" w:hAnsi="Cambria Math" w:cs="Times New Roman"/>
-                </w:rPr>
-                <m:t>term</m:t>
+                <m:t>number of documents with term</m:t>
               </m:r>
             </m:den>
           </m:f>
@@ -820,27 +872,55 @@
         <w:rPr>
           <w:rFonts w:ascii="Times New Roman" w:hAnsi="Times New Roman" w:cs="Times New Roman"/>
         </w:rPr>
-        <w:t xml:space="preserve">regardless of the term frequency, the edge was discounted as </w:t>
-      </w:r>
-      <w:r>
-        <w:rPr>
-          <w:rFonts w:ascii="Times New Roman" w:hAnsi="Times New Roman" w:cs="Times New Roman"/>
-        </w:rPr>
-        <w:t xml:space="preserve">the number of models with the edge equals to the total number of documents, and </w:t>
-      </w:r>
-      <w:proofErr w:type="gramStart"/>
-      <w:r>
-        <w:rPr>
-          <w:rFonts w:ascii="Times New Roman" w:hAnsi="Times New Roman" w:cs="Times New Roman"/>
-        </w:rPr>
-        <w:t>log(</w:t>
-      </w:r>
-      <w:proofErr w:type="gramEnd"/>
-      <w:r>
-        <w:rPr>
-          <w:rFonts w:ascii="Times New Roman" w:hAnsi="Times New Roman" w:cs="Times New Roman"/>
-        </w:rPr>
-        <w:t xml:space="preserve">1) = 0, leaving us with only the </w:t>
+        <w:t xml:space="preserve">regardless of the term frequency, the edge was discounted </w:t>
+      </w:r>
+      <w:r>
+        <w:rPr>
+          <w:rFonts w:ascii="Times New Roman" w:hAnsi="Times New Roman" w:cs="Times New Roman"/>
+        </w:rPr>
+        <w:t xml:space="preserve">because IDF is equal to the total number of modes over </w:t>
+      </w:r>
+      <w:r>
+        <w:rPr>
+          <w:rFonts w:ascii="Times New Roman" w:hAnsi="Times New Roman" w:cs="Times New Roman"/>
+        </w:rPr>
+        <w:t>the number of models with the edge</w:t>
+      </w:r>
+      <w:r>
+        <w:rPr>
+          <w:rFonts w:ascii="Times New Roman" w:hAnsi="Times New Roman" w:cs="Times New Roman"/>
+        </w:rPr>
+        <w:t xml:space="preserve"> which is </w:t>
+      </w:r>
+      <w:r>
+        <w:rPr>
+          <w:rFonts w:ascii="Times New Roman" w:hAnsi="Times New Roman" w:cs="Times New Roman"/>
+        </w:rPr>
+        <w:t>log(1) = 0</w:t>
+      </w:r>
+      <w:r>
+        <w:rPr>
+          <w:rFonts w:ascii="Times New Roman" w:hAnsi="Times New Roman" w:cs="Times New Roman"/>
+        </w:rPr>
+        <w:t xml:space="preserve">. This </w:t>
+      </w:r>
+      <w:r>
+        <w:rPr>
+          <w:rFonts w:ascii="Times New Roman" w:hAnsi="Times New Roman" w:cs="Times New Roman"/>
+        </w:rPr>
+        <w:t>leav</w:t>
+      </w:r>
+      <w:r>
+        <w:rPr>
+          <w:rFonts w:ascii="Times New Roman" w:hAnsi="Times New Roman" w:cs="Times New Roman"/>
+        </w:rPr>
+        <w:t>es</w:t>
+      </w:r>
+      <w:r>
+        <w:rPr>
+          <w:rFonts w:ascii="Times New Roman" w:hAnsi="Times New Roman" w:cs="Times New Roman"/>
+        </w:rPr>
+        <w:t xml:space="preserve"> us with only the </w:t>
       </w:r>
       <w:r>
         <w:rPr>
@@ -966,7 +1046,6 @@
         </w:rPr>
         <w:t xml:space="preserve">of simply testing </w:t>
       </w:r>
-      <w:proofErr w:type="gramStart"/>
       <w:r>
         <w:rPr>
           <w:rFonts w:ascii="Times New Roman" w:hAnsi="Times New Roman" w:cs="Times New Roman"/>
@@ -983,14 +1062,7 @@
         <w:rPr>
           <w:rFonts w:ascii="Times New Roman" w:hAnsi="Times New Roman" w:cs="Times New Roman"/>
         </w:rPr>
-        <w:t>or not</w:t>
-      </w:r>
-      <w:proofErr w:type="gramEnd"/>
-      <w:r>
-        <w:rPr>
-          <w:rFonts w:ascii="Times New Roman" w:hAnsi="Times New Roman" w:cs="Times New Roman"/>
-        </w:rPr>
-        <w:t xml:space="preserve"> </w:t>
+        <w:t xml:space="preserve">or not </w:t>
       </w:r>
       <w:r>
         <w:rPr>
@@ -1014,15 +1086,7 @@
         <w:rPr>
           <w:rFonts w:ascii="Times New Roman" w:hAnsi="Times New Roman" w:cs="Times New Roman"/>
         </w:rPr>
-        <w:t>positive graph, it will generate a higher</w:t>
-      </w:r>
-      <w:bookmarkStart w:id="0" w:name="_GoBack"/>
-      <w:bookmarkEnd w:id="0"/>
-      <w:r>
-        <w:rPr>
-          <w:rFonts w:ascii="Times New Roman" w:hAnsi="Times New Roman" w:cs="Times New Roman"/>
-        </w:rPr>
-        <w:t xml:space="preserve"> score if </w:t>
+        <w:t xml:space="preserve">positive graph, it will generate a higher score if </w:t>
       </w:r>
       <w:r>
         <w:rPr>
@@ -1191,7 +1255,7 @@
         <w:rPr>
           <w:rFonts w:ascii="Times New Roman" w:hAnsi="Times New Roman" w:cs="Times New Roman"/>
         </w:rPr>
-        <w:t xml:space="preserve">Existing, labeled datapoints are plotted. For each new novel, unlabeled datapoint, the label is assigned by </w:t>
+        <w:t xml:space="preserve">Existing, labeled datapoints are plotted. For each new, unlabeled datapoint, the label is assigned by </w:t>
       </w:r>
       <w:r>
         <w:rPr>
@@ -1769,21 +1833,7 @@
         <w:rPr>
           <w:rFonts w:ascii="Times New Roman" w:hAnsi="Times New Roman" w:cs="Times New Roman"/>
         </w:rPr>
-        <w:t xml:space="preserve">: </w:t>
-      </w:r>
-      <w:proofErr w:type="gramStart"/>
-      <w:r>
-        <w:rPr>
-          <w:rFonts w:ascii="Times New Roman" w:hAnsi="Times New Roman" w:cs="Times New Roman"/>
-        </w:rPr>
-        <w:t>Similar to</w:t>
-      </w:r>
-      <w:proofErr w:type="gramEnd"/>
-      <w:r>
-        <w:rPr>
-          <w:rFonts w:ascii="Times New Roman" w:hAnsi="Times New Roman" w:cs="Times New Roman"/>
-        </w:rPr>
-        <w:t xml:space="preserve"> the support vector machine kernel, because our data is likely to have a linear separator, we wanted to attempt the simplest method and analyze results produced by it.</w:t>
+        <w:t>: Similar to the support vector machine kernel, because our data is likely to have a linear separator, we wanted to attempt the simplest method and analyze results produced by it.</w:t>
       </w:r>
     </w:p>
     <w:p>
@@ -3023,41 +3073,13 @@
         <w:rPr>
           <w:rFonts w:ascii="Times New Roman" w:hAnsi="Times New Roman" w:cs="Times New Roman"/>
         </w:rPr>
-        <w:t xml:space="preserve">an edge between the words “not good” may be represented once or twice in positive tweets, but thousands of times in negative tweets. Yet, we don’t want these to carry equal weight in calculations where edge weight is not </w:t>
-      </w:r>
-      <w:proofErr w:type="gramStart"/>
-      <w:r>
-        <w:rPr>
-          <w:rFonts w:ascii="Times New Roman" w:hAnsi="Times New Roman" w:cs="Times New Roman"/>
-        </w:rPr>
-        <w:t>taken into account</w:t>
-      </w:r>
-      <w:proofErr w:type="gramEnd"/>
-      <w:r>
-        <w:rPr>
-          <w:rFonts w:ascii="Times New Roman" w:hAnsi="Times New Roman" w:cs="Times New Roman"/>
-        </w:rPr>
-        <w:t>.)</w:t>
-      </w:r>
-      <w:r>
-        <w:rPr>
-          <w:rFonts w:ascii="Times New Roman" w:hAnsi="Times New Roman" w:cs="Times New Roman"/>
-        </w:rPr>
-        <w:t xml:space="preserve"> It quickly became clear that trimming models affected the accuracy of all classifiers, in both similarity measures that </w:t>
-      </w:r>
-      <w:proofErr w:type="gramStart"/>
-      <w:r>
-        <w:rPr>
-          <w:rFonts w:ascii="Times New Roman" w:hAnsi="Times New Roman" w:cs="Times New Roman"/>
-        </w:rPr>
-        <w:t>took into account</w:t>
-      </w:r>
-      <w:proofErr w:type="gramEnd"/>
-      <w:r>
-        <w:rPr>
-          <w:rFonts w:ascii="Times New Roman" w:hAnsi="Times New Roman" w:cs="Times New Roman"/>
-        </w:rPr>
-        <w:t xml:space="preserve"> edge weight as well as those which did not. We did not pursue trimming </w:t>
+        <w:t>an edge between the words “not good” may be represented once or twice in positive tweets, but thousands of times in negative tweets. Yet, we don’t want these to carry equal weight in calculations where edge weight is not taken into account.)</w:t>
+      </w:r>
+      <w:r>
+        <w:rPr>
+          <w:rFonts w:ascii="Times New Roman" w:hAnsi="Times New Roman" w:cs="Times New Roman"/>
+        </w:rPr>
+        <w:t xml:space="preserve"> It quickly became clear that trimming models affected the accuracy of all classifiers, in both similarity measures that took into account edge weight as well as those which did not. We did not pursue trimming </w:t>
       </w:r>
       <w:r>
         <w:rPr>
@@ -3184,7 +3206,7 @@
           <w:b/>
           <w:u w:val="single"/>
         </w:rPr>
-        <w:t xml:space="preserve">Sentiment Analysis of </w:t>
+        <w:t xml:space="preserve">Other Applications: </w:t>
       </w:r>
       <w:r>
         <w:rPr>
@@ -3192,6 +3214,14 @@
           <w:b/>
           <w:u w:val="single"/>
         </w:rPr>
+        <w:t xml:space="preserve">Sentiment Analysis of </w:t>
+      </w:r>
+      <w:r>
+        <w:rPr>
+          <w:rFonts w:ascii="Times New Roman" w:hAnsi="Times New Roman" w:cs="Times New Roman"/>
+          <w:b/>
+          <w:u w:val="single"/>
+        </w:rPr>
         <w:t>427 Homework Sentiments</w:t>
       </w:r>
     </w:p>
@@ -3211,9 +3241,16 @@
       <w:r>
         <w:rPr>
           <w:rFonts w:ascii="Times New Roman" w:hAnsi="Times New Roman" w:cs="Times New Roman"/>
-          <w:color w:val="FF0000"/>
-        </w:rPr>
-        <w:t>MICHELLE PLEASE FILL IN THANK YOU</w:t>
+        </w:rPr>
+        <w:t>After analyzing tweet sentiment, we were curious as to whether using graph classification would perform better than using the trigrams model in hive from CSE427’s final project predicting</w:t>
+      </w:r>
+      <w:bookmarkStart w:id="0" w:name="_GoBack"/>
+      <w:bookmarkEnd w:id="0"/>
+      <w:r>
+        <w:rPr>
+          <w:rFonts w:ascii="Times New Roman" w:hAnsi="Times New Roman" w:cs="Times New Roman"/>
+        </w:rPr>
+        <w:t xml:space="preserve"> homework sentiments. In order to input homework sentiments into the model, we first preprocessed all the homework reviews text files into a data frame and assigned integer values according to sentiment (4 = positive, 0 = negative). Similar to the tweet sentiment model, we used 80 percent of homework reviews to train the model and 20 percent to test it. After training the model and running the model for the test data, we found that the graph classification model had an accuracy of 90.40% and outperformed the trigrams algorithm implemented last year by about 27%. </w:t>
       </w:r>
     </w:p>
     <w:sectPr>
@@ -3627,7 +3664,6 @@
   <w:style w:type="character" w:default="1" w:styleId="DefaultParagraphFont">
     <w:name w:val="Default Paragraph Font"/>
     <w:uiPriority w:val="1"/>
-    <w:semiHidden/>
     <w:unhideWhenUsed/>
   </w:style>
   <w:style w:type="table" w:default="1" w:styleId="TableNormal">

</xml_diff>

<commit_message>
edits to final report
</commit_message>
<xml_diff>
--- a/finalReport.docx
+++ b/finalReport.docx
@@ -33,7 +33,42 @@
           <w:rFonts w:ascii="Times New Roman" w:hAnsi="Times New Roman" w:cs="Times New Roman"/>
         </w:rPr>
         <w:tab/>
-        <w:t>In our project, we decided to try to work on a sentiment analysis method. Especially in today’s social-media focused world, automated sentiment analysis on blogs, tweets, and other types of social platform media becomes increasingly important for public figures, political campaigns, and for a slew of other uses.</w:t>
+      </w:r>
+      <w:r>
+        <w:rPr>
+          <w:rFonts w:ascii="Times New Roman" w:hAnsi="Times New Roman" w:cs="Times New Roman"/>
+        </w:rPr>
+        <w:t>For</w:t>
+      </w:r>
+      <w:r>
+        <w:rPr>
+          <w:rFonts w:ascii="Times New Roman" w:hAnsi="Times New Roman" w:cs="Times New Roman"/>
+        </w:rPr>
+        <w:t xml:space="preserve"> our project, we decided to work on a sentiment analysis </w:t>
+      </w:r>
+      <w:r>
+        <w:rPr>
+          <w:rFonts w:ascii="Times New Roman" w:hAnsi="Times New Roman" w:cs="Times New Roman"/>
+        </w:rPr>
+        <w:t>model</w:t>
+      </w:r>
+      <w:r>
+        <w:rPr>
+          <w:rFonts w:ascii="Times New Roman" w:hAnsi="Times New Roman" w:cs="Times New Roman"/>
+        </w:rPr>
+        <w:t xml:space="preserve">. </w:t>
+      </w:r>
+      <w:r>
+        <w:rPr>
+          <w:rFonts w:ascii="Times New Roman" w:hAnsi="Times New Roman" w:cs="Times New Roman"/>
+        </w:rPr>
+        <w:t>I</w:t>
+      </w:r>
+      <w:r>
+        <w:rPr>
+          <w:rFonts w:ascii="Times New Roman" w:hAnsi="Times New Roman" w:cs="Times New Roman"/>
+        </w:rPr>
+        <w:t>n today’s social-media focused world, automated sentiment analysis on blogs, tweets, and other types of social platform media becomes increasingly important for public figures, political campaigns, and for a slew of other uses.</w:t>
       </w:r>
     </w:p>
     <w:p>
@@ -47,21 +82,19 @@
           <w:rFonts w:ascii="Times New Roman" w:hAnsi="Times New Roman" w:cs="Times New Roman"/>
         </w:rPr>
         <w:tab/>
-        <w:t xml:space="preserve">Although there are many existing methods to perform sentiment analysis, one area which is not as explored is graph mining- thus, we chose to use graph mining to attempt sentiment analysis. We used a dataset consisting of 1.6 million tweets, which were pre-classified into positive and negative tweets. Although the dataset we sourced these tweets from claimed that the tweets were separated into three classes- positive, negative, and neutral, we did not find any tweets that were classified as neutral. We constructed different graph models that are representative of positive tweets, as well as another set of </w:t>
-      </w:r>
-      <w:proofErr w:type="gramStart"/>
-      <w:r>
-        <w:rPr>
-          <w:rFonts w:ascii="Times New Roman" w:hAnsi="Times New Roman" w:cs="Times New Roman"/>
-        </w:rPr>
-        <w:t>graph</w:t>
-      </w:r>
-      <w:proofErr w:type="gramEnd"/>
-      <w:r>
-        <w:rPr>
-          <w:rFonts w:ascii="Times New Roman" w:hAnsi="Times New Roman" w:cs="Times New Roman"/>
-        </w:rPr>
-        <w:t xml:space="preserve"> models representative of negative tweets. We also generated graph models of individual tweets to train several different classifiers by using several different similarity measures to generate vectors representative of each graph model of each tweet. This will be discussed in further detail later. </w:t>
+        <w:t xml:space="preserve">Although there are many existing methods to perform sentiment analysis, one area which is not as explored is graph mining- thus, we chose to use graph mining to attempt sentiment analysis. We used a dataset consisting of 1.6 million tweets, which were pre-classified into positive and negative tweets. Although the dataset we sourced these tweets from claimed that the tweets were separated into three classes- positive, negative, and neutral, we did not find any tweets that were classified as neutral. We constructed different graph models that are representative of positive tweets, as well as another set of graph models representative of negative tweets. We also generated graph models of individual tweets to train several different classifiers by using different similarity measures to generate vectors representative of each </w:t>
+      </w:r>
+      <w:r>
+        <w:rPr>
+          <w:rFonts w:ascii="Times New Roman" w:hAnsi="Times New Roman" w:cs="Times New Roman"/>
+        </w:rPr>
+        <w:t xml:space="preserve">tweet’s </w:t>
+      </w:r>
+      <w:r>
+        <w:rPr>
+          <w:rFonts w:ascii="Times New Roman" w:hAnsi="Times New Roman" w:cs="Times New Roman"/>
+        </w:rPr>
+        <w:t xml:space="preserve">graph model. This will be discussed in further detail later. </w:t>
       </w:r>
     </w:p>
     <w:p>
@@ -137,14 +170,36 @@
                             <w:r>
                               <w:t xml:space="preserve">Figure </w:t>
                             </w:r>
-                            <w:fldSimple w:instr=" SEQ Figure \* ARABIC ">
-                              <w:r>
-                                <w:rPr>
-                                  <w:noProof/>
-                                </w:rPr>
-                                <w:t>1</w:t>
-                              </w:r>
-                            </w:fldSimple>
+                            <w:r>
+                              <w:rPr>
+                                <w:noProof/>
+                              </w:rPr>
+                              <w:fldChar w:fldCharType="begin"/>
+                            </w:r>
+                            <w:r>
+                              <w:rPr>
+                                <w:noProof/>
+                              </w:rPr>
+                              <w:instrText xml:space="preserve"> SEQ Figure \* ARABIC </w:instrText>
+                            </w:r>
+                            <w:r>
+                              <w:rPr>
+                                <w:noProof/>
+                              </w:rPr>
+                              <w:fldChar w:fldCharType="separate"/>
+                            </w:r>
+                            <w:r>
+                              <w:rPr>
+                                <w:noProof/>
+                              </w:rPr>
+                              <w:t>1</w:t>
+                            </w:r>
+                            <w:r>
+                              <w:rPr>
+                                <w:noProof/>
+                              </w:rPr>
+                              <w:fldChar w:fldCharType="end"/>
+                            </w:r>
                             <w:r>
                               <w:t xml:space="preserve">. </w:t>
                             </w:r>
@@ -190,14 +245,36 @@
                       <w:r>
                         <w:t xml:space="preserve">Figure </w:t>
                       </w:r>
-                      <w:fldSimple w:instr=" SEQ Figure \* ARABIC ">
-                        <w:r>
-                          <w:rPr>
-                            <w:noProof/>
-                          </w:rPr>
-                          <w:t>1</w:t>
-                        </w:r>
-                      </w:fldSimple>
+                      <w:r>
+                        <w:rPr>
+                          <w:noProof/>
+                        </w:rPr>
+                        <w:fldChar w:fldCharType="begin"/>
+                      </w:r>
+                      <w:r>
+                        <w:rPr>
+                          <w:noProof/>
+                        </w:rPr>
+                        <w:instrText xml:space="preserve"> SEQ Figure \* ARABIC </w:instrText>
+                      </w:r>
+                      <w:r>
+                        <w:rPr>
+                          <w:noProof/>
+                        </w:rPr>
+                        <w:fldChar w:fldCharType="separate"/>
+                      </w:r>
+                      <w:r>
+                        <w:rPr>
+                          <w:noProof/>
+                        </w:rPr>
+                        <w:t>1</w:t>
+                      </w:r>
+                      <w:r>
+                        <w:rPr>
+                          <w:noProof/>
+                        </w:rPr>
+                        <w:fldChar w:fldCharType="end"/>
+                      </w:r>
                       <w:r>
                         <w:t xml:space="preserve">. </w:t>
                       </w:r>
@@ -319,11 +396,6 @@
           <w:rFonts w:ascii="Times New Roman" w:hAnsi="Times New Roman" w:cs="Times New Roman"/>
         </w:rPr>
         <w:tab/>
-      </w:r>
-      <w:r>
-        <w:rPr>
-          <w:rFonts w:ascii="Times New Roman" w:hAnsi="Times New Roman" w:cs="Times New Roman"/>
-        </w:rPr>
         <w:t xml:space="preserve">Before we generated any graphs, we pre-processed the text in each tweet, removing stop words to improve run time, as well as removing any characters that are not letters, words, or spaces. In order to represent a string of words in a graph format, we looked at each word in the string, as well as the words that appeared in its neighborhood, which we called the frame. If we set the frame equal to two, then our algorithm would direct an arrow from the first word to the second word, as well as the first word to the third word. The frame would then slide one word to the right, treating the second word as the current first word, and linking the next two words in a similar manner. If a node representing a word already exists, then our algorithm draws an arrow to and/or from the existing node, without creating a new one.  </w:t>
       </w:r>
     </w:p>
@@ -393,24 +465,38 @@
                             <w:r>
                               <w:t xml:space="preserve">Figure </w:t>
                             </w:r>
-                            <w:fldSimple w:instr=" SEQ Figure \* ARABIC ">
-                              <w:r>
-                                <w:rPr>
-                                  <w:noProof/>
-                                </w:rPr>
-                                <w:t>2</w:t>
-                              </w:r>
-                            </w:fldSimple>
                             <w:r>
-                              <w:t xml:space="preserve">. </w:t>
+                              <w:rPr>
+                                <w:noProof/>
+                              </w:rPr>
+                              <w:fldChar w:fldCharType="begin"/>
                             </w:r>
-                            <w:proofErr w:type="gramStart"/>
                             <w:r>
-                              <w:t>Example diagram of a word graph,</w:t>
+                              <w:rPr>
+                                <w:noProof/>
+                              </w:rPr>
+                              <w:instrText xml:space="preserve"> SEQ Figure \* ARABIC </w:instrText>
                             </w:r>
-                            <w:proofErr w:type="gramEnd"/>
                             <w:r>
-                              <w:t xml:space="preserve"> generated by our algorithm.</w:t>
+                              <w:rPr>
+                                <w:noProof/>
+                              </w:rPr>
+                              <w:fldChar w:fldCharType="separate"/>
+                            </w:r>
+                            <w:r>
+                              <w:rPr>
+                                <w:noProof/>
+                              </w:rPr>
+                              <w:t>2</w:t>
+                            </w:r>
+                            <w:r>
+                              <w:rPr>
+                                <w:noProof/>
+                              </w:rPr>
+                              <w:fldChar w:fldCharType="end"/>
+                            </w:r>
+                            <w:r>
+                              <w:t>. Example diagram of a word graph, generated by our algorithm.</w:t>
                             </w:r>
                           </w:p>
                         </w:txbxContent>
@@ -442,24 +528,38 @@
                       <w:r>
                         <w:t xml:space="preserve">Figure </w:t>
                       </w:r>
-                      <w:fldSimple w:instr=" SEQ Figure \* ARABIC ">
-                        <w:r>
-                          <w:rPr>
-                            <w:noProof/>
-                          </w:rPr>
-                          <w:t>2</w:t>
-                        </w:r>
-                      </w:fldSimple>
                       <w:r>
-                        <w:t xml:space="preserve">. </w:t>
+                        <w:rPr>
+                          <w:noProof/>
+                        </w:rPr>
+                        <w:fldChar w:fldCharType="begin"/>
                       </w:r>
-                      <w:proofErr w:type="gramStart"/>
                       <w:r>
-                        <w:t>Example diagram of a word graph,</w:t>
+                        <w:rPr>
+                          <w:noProof/>
+                        </w:rPr>
+                        <w:instrText xml:space="preserve"> SEQ Figure \* ARABIC </w:instrText>
                       </w:r>
-                      <w:proofErr w:type="gramEnd"/>
                       <w:r>
-                        <w:t xml:space="preserve"> generated by our algorithm.</w:t>
+                        <w:rPr>
+                          <w:noProof/>
+                        </w:rPr>
+                        <w:fldChar w:fldCharType="separate"/>
+                      </w:r>
+                      <w:r>
+                        <w:rPr>
+                          <w:noProof/>
+                        </w:rPr>
+                        <w:t>2</w:t>
+                      </w:r>
+                      <w:r>
+                        <w:rPr>
+                          <w:noProof/>
+                        </w:rPr>
+                        <w:fldChar w:fldCharType="end"/>
+                      </w:r>
+                      <w:r>
+                        <w:t>. Example diagram of a word graph, generated by our algorithm.</w:t>
                       </w:r>
                     </w:p>
                   </w:txbxContent>
@@ -825,21 +925,7 @@
         <w:rPr>
           <w:rFonts w:ascii="Times New Roman" w:hAnsi="Times New Roman" w:cs="Times New Roman"/>
         </w:rPr>
-        <w:t xml:space="preserve">In our case, we treated each edge in the tweet as a term, and in evaluating each tweet model, we had three documents- the tweet model, the positive graph, and the negative graph. Each edge also had an associated weight in it, which represented how many times the edge was represented in generating the graph model. Each edge received a TF-IDF score. If an edge appeared in both the positive and the negative graphs, regardless of the term frequency, the edge was discounted because IDF is equal to the total number of modes over the number of models with the edge, which is </w:t>
-      </w:r>
-      <w:proofErr w:type="gramStart"/>
-      <w:r>
-        <w:rPr>
-          <w:rFonts w:ascii="Times New Roman" w:hAnsi="Times New Roman" w:cs="Times New Roman"/>
-        </w:rPr>
-        <w:t>log(</w:t>
-      </w:r>
-      <w:proofErr w:type="gramEnd"/>
-      <w:r>
-        <w:rPr>
-          <w:rFonts w:ascii="Times New Roman" w:hAnsi="Times New Roman" w:cs="Times New Roman"/>
-        </w:rPr>
-        <w:t>1) = 0. This leaves us with only the edges that were unique in either the positive or negative graph. The scores of each edge in the tweet model were then aggregated using some function, generating a positive or negative vector for the tweet. We used the following TF-IDF functions in our analysis:</w:t>
+        <w:t>In our case, we treated each edge in the tweet as a term, and in evaluating each tweet model, we had three documents- the tweet model, the positive graph, and the negative graph. Each edge also had an associated weight in it, which represented how many times the edge was represented in generating the graph model. Each edge received a TF-IDF score. If an edge appeared in both the positive and the negative graphs, regardless of the term frequency, the edge was discounted because IDF is equal to the total number of modes over the number of models with the edge, which is log(1) = 0. This leaves us with only the edges that were unique in either the positive or negative graph. The scores of each edge in the tweet model were then aggregated using some function, generating a positive or negative vector for the tweet. We used the following TF-IDF functions in our analysis:</w:t>
       </w:r>
     </w:p>
     <w:p>
@@ -927,21 +1013,7 @@
         <w:rPr>
           <w:rFonts w:ascii="Times New Roman" w:hAnsi="Times New Roman" w:cs="Times New Roman"/>
         </w:rPr>
-        <w:t xml:space="preserve">, we designed a simple algorithm of our own. Although we called it TF-IDF, it diverges from the TF-IDF algorithm. Instead of simply counting the number of graphs that possess the edge in question, we </w:t>
-      </w:r>
-      <w:proofErr w:type="gramStart"/>
-      <w:r>
-        <w:rPr>
-          <w:rFonts w:ascii="Times New Roman" w:hAnsi="Times New Roman" w:cs="Times New Roman"/>
-        </w:rPr>
-        <w:t>took into account</w:t>
-      </w:r>
-      <w:proofErr w:type="gramEnd"/>
-      <w:r>
-        <w:rPr>
-          <w:rFonts w:ascii="Times New Roman" w:hAnsi="Times New Roman" w:cs="Times New Roman"/>
-        </w:rPr>
-        <w:t xml:space="preserve"> the actual weight of the edge in each graph. For example, if we are evaluating how similar a term is to a positive graph, it will generate a higher score if the edge has a weight of 20 in the positive graph and only 1 the negative graph, versus the vice-versa situation. Additionally, the weight of the edge in the tweet graph also factored into the equation. The final equation for TF-IDF of a tweet graph in comparison to the positive graph model is as follows:</w:t>
+        <w:t>, we designed a simple algorithm of our own. Although we called it TF-IDF, it diverges from the TF-IDF algorithm. Instead of simply counting the number of graphs that possess the edge in question, we took into account the actual weight of the edge in each graph. For example, if we are evaluating how similar a term is to a positive graph, it will generate a higher score if the edge has a weight of 20 in the positive graph and only 1 the negative graph, versus the vice-versa situation. Additionally, the weight of the edge in the tweet graph also factored into the equation. The final equation for TF-IDF of a tweet graph in comparison to the positive graph model is as follows:</w:t>
       </w:r>
     </w:p>
     <w:p>
@@ -1064,7 +1136,7 @@
     </w:p>
     <w:tbl>
       <w:tblPr>
-        <w:tblpPr w:leftFromText="180" w:rightFromText="180" w:vertAnchor="text" w:horzAnchor="page" w:tblpX="9820" w:tblpY="491"/>
+        <w:tblpPr w:leftFromText="180" w:rightFromText="180" w:vertAnchor="text" w:horzAnchor="margin" w:tblpXSpec="right" w:tblpY="590"/>
         <w:tblW w:w="2191" w:type="dxa"/>
         <w:tblLook w:val="04A0" w:firstRow="1" w:lastRow="0" w:firstColumn="1" w:lastColumn="0" w:noHBand="0" w:noVBand="1"/>
       </w:tblPr>
@@ -1529,27 +1601,44 @@
     <w:p>
       <w:pPr>
         <w:pStyle w:val="Caption"/>
-        <w:framePr w:hSpace="180" w:wrap="around" w:vAnchor="text" w:hAnchor="page" w:x="7665" w:y="416"/>
+        <w:framePr w:w="2471" w:h="500" w:hRule="exact" w:hSpace="180" w:wrap="around" w:vAnchor="text" w:hAnchor="page" w:x="8547" w:y="184"/>
       </w:pPr>
       <w:r>
         <w:t xml:space="preserve">Figure </w:t>
       </w:r>
-      <w:fldSimple w:instr=" SEQ Figure \* ARABIC ">
-        <w:r>
-          <w:rPr>
-            <w:noProof/>
-          </w:rPr>
-          <w:t>3</w:t>
-        </w:r>
-      </w:fldSimple>
-      <w:r>
-        <w:t xml:space="preserve">. Performance of SVM classifier with different </w:t>
-      </w:r>
-      <w:proofErr w:type="gramStart"/>
-      <w:r>
-        <w:t>kernels..</w:t>
-      </w:r>
-      <w:proofErr w:type="gramEnd"/>
+      <w:r>
+        <w:rPr>
+          <w:noProof/>
+        </w:rPr>
+        <w:fldChar w:fldCharType="begin"/>
+      </w:r>
+      <w:r>
+        <w:rPr>
+          <w:noProof/>
+        </w:rPr>
+        <w:instrText xml:space="preserve"> SEQ Figure \* ARABIC </w:instrText>
+      </w:r>
+      <w:r>
+        <w:rPr>
+          <w:noProof/>
+        </w:rPr>
+        <w:fldChar w:fldCharType="separate"/>
+      </w:r>
+      <w:r>
+        <w:rPr>
+          <w:noProof/>
+        </w:rPr>
+        <w:t>3</w:t>
+      </w:r>
+      <w:r>
+        <w:rPr>
+          <w:noProof/>
+        </w:rPr>
+        <w:fldChar w:fldCharType="end"/>
+      </w:r>
+      <w:r>
+        <w:t>. Performance of SVM classifier with different kernels..</w:t>
+      </w:r>
     </w:p>
     <w:p>
       <w:pPr>
@@ -1600,21 +1689,7 @@
         <w:rPr>
           <w:rFonts w:ascii="Times New Roman" w:hAnsi="Times New Roman" w:cs="Times New Roman"/>
         </w:rPr>
-        <w:t xml:space="preserve">: </w:t>
-      </w:r>
-      <w:proofErr w:type="gramStart"/>
-      <w:r>
-        <w:rPr>
-          <w:rFonts w:ascii="Times New Roman" w:hAnsi="Times New Roman" w:cs="Times New Roman"/>
-        </w:rPr>
-        <w:t>Similar to</w:t>
-      </w:r>
-      <w:proofErr w:type="gramEnd"/>
-      <w:r>
-        <w:rPr>
-          <w:rFonts w:ascii="Times New Roman" w:hAnsi="Times New Roman" w:cs="Times New Roman"/>
-        </w:rPr>
-        <w:t xml:space="preserve"> the support vector machine kernel, because our data is likely to have a linear separator, we wanted to attempt the simplest method and analyze results produced by it.</w:t>
+        <w:t>: Similar to the support vector machine kernel, because our data is likely to have a linear separator, we wanted to attempt the simplest method and analyze results produced by it.</w:t>
       </w:r>
     </w:p>
     <w:p>
@@ -1701,14 +1776,36 @@
                             <w:r>
                               <w:t xml:space="preserve">Figure </w:t>
                             </w:r>
-                            <w:fldSimple w:instr=" SEQ Figure \* ARABIC ">
-                              <w:r>
-                                <w:rPr>
-                                  <w:noProof/>
-                                </w:rPr>
-                                <w:t>4</w:t>
-                              </w:r>
-                            </w:fldSimple>
+                            <w:r>
+                              <w:rPr>
+                                <w:noProof/>
+                              </w:rPr>
+                              <w:fldChar w:fldCharType="begin"/>
+                            </w:r>
+                            <w:r>
+                              <w:rPr>
+                                <w:noProof/>
+                              </w:rPr>
+                              <w:instrText xml:space="preserve"> SEQ Figure \* ARABIC </w:instrText>
+                            </w:r>
+                            <w:r>
+                              <w:rPr>
+                                <w:noProof/>
+                              </w:rPr>
+                              <w:fldChar w:fldCharType="separate"/>
+                            </w:r>
+                            <w:r>
+                              <w:rPr>
+                                <w:noProof/>
+                              </w:rPr>
+                              <w:t>4</w:t>
+                            </w:r>
+                            <w:r>
+                              <w:rPr>
+                                <w:noProof/>
+                              </w:rPr>
+                              <w:fldChar w:fldCharType="end"/>
+                            </w:r>
                             <w:r>
                               <w:t>. A graph representing accuracy of different classifiers versus different word graph frames.</w:t>
                             </w:r>
@@ -1742,14 +1839,36 @@
                       <w:r>
                         <w:t xml:space="preserve">Figure </w:t>
                       </w:r>
-                      <w:fldSimple w:instr=" SEQ Figure \* ARABIC ">
-                        <w:r>
-                          <w:rPr>
-                            <w:noProof/>
-                          </w:rPr>
-                          <w:t>4</w:t>
-                        </w:r>
-                      </w:fldSimple>
+                      <w:r>
+                        <w:rPr>
+                          <w:noProof/>
+                        </w:rPr>
+                        <w:fldChar w:fldCharType="begin"/>
+                      </w:r>
+                      <w:r>
+                        <w:rPr>
+                          <w:noProof/>
+                        </w:rPr>
+                        <w:instrText xml:space="preserve"> SEQ Figure \* ARABIC </w:instrText>
+                      </w:r>
+                      <w:r>
+                        <w:rPr>
+                          <w:noProof/>
+                        </w:rPr>
+                        <w:fldChar w:fldCharType="separate"/>
+                      </w:r>
+                      <w:r>
+                        <w:rPr>
+                          <w:noProof/>
+                        </w:rPr>
+                        <w:t>4</w:t>
+                      </w:r>
+                      <w:r>
+                        <w:rPr>
+                          <w:noProof/>
+                        </w:rPr>
+                        <w:fldChar w:fldCharType="end"/>
+                      </w:r>
                       <w:r>
                         <w:t>. A graph representing accuracy of different classifiers versus different word graph frames.</w:t>
                       </w:r>
@@ -1878,7 +1997,14 @@
         <w:rPr>
           <w:rFonts w:ascii="Times New Roman" w:hAnsi="Times New Roman" w:cs="Times New Roman"/>
         </w:rPr>
-        <w:t>Referring to our results documented in Figure 4</w:t>
+        <w:t xml:space="preserve">Referring to our results documented </w:t>
+      </w:r>
+      <w:r>
+        <w:rPr>
+          <w:rFonts w:ascii="Times New Roman" w:hAnsi="Times New Roman" w:cs="Times New Roman"/>
+        </w:rPr>
+        <w:lastRenderedPageBreak/>
+        <w:t>in Figure 4</w:t>
       </w:r>
       <w:r>
         <w:rPr>
@@ -1896,14 +2022,7 @@
         <w:rPr>
           <w:rFonts w:ascii="Times New Roman" w:hAnsi="Times New Roman" w:cs="Times New Roman"/>
         </w:rPr>
-        <w:t xml:space="preserve">the accuracy of our SVM and </w:t>
-      </w:r>
-      <w:r>
-        <w:rPr>
-          <w:rFonts w:ascii="Times New Roman" w:hAnsi="Times New Roman" w:cs="Times New Roman"/>
-        </w:rPr>
-        <w:lastRenderedPageBreak/>
-        <w:t xml:space="preserve">logistic regression peaked at around a frame of 8-10 which was much smaller than what we expected, whereas the accuracy of our </w:t>
+        <w:t xml:space="preserve">the accuracy of our SVM and logistic regression peaked at around a frame of 8-10 which was much smaller than what we expected, whereas the accuracy of our </w:t>
       </w:r>
       <w:proofErr w:type="spellStart"/>
       <w:r>
@@ -2540,14 +2659,36 @@
                             <w:r>
                               <w:t xml:space="preserve">Figure </w:t>
                             </w:r>
-                            <w:fldSimple w:instr=" SEQ Figure \* ARABIC ">
-                              <w:r>
-                                <w:rPr>
-                                  <w:noProof/>
-                                </w:rPr>
-                                <w:t>5</w:t>
-                              </w:r>
-                            </w:fldSimple>
+                            <w:r>
+                              <w:rPr>
+                                <w:noProof/>
+                              </w:rPr>
+                              <w:fldChar w:fldCharType="begin"/>
+                            </w:r>
+                            <w:r>
+                              <w:rPr>
+                                <w:noProof/>
+                              </w:rPr>
+                              <w:instrText xml:space="preserve"> SEQ Figure \* ARABIC </w:instrText>
+                            </w:r>
+                            <w:r>
+                              <w:rPr>
+                                <w:noProof/>
+                              </w:rPr>
+                              <w:fldChar w:fldCharType="separate"/>
+                            </w:r>
+                            <w:r>
+                              <w:rPr>
+                                <w:noProof/>
+                              </w:rPr>
+                              <w:t>5</w:t>
+                            </w:r>
+                            <w:r>
+                              <w:rPr>
+                                <w:noProof/>
+                              </w:rPr>
+                              <w:fldChar w:fldCharType="end"/>
+                            </w:r>
                             <w:r>
                               <w:t>. Attribute graphs in the top row from left to right are: Edge, MCSNS, MCSUES, MCSDES. Bottom row left to right: TFIDF MAX, TFIDF AVG, TFIDF Modified.</w:t>
                             </w:r>
@@ -2584,14 +2725,36 @@
                       <w:r>
                         <w:t xml:space="preserve">Figure </w:t>
                       </w:r>
-                      <w:fldSimple w:instr=" SEQ Figure \* ARABIC ">
-                        <w:r>
-                          <w:rPr>
-                            <w:noProof/>
-                          </w:rPr>
-                          <w:t>5</w:t>
-                        </w:r>
-                      </w:fldSimple>
+                      <w:r>
+                        <w:rPr>
+                          <w:noProof/>
+                        </w:rPr>
+                        <w:fldChar w:fldCharType="begin"/>
+                      </w:r>
+                      <w:r>
+                        <w:rPr>
+                          <w:noProof/>
+                        </w:rPr>
+                        <w:instrText xml:space="preserve"> SEQ Figure \* ARABIC </w:instrText>
+                      </w:r>
+                      <w:r>
+                        <w:rPr>
+                          <w:noProof/>
+                        </w:rPr>
+                        <w:fldChar w:fldCharType="separate"/>
+                      </w:r>
+                      <w:r>
+                        <w:rPr>
+                          <w:noProof/>
+                        </w:rPr>
+                        <w:t>5</w:t>
+                      </w:r>
+                      <w:r>
+                        <w:rPr>
+                          <w:noProof/>
+                        </w:rPr>
+                        <w:fldChar w:fldCharType="end"/>
+                      </w:r>
                       <w:r>
                         <w:t>. Attribute graphs in the top row from left to right are: Edge, MCSNS, MCSUES, MCSDES. Bottom row left to right: TFIDF MAX, TFIDF AVG, TFIDF Modified.</w:t>
                       </w:r>
@@ -2741,7 +2904,7 @@
           <w:noProof/>
         </w:rPr>
         <w:drawing>
-          <wp:anchor distT="0" distB="0" distL="114300" distR="114300" simplePos="0" relativeHeight="251672576" behindDoc="1" locked="0" layoutInCell="1" allowOverlap="1" wp14:anchorId="2FAF08DF" wp14:editId="17EB3907">
+          <wp:anchor distT="0" distB="0" distL="114300" distR="114300" simplePos="0" relativeHeight="251672576" behindDoc="1" locked="0" layoutInCell="1" allowOverlap="1" wp14:anchorId="2FAF08DF" wp14:editId="1A9084FA">
             <wp:simplePos x="0" y="0"/>
             <wp:positionH relativeFrom="margin">
               <wp:posOffset>-690245</wp:posOffset>
@@ -2829,7 +2992,7 @@
           <w:noProof/>
         </w:rPr>
         <w:drawing>
-          <wp:anchor distT="0" distB="0" distL="114300" distR="114300" simplePos="0" relativeHeight="251671552" behindDoc="1" locked="0" layoutInCell="1" allowOverlap="1" wp14:anchorId="77449D13" wp14:editId="0CE46527">
+          <wp:anchor distT="0" distB="0" distL="114300" distR="114300" simplePos="0" relativeHeight="251671552" behindDoc="1" locked="0" layoutInCell="1" allowOverlap="1" wp14:anchorId="77449D13" wp14:editId="37EC7FFC">
             <wp:simplePos x="0" y="0"/>
             <wp:positionH relativeFrom="margin">
               <wp:posOffset>-690299</wp:posOffset>
@@ -3015,14 +3178,36 @@
                             <w:r>
                               <w:t xml:space="preserve">Figure </w:t>
                             </w:r>
-                            <w:fldSimple w:instr=" SEQ Figure \* ARABIC ">
-                              <w:r>
-                                <w:rPr>
-                                  <w:noProof/>
-                                </w:rPr>
-                                <w:t>6</w:t>
-                              </w:r>
-                            </w:fldSimple>
+                            <w:r>
+                              <w:rPr>
+                                <w:noProof/>
+                              </w:rPr>
+                              <w:fldChar w:fldCharType="begin"/>
+                            </w:r>
+                            <w:r>
+                              <w:rPr>
+                                <w:noProof/>
+                              </w:rPr>
+                              <w:instrText xml:space="preserve"> SEQ Figure \* ARABIC </w:instrText>
+                            </w:r>
+                            <w:r>
+                              <w:rPr>
+                                <w:noProof/>
+                              </w:rPr>
+                              <w:fldChar w:fldCharType="separate"/>
+                            </w:r>
+                            <w:r>
+                              <w:rPr>
+                                <w:noProof/>
+                              </w:rPr>
+                              <w:t>6</w:t>
+                            </w:r>
+                            <w:r>
+                              <w:rPr>
+                                <w:noProof/>
+                              </w:rPr>
+                              <w:fldChar w:fldCharType="end"/>
+                            </w:r>
                             <w:r>
                               <w:t>.</w:t>
                             </w:r>
@@ -3030,23 +3215,7 @@
                               <w:t xml:space="preserve"> </w:t>
                             </w:r>
                             <w:r>
-                              <w:t xml:space="preserve">Effect of edge trimming on data. Top is TF-IDF which </w:t>
-                            </w:r>
-                            <w:proofErr w:type="gramStart"/>
-                            <w:r>
-                              <w:t>takes into account</w:t>
-                            </w:r>
-                            <w:proofErr w:type="gramEnd"/>
-                            <w:r>
-                              <w:t xml:space="preserve"> edge weight. Bottom is edge similarity, which does not </w:t>
-                            </w:r>
-                            <w:proofErr w:type="gramStart"/>
-                            <w:r>
-                              <w:t>take into account</w:t>
-                            </w:r>
-                            <w:proofErr w:type="gramEnd"/>
-                            <w:r>
-                              <w:t xml:space="preserve"> edge</w:t>
+                              <w:t>Effect of edge trimming on data. Top is TF-IDF which takes into account edge weight. Bottom is edge similarity, which does not take into account edge</w:t>
                             </w:r>
                           </w:p>
                         </w:txbxContent>
@@ -3071,7 +3240,7 @@
           </mc:Choice>
           <mc:Fallback>
             <w:pict>
-              <v:shape w14:anchorId="217F5CD3" id="Text Box 8" o:spid="_x0000_s1030" type="#_x0000_t202" style="position:absolute;margin-left:88.05pt;margin-top:.45pt;width:337.75pt;height:32.95pt;z-index:-251631616;visibility:visible;mso-wrap-style:square;mso-width-percent:0;mso-height-percent:0;mso-wrap-distance-left:9pt;mso-wrap-distance-top:0;mso-wrap-distance-right:9pt;mso-wrap-distance-bottom:0;mso-position-horizontal:absolute;mso-position-horizontal-relative:margin;mso-position-vertical:absolute;mso-position-vertical-relative:text;mso-width-percent:0;mso-height-percent:0;mso-width-relative:margin;mso-height-relative:margin;v-text-anchor:top" o:gfxdata="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" stroked="f">
+              <v:shape w14:anchorId="217F5CD3" id="Text Box 8" o:spid="_x0000_s1030" type="#_x0000_t202" style="position:absolute;margin-left:88.05pt;margin-top:.45pt;width:337.75pt;height:32.95pt;z-index:-251631616;visibility:visible;mso-wrap-style:square;mso-width-percent:0;mso-height-percent:0;mso-wrap-distance-left:9pt;mso-wrap-distance-top:0;mso-wrap-distance-right:9pt;mso-wrap-distance-bottom:0;mso-position-horizontal:absolute;mso-position-horizontal-relative:margin;mso-position-vertical:absolute;mso-position-vertical-relative:text;mso-width-percent:0;mso-height-percent:0;mso-width-relative:margin;mso-height-relative:margin;v-text-anchor:top" o:gfxdata="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" stroked="f">
                 <v:textbox inset="0,0,0,0">
                   <w:txbxContent>
                     <w:p>
@@ -3084,14 +3253,36 @@
                       <w:r>
                         <w:t xml:space="preserve">Figure </w:t>
                       </w:r>
-                      <w:fldSimple w:instr=" SEQ Figure \* ARABIC ">
-                        <w:r>
-                          <w:rPr>
-                            <w:noProof/>
-                          </w:rPr>
-                          <w:t>6</w:t>
-                        </w:r>
-                      </w:fldSimple>
+                      <w:r>
+                        <w:rPr>
+                          <w:noProof/>
+                        </w:rPr>
+                        <w:fldChar w:fldCharType="begin"/>
+                      </w:r>
+                      <w:r>
+                        <w:rPr>
+                          <w:noProof/>
+                        </w:rPr>
+                        <w:instrText xml:space="preserve"> SEQ Figure \* ARABIC </w:instrText>
+                      </w:r>
+                      <w:r>
+                        <w:rPr>
+                          <w:noProof/>
+                        </w:rPr>
+                        <w:fldChar w:fldCharType="separate"/>
+                      </w:r>
+                      <w:r>
+                        <w:rPr>
+                          <w:noProof/>
+                        </w:rPr>
+                        <w:t>6</w:t>
+                      </w:r>
+                      <w:r>
+                        <w:rPr>
+                          <w:noProof/>
+                        </w:rPr>
+                        <w:fldChar w:fldCharType="end"/>
+                      </w:r>
                       <w:r>
                         <w:t>.</w:t>
                       </w:r>
@@ -3099,23 +3290,7 @@
                         <w:t xml:space="preserve"> </w:t>
                       </w:r>
                       <w:r>
-                        <w:t xml:space="preserve">Effect of edge trimming on data. Top is TF-IDF which </w:t>
-                      </w:r>
-                      <w:proofErr w:type="gramStart"/>
-                      <w:r>
-                        <w:t>takes into account</w:t>
-                      </w:r>
-                      <w:proofErr w:type="gramEnd"/>
-                      <w:r>
-                        <w:t xml:space="preserve"> edge weight. Bottom is edge similarity, which does not </w:t>
-                      </w:r>
-                      <w:proofErr w:type="gramStart"/>
-                      <w:r>
-                        <w:t>take into account</w:t>
-                      </w:r>
-                      <w:proofErr w:type="gramEnd"/>
-                      <w:r>
-                        <w:t xml:space="preserve"> edge</w:t>
+                        <w:t>Effect of edge trimming on data. Top is TF-IDF which takes into account edge weight. Bottom is edge similarity, which does not take into account edge</w:t>
                       </w:r>
                     </w:p>
                   </w:txbxContent>
@@ -3174,7 +3349,31 @@
         <w:rPr>
           <w:rFonts w:ascii="Times New Roman" w:hAnsi="Times New Roman" w:cs="Times New Roman"/>
         </w:rPr>
-        <w:t xml:space="preserve">. For some of the 50% of entire dataset calculations, the program ran for over 10 hours. Thus, we were unable to continuously refine our results, or test 100% of the dataset, as some of our algorithms are NPC. </w:t>
+        <w:t>. For some of the 50% of entire dataset calculations, the program ran for over 10 hours. Thus, we were unable to continuously refine our results, or test 100% of the dataset, as some of our algorithms are NP</w:t>
+      </w:r>
+      <w:r>
+        <w:rPr>
+          <w:rFonts w:ascii="Times New Roman" w:hAnsi="Times New Roman" w:cs="Times New Roman"/>
+        </w:rPr>
+        <w:t>-</w:t>
+      </w:r>
+      <w:r>
+        <w:rPr>
+          <w:rFonts w:ascii="Times New Roman" w:hAnsi="Times New Roman" w:cs="Times New Roman"/>
+        </w:rPr>
+        <w:t>C</w:t>
+      </w:r>
+      <w:r>
+        <w:rPr>
+          <w:rFonts w:ascii="Times New Roman" w:hAnsi="Times New Roman" w:cs="Times New Roman"/>
+        </w:rPr>
+        <w:t>omplete</w:t>
+      </w:r>
+      <w:r>
+        <w:rPr>
+          <w:rFonts w:ascii="Times New Roman" w:hAnsi="Times New Roman" w:cs="Times New Roman"/>
+        </w:rPr>
+        <w:t xml:space="preserve">. </w:t>
       </w:r>
     </w:p>
     <w:p>
@@ -3188,34 +3387,37 @@
         <w:rPr>
           <w:rFonts w:ascii="Times New Roman" w:hAnsi="Times New Roman" w:cs="Times New Roman"/>
         </w:rPr>
-        <w:t xml:space="preserve">Red cells indicate the worst performance (percent accuracy) in the column within the dataset, and green cells indicate the best performance. Bolded numbers are the best performance in the block. We can see that almost consistently the best performing classifier is the logistic regression, with SVM coming in a </w:t>
-      </w:r>
-    </w:p>
-    <w:p>
-      <w:pPr>
-        <w:rPr>
-          <w:rFonts w:ascii="Times New Roman" w:hAnsi="Times New Roman" w:cs="Times New Roman"/>
-        </w:rPr>
-      </w:pPr>
-      <w:r>
-        <w:rPr>
-          <w:rFonts w:ascii="Times New Roman" w:hAnsi="Times New Roman" w:cs="Times New Roman"/>
-        </w:rPr>
-        <w:t xml:space="preserve">close second and sometimes surpassing the logistic regression model. However, our modified TF-IDF algorithm produced the highest results in every iteration of testing our dataset, likely since it </w:t>
-      </w:r>
-      <w:proofErr w:type="gramStart"/>
-      <w:r>
-        <w:rPr>
-          <w:rFonts w:ascii="Times New Roman" w:hAnsi="Times New Roman" w:cs="Times New Roman"/>
-        </w:rPr>
-        <w:t>takes into account</w:t>
-      </w:r>
-      <w:proofErr w:type="gramEnd"/>
-      <w:r>
-        <w:rPr>
-          <w:rFonts w:ascii="Times New Roman" w:hAnsi="Times New Roman" w:cs="Times New Roman"/>
-        </w:rPr>
-        <w:t xml:space="preserve"> edge weights instead of edge appearance in the graph models. </w:t>
+        <w:t>From the table, w</w:t>
+      </w:r>
+      <w:r>
+        <w:rPr>
+          <w:rFonts w:ascii="Times New Roman" w:hAnsi="Times New Roman" w:cs="Times New Roman"/>
+        </w:rPr>
+        <w:t>e can see that almost consistently the best performing classifier is the logistic regression</w:t>
+      </w:r>
+      <w:r>
+        <w:rPr>
+          <w:rFonts w:ascii="Times New Roman" w:hAnsi="Times New Roman" w:cs="Times New Roman"/>
+        </w:rPr>
+        <w:t xml:space="preserve">. </w:t>
+      </w:r>
+      <w:r>
+        <w:rPr>
+          <w:rFonts w:ascii="Times New Roman" w:hAnsi="Times New Roman" w:cs="Times New Roman"/>
+        </w:rPr>
+        <w:t>However</w:t>
+      </w:r>
+      <w:r>
+        <w:rPr>
+          <w:rFonts w:ascii="Times New Roman" w:hAnsi="Times New Roman" w:cs="Times New Roman"/>
+        </w:rPr>
+        <w:t xml:space="preserve"> overall</w:t>
+      </w:r>
+      <w:r>
+        <w:rPr>
+          <w:rFonts w:ascii="Times New Roman" w:hAnsi="Times New Roman" w:cs="Times New Roman"/>
+        </w:rPr>
+        <w:t xml:space="preserve">, our modified TF-IDF algorithm produced the highest results in every iteration of testing our dataset, likely since it takes into account edge weights instead of edge appearance in the graph models. </w:t>
       </w:r>
     </w:p>
     <w:tbl>
@@ -6738,14 +6940,36 @@
                             <w:r>
                               <w:t xml:space="preserve">Figure </w:t>
                             </w:r>
-                            <w:fldSimple w:instr=" SEQ Figure \* ARABIC ">
-                              <w:r>
-                                <w:rPr>
-                                  <w:noProof/>
-                                </w:rPr>
-                                <w:t>7</w:t>
-                              </w:r>
-                            </w:fldSimple>
+                            <w:r>
+                              <w:rPr>
+                                <w:noProof/>
+                              </w:rPr>
+                              <w:fldChar w:fldCharType="begin"/>
+                            </w:r>
+                            <w:r>
+                              <w:rPr>
+                                <w:noProof/>
+                              </w:rPr>
+                              <w:instrText xml:space="preserve"> SEQ Figure \* ARABIC </w:instrText>
+                            </w:r>
+                            <w:r>
+                              <w:rPr>
+                                <w:noProof/>
+                              </w:rPr>
+                              <w:fldChar w:fldCharType="separate"/>
+                            </w:r>
+                            <w:r>
+                              <w:rPr>
+                                <w:noProof/>
+                              </w:rPr>
+                              <w:t>7</w:t>
+                            </w:r>
+                            <w:r>
+                              <w:rPr>
+                                <w:noProof/>
+                              </w:rPr>
+                              <w:fldChar w:fldCharType="end"/>
+                            </w:r>
                             <w:r>
                               <w:t xml:space="preserve">. Results table. Red cells indicate </w:t>
                             </w:r>
@@ -6781,7 +7005,7 @@
           </mc:Choice>
           <mc:Fallback>
             <w:pict>
-              <v:shape w14:anchorId="23A4E154" id="Text Box 7" o:spid="_x0000_s1031" type="#_x0000_t202" style="position:absolute;margin-left:-35.25pt;margin-top:269.2pt;width:543.8pt;height:33.25pt;z-index:-251633664;visibility:visible;mso-wrap-style:square;mso-width-percent:0;mso-height-percent:0;mso-wrap-distance-left:9pt;mso-wrap-distance-top:0;mso-wrap-distance-right:9pt;mso-wrap-distance-bottom:0;mso-position-horizontal:absolute;mso-position-horizontal-relative:margin;mso-position-vertical:absolute;mso-position-vertical-relative:text;mso-width-percent:0;mso-height-percent:0;mso-width-relative:margin;mso-height-relative:margin;v-text-anchor:top" o:gfxdata="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" stroked="f">
+              <v:shape w14:anchorId="23A4E154" id="Text Box 7" o:spid="_x0000_s1031" type="#_x0000_t202" style="position:absolute;margin-left:-35.25pt;margin-top:269.2pt;width:543.8pt;height:33.25pt;z-index:-251633664;visibility:visible;mso-wrap-style:square;mso-width-percent:0;mso-height-percent:0;mso-wrap-distance-left:9pt;mso-wrap-distance-top:0;mso-wrap-distance-right:9pt;mso-wrap-distance-bottom:0;mso-position-horizontal:absolute;mso-position-horizontal-relative:margin;mso-position-vertical:absolute;mso-position-vertical-relative:text;mso-width-percent:0;mso-height-percent:0;mso-width-relative:margin;mso-height-relative:margin;v-text-anchor:top" o:gfxdata="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" stroked="f">
                 <v:textbox inset="0,0,0,0">
                   <w:txbxContent>
                     <w:p>
@@ -6794,14 +7018,36 @@
                       <w:r>
                         <w:t xml:space="preserve">Figure </w:t>
                       </w:r>
-                      <w:fldSimple w:instr=" SEQ Figure \* ARABIC ">
-                        <w:r>
-                          <w:rPr>
-                            <w:noProof/>
-                          </w:rPr>
-                          <w:t>7</w:t>
-                        </w:r>
-                      </w:fldSimple>
+                      <w:r>
+                        <w:rPr>
+                          <w:noProof/>
+                        </w:rPr>
+                        <w:fldChar w:fldCharType="begin"/>
+                      </w:r>
+                      <w:r>
+                        <w:rPr>
+                          <w:noProof/>
+                        </w:rPr>
+                        <w:instrText xml:space="preserve"> SEQ Figure \* ARABIC </w:instrText>
+                      </w:r>
+                      <w:r>
+                        <w:rPr>
+                          <w:noProof/>
+                        </w:rPr>
+                        <w:fldChar w:fldCharType="separate"/>
+                      </w:r>
+                      <w:r>
+                        <w:rPr>
+                          <w:noProof/>
+                        </w:rPr>
+                        <w:t>7</w:t>
+                      </w:r>
+                      <w:r>
+                        <w:rPr>
+                          <w:noProof/>
+                        </w:rPr>
+                        <w:fldChar w:fldCharType="end"/>
+                      </w:r>
                       <w:r>
                         <w:t xml:space="preserve">. Results table. Red cells indicate </w:t>
                       </w:r>
@@ -6850,29 +7096,7 @@
           <w:rFonts w:ascii="Times New Roman" w:hAnsi="Times New Roman" w:cs="Times New Roman"/>
         </w:rPr>
         <w:tab/>
-        <w:t xml:space="preserve">After analyzing tweet sentiment, we were curious as to whether using graph classification would perform better than using the trigrams model in hive from CSE427’s final project predicting homework sentiments. In order to input homework sentiments into the model, we first preprocessed all the homework reviews text files into a data frame and assigned integer values according to sentiment (4 = positive, 0 = negative). </w:t>
-      </w:r>
-      <w:proofErr w:type="gramStart"/>
-      <w:r>
-        <w:rPr>
-          <w:rFonts w:ascii="Times New Roman" w:hAnsi="Times New Roman" w:cs="Times New Roman"/>
-        </w:rPr>
-        <w:t>Similar to</w:t>
-      </w:r>
-      <w:proofErr w:type="gramEnd"/>
-      <w:r>
-        <w:rPr>
-          <w:rFonts w:ascii="Times New Roman" w:hAnsi="Times New Roman" w:cs="Times New Roman"/>
-        </w:rPr>
-        <w:t xml:space="preserve"> the tweet sentiment model, we used 80 percent of homework reviews to train the model and 20 percent to test it. After tr</w:t>
-      </w:r>
-      <w:bookmarkStart w:id="0" w:name="_GoBack"/>
-      <w:bookmarkEnd w:id="0"/>
-      <w:r>
-        <w:rPr>
-          <w:rFonts w:ascii="Times New Roman" w:hAnsi="Times New Roman" w:cs="Times New Roman"/>
-        </w:rPr>
-        <w:t xml:space="preserve">aining the model and running the model for the test data, we found that the graph classification model had an accuracy of 90.40% and outperformed the trigrams algorithm implemented last year by about 27%. </w:t>
+        <w:t xml:space="preserve">After analyzing tweet sentiment, we were curious as to whether using graph classification would perform better than using the trigrams model in hive from CSE427’s final project predicting homework sentiments. In order to input homework sentiments into the model, we first preprocessed all the homework reviews text files into a data frame and assigned integer values according to sentiment (4 = positive, 0 = negative). Similar to the tweet sentiment model, we used 80 percent of homework reviews to train the model and 20 percent to test it. After training the model and running the model for the test data, we found that the graph classification model had an accuracy of 90.40% and outperformed the trigrams algorithm implemented last year by about 27%. </w:t>
       </w:r>
     </w:p>
     <w:p>
@@ -6881,27 +7105,12 @@
           <w:rFonts w:ascii="Times New Roman" w:hAnsi="Times New Roman" w:cs="Times New Roman"/>
         </w:rPr>
       </w:pPr>
-    </w:p>
-    <w:p>
-      <w:pPr>
-        <w:rPr>
-          <w:rFonts w:ascii="Times New Roman" w:hAnsi="Times New Roman" w:cs="Times New Roman"/>
-        </w:rPr>
-      </w:pPr>
-    </w:p>
-    <w:p>
-      <w:pPr>
-        <w:rPr>
-          <w:rFonts w:ascii="Times New Roman" w:hAnsi="Times New Roman" w:cs="Times New Roman"/>
-        </w:rPr>
-      </w:pPr>
-    </w:p>
-    <w:p>
-      <w:pPr>
-        <w:rPr>
-          <w:rFonts w:ascii="Times New Roman" w:hAnsi="Times New Roman" w:cs="Times New Roman"/>
-        </w:rPr>
-      </w:pPr>
+      <w:r>
+        <w:rPr>
+          <w:rFonts w:ascii="Times New Roman" w:hAnsi="Times New Roman" w:cs="Times New Roman"/>
+        </w:rPr>
+        <w:br w:type="page"/>
+      </w:r>
     </w:p>
     <w:p>
       <w:pPr>
@@ -6951,13 +7160,6 @@
       <w:pPr>
         <w:rPr>
           <w:rFonts w:ascii="Times New Roman" w:hAnsi="Times New Roman" w:cs="Times New Roman"/>
-        </w:rPr>
-      </w:pPr>
-    </w:p>
-    <w:p>
-      <w:pPr>
-        <w:rPr>
-          <w:rFonts w:ascii="Times New Roman" w:hAnsi="Times New Roman" w:cs="Times New Roman"/>
           <w:b/>
           <w:u w:val="single"/>
         </w:rPr>
@@ -7072,29 +7274,7 @@
           <w:szCs w:val="22"/>
           <w:shd w:val="clear" w:color="auto" w:fill="FFFFFF"/>
         </w:rPr>
-        <w:t xml:space="preserve">72-76. </w:t>
-      </w:r>
-      <w:proofErr w:type="gramStart"/>
-      <w:r>
-        <w:rPr>
-          <w:rFonts w:ascii="Times New Roman" w:hAnsi="Times New Roman" w:cs="Times New Roman"/>
-          <w:color w:val="333333"/>
-          <w:sz w:val="22"/>
-          <w:szCs w:val="22"/>
-          <w:shd w:val="clear" w:color="auto" w:fill="FFFFFF"/>
-        </w:rPr>
-        <w:t>doi:10.4000/books.aaccademia</w:t>
-      </w:r>
-      <w:proofErr w:type="gramEnd"/>
-      <w:r>
-        <w:rPr>
-          <w:rFonts w:ascii="Times New Roman" w:hAnsi="Times New Roman" w:cs="Times New Roman"/>
-          <w:color w:val="333333"/>
-          <w:sz w:val="22"/>
-          <w:szCs w:val="22"/>
-          <w:shd w:val="clear" w:color="auto" w:fill="FFFFFF"/>
-        </w:rPr>
-        <w:t>.1332</w:t>
+        <w:t>72-76. doi:10.4000/books.aaccademia.1332</w:t>
       </w:r>
     </w:p>
     <w:p>
@@ -7503,6 +7683,8 @@
           <w:u w:val="single"/>
         </w:rPr>
       </w:pPr>
+      <w:bookmarkStart w:id="0" w:name="_GoBack"/>
+      <w:bookmarkEnd w:id="0"/>
     </w:p>
     <w:sectPr>
       <w:headerReference w:type="default" r:id="rId21"/>
@@ -8640,7 +8822,7 @@
 </file>
 
 <file path=customXml/itemProps1.xml><?xml version="1.0" encoding="utf-8"?>
-<ds:datastoreItem xmlns:ds="http://schemas.openxmlformats.org/officeDocument/2006/customXml" ds:itemID="{D886CD5A-816C-403D-8E61-DFE7F3C6C6BA}">
+<ds:datastoreItem xmlns:ds="http://schemas.openxmlformats.org/officeDocument/2006/customXml" ds:itemID="{FB626914-876C-499D-A85F-41A0501FD59E}">
   <ds:schemaRefs>
     <ds:schemaRef ds:uri="http://schemas.openxmlformats.org/officeDocument/2006/bibliography"/>
   </ds:schemaRefs>

</xml_diff>